<commit_message>
Updating Documentation detailing how to install Talend, etc
</commit_message>
<xml_diff>
--- a/docs/Lottery.docx
+++ b/docs/Lottery.docx
@@ -21,7 +21,19 @@
     </w:p>
     <w:p>
       <w:r>
-        <w:t>Lottery Numbers that are drawn are pseudo random</w:t>
+        <w:t xml:space="preserve">Lottery Numbers that are drawn are </w:t>
+      </w:r>
+      <w:r>
+        <w:t xml:space="preserve">determined to be </w:t>
+      </w:r>
+      <w:r>
+        <w:t>pseudo random</w:t>
+      </w:r>
+      <w:r>
+        <w:t>; that is given the same set of factors repeated it is assumed that the same Numbers would be drawn</w:t>
+      </w:r>
+      <w:r>
+        <w:t>.</w:t>
       </w:r>
     </w:p>
     <w:p>
@@ -34,7 +46,215 @@
     </w:p>
     <w:p>
       <w:r>
-        <w:t xml:space="preserve">Gather data associated with UK National Lottery draws. </w:t>
+        <w:t>Gather data associated</w:t>
+      </w:r>
+      <w:r>
+        <w:t xml:space="preserve"> with UK National Lottery draws and</w:t>
+      </w:r>
+      <w:r>
+        <w:t xml:space="preserve"> </w:t>
+      </w:r>
+      <w:r>
+        <w:t>t</w:t>
+      </w:r>
+      <w:r>
+        <w:t xml:space="preserve">o analyse past lottery results and see if there are any patterns for the numbers that are drawn. Source data </w:t>
+      </w:r>
+      <w:r>
+        <w:t xml:space="preserve">(lotto numbers) </w:t>
+      </w:r>
+      <w:r>
+        <w:t xml:space="preserve">can be found at </w:t>
+      </w:r>
+      <w:hyperlink r:id="rId5" w:history="1">
+        <w:r>
+          <w:rPr>
+            <w:rStyle w:val="Hyperlink"/>
+          </w:rPr>
+          <w:t>https://www.national-lottery.co.uk/player/lotto/results/results.ftl</w:t>
+        </w:r>
+      </w:hyperlink>
+      <w:r>
+        <w:t>. The following factors</w:t>
+      </w:r>
+      <w:r>
+        <w:t>:</w:t>
+      </w:r>
+    </w:p>
+    <w:p>
+      <w:pPr>
+        <w:pStyle w:val="NoSpacing"/>
+        <w:numPr>
+          <w:ilvl w:val="0"/>
+          <w:numId w:val="2"/>
+        </w:numPr>
+      </w:pPr>
+      <w:r>
+        <w:t>Previous Results</w:t>
+      </w:r>
+    </w:p>
+    <w:p>
+      <w:pPr>
+        <w:pStyle w:val="NoSpacing"/>
+        <w:numPr>
+          <w:ilvl w:val="0"/>
+          <w:numId w:val="2"/>
+        </w:numPr>
+      </w:pPr>
+      <w:r>
+        <w:t xml:space="preserve">Draw </w:t>
+      </w:r>
+      <w:r>
+        <w:t>Machine</w:t>
+      </w:r>
+    </w:p>
+    <w:p>
+      <w:pPr>
+        <w:pStyle w:val="NoSpacing"/>
+        <w:numPr>
+          <w:ilvl w:val="0"/>
+          <w:numId w:val="2"/>
+        </w:numPr>
+      </w:pPr>
+      <w:r>
+        <w:t>Draw Date</w:t>
+      </w:r>
+    </w:p>
+    <w:p>
+      <w:pPr>
+        <w:pStyle w:val="NoSpacing"/>
+        <w:numPr>
+          <w:ilvl w:val="0"/>
+          <w:numId w:val="2"/>
+        </w:numPr>
+      </w:pPr>
+      <w:r>
+        <w:t>Ball Set</w:t>
+      </w:r>
+    </w:p>
+    <w:p>
+      <w:pPr>
+        <w:pStyle w:val="NoSpacing"/>
+      </w:pPr>
+    </w:p>
+    <w:p>
+      <w:pPr>
+        <w:pStyle w:val="NoSpacing"/>
+      </w:pPr>
+      <w:r>
+        <w:t>The first phase is to identify and retrieve (</w:t>
+      </w:r>
+      <w:r>
+        <w:rPr>
+          <w:b/>
+        </w:rPr>
+        <w:t>Capture</w:t>
+      </w:r>
+      <w:r>
+        <w:t xml:space="preserve">) the data that is thought to affect the lottery results. This may be from </w:t>
+      </w:r>
+      <w:r>
+        <w:t>File, RESTful interface, Web Service, etc</w:t>
+      </w:r>
+      <w:r>
+        <w:t xml:space="preserve">… </w:t>
+      </w:r>
+    </w:p>
+    <w:p>
+      <w:pPr>
+        <w:pStyle w:val="NoSpacing"/>
+      </w:pPr>
+    </w:p>
+    <w:p>
+      <w:pPr>
+        <w:pStyle w:val="NoSpacing"/>
+      </w:pPr>
+      <w:r>
+        <w:t xml:space="preserve">The next phase is to </w:t>
+      </w:r>
+      <w:r>
+        <w:rPr>
+          <w:b/>
+        </w:rPr>
+        <w:t>S</w:t>
+      </w:r>
+      <w:r>
+        <w:rPr>
+          <w:b/>
+        </w:rPr>
+        <w:t>tore</w:t>
+      </w:r>
+      <w:r>
+        <w:t xml:space="preserve"> the data.</w:t>
+      </w:r>
+      <w:r>
+        <w:t xml:space="preserve"> Typically this will be in a Database. The backend technology that is currently being used is MongoDB,  a NoSQL type of Database.</w:t>
+      </w:r>
+      <w:r>
+        <w:t xml:space="preserve"> Talend Big Data is used to create a job that takes data from the file and pushes it into Mongo.</w:t>
+      </w:r>
+      <w:r>
+        <w:t xml:space="preserve"> (Though the input can be pretty much any technology)</w:t>
+      </w:r>
+    </w:p>
+    <w:p>
+      <w:pPr>
+        <w:pStyle w:val="NoSpacing"/>
+      </w:pPr>
+    </w:p>
+    <w:p>
+      <w:pPr>
+        <w:pStyle w:val="NoSpacing"/>
+      </w:pPr>
+      <w:r>
+        <w:t xml:space="preserve">Final phase is to </w:t>
+      </w:r>
+      <w:r>
+        <w:rPr>
+          <w:b/>
+        </w:rPr>
+        <w:t>Analyse</w:t>
+      </w:r>
+      <w:r>
+        <w:t xml:space="preserve"> </w:t>
+      </w:r>
+      <w:r>
+        <w:t xml:space="preserve">or Data Mine </w:t>
+      </w:r>
+      <w:r>
+        <w:t>the data</w:t>
+      </w:r>
+      <w:r>
+        <w:t xml:space="preserve"> to discover hidden patterns that exists</w:t>
+      </w:r>
+      <w:r>
+        <w:t>. In essence providing insight and prediction capabilities.</w:t>
+      </w:r>
+    </w:p>
+    <w:p>
+      <w:pPr>
+        <w:pStyle w:val="NoSpacing"/>
+      </w:pPr>
+    </w:p>
+    <w:p>
+      <w:r>
+        <w:rPr>
+          <w:noProof/>
+          <w:lang w:eastAsia="en-GB"/>
+        </w:rPr>
+        <w:drawing>
+          <wp:inline distT="0" distB="0" distL="0" distR="0" wp14:anchorId="3354952C" wp14:editId="4EEB90BA">
+            <wp:extent cx="5486400" cy="3200400"/>
+            <wp:effectExtent l="19050" t="0" r="19050" b="0"/>
+            <wp:docPr id="1" name="Diagram 1"/>
+            <wp:cNvGraphicFramePr/>
+            <a:graphic xmlns:a="http://schemas.openxmlformats.org/drawingml/2006/main">
+              <a:graphicData uri="http://schemas.openxmlformats.org/drawingml/2006/diagram">
+                <dgm:relIds xmlns:dgm="http://schemas.openxmlformats.org/drawingml/2006/diagram" xmlns:r="http://schemas.openxmlformats.org/officeDocument/2006/relationships" r:dm="rId6" r:lo="rId7" r:qs="rId8" r:cs="rId9"/>
+              </a:graphicData>
+            </a:graphic>
+          </wp:inline>
+        </w:drawing>
       </w:r>
     </w:p>
     <w:p/>
@@ -54,15 +274,13 @@
           <w:numId w:val="1"/>
         </w:numPr>
       </w:pPr>
-      <w:proofErr w:type="spellStart"/>
       <w:r>
         <w:t>MongoDB</w:t>
       </w:r>
-      <w:proofErr w:type="spellEnd"/>
       <w:r>
         <w:t xml:space="preserve"> (</w:t>
       </w:r>
-      <w:hyperlink r:id="rId5" w:history="1">
+      <w:hyperlink r:id="rId11" w:history="1">
         <w:r>
           <w:rPr>
             <w:rStyle w:val="Hyperlink"/>
@@ -82,18 +300,14 @@
           <w:numId w:val="1"/>
         </w:numPr>
       </w:pPr>
-      <w:proofErr w:type="spellStart"/>
       <w:r>
-        <w:t>Talend</w:t>
-      </w:r>
-      <w:proofErr w:type="spellEnd"/>
-      <w:r>
-        <w:t xml:space="preserve"> Big Data</w:t>
+        <w:lastRenderedPageBreak/>
+        <w:t>Talend Big Data</w:t>
       </w:r>
       <w:r>
         <w:t xml:space="preserve"> (</w:t>
       </w:r>
-      <w:hyperlink r:id="rId6" w:history="1">
+      <w:hyperlink r:id="rId12" w:history="1">
         <w:r>
           <w:rPr>
             <w:rStyle w:val="Hyperlink"/>
@@ -113,18 +327,13 @@
           <w:numId w:val="1"/>
         </w:numPr>
       </w:pPr>
-      <w:proofErr w:type="spellStart"/>
       <w:r>
-        <w:t>Talend</w:t>
-      </w:r>
-      <w:proofErr w:type="spellEnd"/>
-      <w:r>
-        <w:t xml:space="preserve"> Open Studio</w:t>
+        <w:t>Talend Open Studio</w:t>
       </w:r>
       <w:r>
         <w:t xml:space="preserve"> (</w:t>
       </w:r>
-      <w:hyperlink r:id="rId7" w:history="1">
+      <w:hyperlink r:id="rId13" w:history="1">
         <w:r>
           <w:rPr>
             <w:rStyle w:val="Hyperlink"/>
@@ -144,15 +353,13 @@
           <w:numId w:val="1"/>
         </w:numPr>
       </w:pPr>
-      <w:proofErr w:type="spellStart"/>
       <w:r>
         <w:t>GitHub</w:t>
       </w:r>
-      <w:proofErr w:type="spellEnd"/>
       <w:r>
         <w:t xml:space="preserve"> (</w:t>
       </w:r>
-      <w:hyperlink r:id="rId8" w:history="1">
+      <w:hyperlink r:id="rId14" w:history="1">
         <w:r>
           <w:rPr>
             <w:rStyle w:val="Hyperlink"/>
@@ -166,24 +373,12 @@
       <w:r>
         <w:t xml:space="preserve"> and (</w:t>
       </w:r>
-      <w:hyperlink r:id="rId9" w:history="1">
+      <w:hyperlink r:id="rId15" w:history="1">
         <w:r>
           <w:rPr>
             <w:rStyle w:val="Hyperlink"/>
           </w:rPr>
-          <w:t>http://github.com/riotin</w:t>
-        </w:r>
-        <w:r>
-          <w:rPr>
-            <w:rStyle w:val="Hyperlink"/>
-          </w:rPr>
-          <w:t>o</w:t>
-        </w:r>
-        <w:r>
-          <w:rPr>
-            <w:rStyle w:val="Hyperlink"/>
-          </w:rPr>
-          <w:t>/</w:t>
+          <w:t>http://github.com/riotino/</w:t>
         </w:r>
       </w:hyperlink>
       <w:r>
@@ -197,27 +392,318 @@
       <w:pPr>
         <w:pStyle w:val="NoSpacing"/>
       </w:pPr>
+    </w:p>
+    <w:p>
+      <w:pPr>
+        <w:pStyle w:val="Heading2"/>
+      </w:pPr>
+      <w:r>
+        <w:t>Directory Setup</w:t>
+      </w:r>
+    </w:p>
+    <w:p>
+      <w:pPr>
+        <w:pStyle w:val="NoSpacing"/>
+        <w:numPr>
+          <w:ilvl w:val="0"/>
+          <w:numId w:val="4"/>
+        </w:numPr>
+      </w:pPr>
+      <w:r>
+        <w:t>bin – contains the Java executable for loading CSV data into Mongo</w:t>
+      </w:r>
+    </w:p>
+    <w:p>
+      <w:pPr>
+        <w:pStyle w:val="NoSpacing"/>
+        <w:numPr>
+          <w:ilvl w:val="0"/>
+          <w:numId w:val="4"/>
+        </w:numPr>
+      </w:pPr>
+      <w:r>
+        <w:t>Data – contains the simple CSV file</w:t>
+      </w:r>
+    </w:p>
+    <w:p>
+      <w:pPr>
+        <w:pStyle w:val="NoSpacing"/>
+        <w:numPr>
+          <w:ilvl w:val="0"/>
+          <w:numId w:val="4"/>
+        </w:numPr>
+      </w:pPr>
+      <w:r>
+        <w:t>Docs – contains associated documentation on the Project</w:t>
+      </w:r>
+    </w:p>
+    <w:p>
+      <w:pPr>
+        <w:pStyle w:val="NoSpacing"/>
+        <w:numPr>
+          <w:ilvl w:val="0"/>
+          <w:numId w:val="4"/>
+        </w:numPr>
+      </w:pPr>
+      <w:r>
+        <w:t>Software – contains relevant software</w:t>
+      </w:r>
+    </w:p>
+    <w:p>
+      <w:pPr>
+        <w:pStyle w:val="NoSpacing"/>
+        <w:numPr>
+          <w:ilvl w:val="0"/>
+          <w:numId w:val="4"/>
+        </w:numPr>
+      </w:pPr>
+      <w:r>
+        <w:t>Source – contains the TALEND source code</w:t>
+      </w:r>
       <w:bookmarkStart w:id="0" w:name="_GoBack"/>
       <w:bookmarkEnd w:id="0"/>
     </w:p>
     <w:p>
+      <w:pPr>
+        <w:pStyle w:val="Heading2"/>
+      </w:pPr>
       <w:r>
-        <w:t>To analyse</w:t>
+        <w:t>Setup</w:t>
       </w:r>
+    </w:p>
+    <w:p>
       <w:r>
-        <w:t xml:space="preserve"> past lottery results and see if there are any patterns for the numbers that are drawn. Source data can be found at </w:t>
+        <w:t>Steps for getting set up and running:</w:t>
       </w:r>
-      <w:hyperlink r:id="rId10" w:history="1">
+    </w:p>
+    <w:p>
+      <w:pPr>
+        <w:pStyle w:val="ListParagraph"/>
+        <w:numPr>
+          <w:ilvl w:val="0"/>
+          <w:numId w:val="3"/>
+        </w:numPr>
+      </w:pPr>
+      <w:r>
+        <w:t>Download and install the required Software identified above.</w:t>
+      </w:r>
+    </w:p>
+    <w:p>
+      <w:pPr>
+        <w:pStyle w:val="ListParagraph"/>
+        <w:numPr>
+          <w:ilvl w:val="0"/>
+          <w:numId w:val="3"/>
+        </w:numPr>
+      </w:pPr>
+      <w:r>
+        <w:t>Setup required PATH variables for the Software</w:t>
+      </w:r>
+    </w:p>
+    <w:p>
+      <w:pPr>
+        <w:pStyle w:val="ListParagraph"/>
+        <w:numPr>
+          <w:ilvl w:val="0"/>
+          <w:numId w:val="3"/>
+        </w:numPr>
+      </w:pPr>
+      <w:r>
+        <w:t xml:space="preserve">Connect and pull the repository </w:t>
+      </w:r>
+      <w:hyperlink r:id="rId16" w:history="1">
         <w:r>
           <w:rPr>
             <w:rStyle w:val="Hyperlink"/>
           </w:rPr>
-          <w:t>https://www.national-lottery.co.uk/player/lotto/results/results.ftl</w:t>
+          <w:t>http://github.com/riotino/Lottery</w:t>
         </w:r>
       </w:hyperlink>
       <w:r>
-        <w:t xml:space="preserve"> </w:t>
+        <w:t>. This will pull down this document, Talend Source Code and Java Executables</w:t>
       </w:r>
+    </w:p>
+    <w:p>
+      <w:pPr>
+        <w:pStyle w:val="ListParagraph"/>
+        <w:numPr>
+          <w:ilvl w:val="0"/>
+          <w:numId w:val="3"/>
+        </w:numPr>
+      </w:pPr>
+      <w:r>
+        <w:t xml:space="preserve">Assuming MongoDB has been installed start up a running instance of </w:t>
+      </w:r>
+      <w:r>
+        <w:rPr>
+          <w:i/>
+        </w:rPr>
+        <w:t>mongod</w:t>
+      </w:r>
+      <w:r>
+        <w:t xml:space="preserve">. </w:t>
+      </w:r>
+    </w:p>
+    <w:p>
+      <w:pPr>
+        <w:pStyle w:val="ListParagraph"/>
+      </w:pPr>
+      <w:r>
+        <w:rPr>
+          <w:noProof/>
+          <w:lang w:eastAsia="en-GB"/>
+        </w:rPr>
+        <w:drawing>
+          <wp:inline distT="0" distB="0" distL="0" distR="0" wp14:anchorId="566C7A9A" wp14:editId="1AA846E8">
+            <wp:extent cx="4937760" cy="2286000"/>
+            <wp:effectExtent l="0" t="0" r="0" b="0"/>
+            <wp:docPr id="4" name="Picture 4"/>
+            <wp:cNvGraphicFramePr>
+              <a:graphicFrameLocks xmlns:a="http://schemas.openxmlformats.org/drawingml/2006/main" noChangeAspect="1"/>
+            </wp:cNvGraphicFramePr>
+            <a:graphic xmlns:a="http://schemas.openxmlformats.org/drawingml/2006/main">
+              <a:graphicData uri="http://schemas.openxmlformats.org/drawingml/2006/picture">
+                <pic:pic xmlns:pic="http://schemas.openxmlformats.org/drawingml/2006/picture">
+                  <pic:nvPicPr>
+                    <pic:cNvPr id="0" name="Picture 2"/>
+                    <pic:cNvPicPr>
+                      <a:picLocks noChangeAspect="1" noChangeArrowheads="1"/>
+                    </pic:cNvPicPr>
+                  </pic:nvPicPr>
+                  <pic:blipFill>
+                    <a:blip r:embed="rId17">
+                      <a:extLst>
+                        <a:ext uri="{28A0092B-C50C-407E-A947-70E740481C1C}">
+                          <a14:useLocalDpi xmlns:a14="http://schemas.microsoft.com/office/drawing/2010/main" val="0"/>
+                        </a:ext>
+                      </a:extLst>
+                    </a:blip>
+                    <a:srcRect/>
+                    <a:stretch>
+                      <a:fillRect/>
+                    </a:stretch>
+                  </pic:blipFill>
+                  <pic:spPr bwMode="auto">
+                    <a:xfrm>
+                      <a:off x="0" y="0"/>
+                      <a:ext cx="4937760" cy="2286000"/>
+                    </a:xfrm>
+                    <a:prstGeom prst="rect">
+                      <a:avLst/>
+                    </a:prstGeom>
+                    <a:noFill/>
+                    <a:ln>
+                      <a:noFill/>
+                    </a:ln>
+                  </pic:spPr>
+                </pic:pic>
+              </a:graphicData>
+            </a:graphic>
+          </wp:inline>
+        </w:drawing>
+      </w:r>
+    </w:p>
+    <w:p>
+      <w:pPr>
+        <w:pStyle w:val="ListParagraph"/>
+        <w:numPr>
+          <w:ilvl w:val="0"/>
+          <w:numId w:val="3"/>
+        </w:numPr>
+      </w:pPr>
+      <w:r>
+        <w:t>Open up Talend Big Data and Import the Talend Project (source/INITIALDBPROJECT). Change the Context of the Talend job. Running the project should load the CSV file and push it into the Mongo Database.</w:t>
+      </w:r>
+    </w:p>
+    <w:p>
+      <w:pPr>
+        <w:pStyle w:val="ListParagraph"/>
+      </w:pPr>
+      <w:r>
+        <w:rPr>
+          <w:noProof/>
+          <w:lang w:eastAsia="en-GB"/>
+        </w:rPr>
+        <w:drawing>
+          <wp:inline distT="0" distB="0" distL="0" distR="0" wp14:anchorId="44B4E768" wp14:editId="6B1E524D">
+            <wp:extent cx="4181475" cy="2212494"/>
+            <wp:effectExtent l="0" t="0" r="0" b="0"/>
+            <wp:docPr id="3" name="Picture 3"/>
+            <wp:cNvGraphicFramePr>
+              <a:graphicFrameLocks xmlns:a="http://schemas.openxmlformats.org/drawingml/2006/main" noChangeAspect="1"/>
+            </wp:cNvGraphicFramePr>
+            <a:graphic xmlns:a="http://schemas.openxmlformats.org/drawingml/2006/main">
+              <a:graphicData uri="http://schemas.openxmlformats.org/drawingml/2006/picture">
+                <pic:pic xmlns:pic="http://schemas.openxmlformats.org/drawingml/2006/picture">
+                  <pic:nvPicPr>
+                    <pic:cNvPr id="0" name="Picture 1"/>
+                    <pic:cNvPicPr>
+                      <a:picLocks noChangeAspect="1" noChangeArrowheads="1"/>
+                    </pic:cNvPicPr>
+                  </pic:nvPicPr>
+                  <pic:blipFill>
+                    <a:blip r:embed="rId18">
+                      <a:extLst>
+                        <a:ext uri="{28A0092B-C50C-407E-A947-70E740481C1C}">
+                          <a14:useLocalDpi xmlns:a14="http://schemas.microsoft.com/office/drawing/2010/main" val="0"/>
+                        </a:ext>
+                      </a:extLst>
+                    </a:blip>
+                    <a:srcRect/>
+                    <a:stretch>
+                      <a:fillRect/>
+                    </a:stretch>
+                  </pic:blipFill>
+                  <pic:spPr bwMode="auto">
+                    <a:xfrm>
+                      <a:off x="0" y="0"/>
+                      <a:ext cx="4191540" cy="2217819"/>
+                    </a:xfrm>
+                    <a:prstGeom prst="rect">
+                      <a:avLst/>
+                    </a:prstGeom>
+                    <a:noFill/>
+                    <a:ln>
+                      <a:noFill/>
+                    </a:ln>
+                  </pic:spPr>
+                </pic:pic>
+              </a:graphicData>
+            </a:graphic>
+          </wp:inline>
+        </w:drawing>
+      </w:r>
+    </w:p>
+    <w:p>
+      <w:pPr>
+        <w:pStyle w:val="ListParagraph"/>
+        <w:numPr>
+          <w:ilvl w:val="0"/>
+          <w:numId w:val="3"/>
+        </w:numPr>
+      </w:pPr>
+      <w:r>
+        <w:t xml:space="preserve">Open up a </w:t>
+      </w:r>
+      <w:r>
+        <w:rPr>
+          <w:i/>
+        </w:rPr>
+        <w:t>mongo</w:t>
+      </w:r>
+      <w:r>
+        <w:t xml:space="preserve"> shell command line instance. This should have loaded the last 6 months of data from the downloadResults.csv file into Mongo.</w:t>
+      </w:r>
+    </w:p>
+    <w:p>
+      <w:pPr>
+        <w:pStyle w:val="Heading2"/>
+      </w:pPr>
+    </w:p>
+    <w:p>
+      <w:pPr>
+        <w:pStyle w:val="Heading2"/>
+      </w:pPr>
     </w:p>
     <w:p>
       <w:pPr>
@@ -228,20 +714,23 @@
       </w:r>
     </w:p>
     <w:p>
+      <w:pPr>
+        <w:keepNext/>
+      </w:pPr>
       <w:r>
         <w:rPr>
           <w:noProof/>
           <w:lang w:eastAsia="en-GB"/>
         </w:rPr>
         <w:drawing>
-          <wp:inline distT="0" distB="0" distL="0" distR="0">
-            <wp:extent cx="5486400" cy="3200400"/>
-            <wp:effectExtent l="0" t="0" r="0" b="0"/>
+          <wp:inline distT="0" distB="0" distL="0" distR="0" wp14:anchorId="03D38D8C" wp14:editId="65E9E8FB">
+            <wp:extent cx="6210300" cy="4162425"/>
+            <wp:effectExtent l="0" t="0" r="0" b="9525"/>
             <wp:docPr id="2" name="Diagram 2"/>
             <wp:cNvGraphicFramePr/>
             <a:graphic xmlns:a="http://schemas.openxmlformats.org/drawingml/2006/main">
               <a:graphicData uri="http://schemas.openxmlformats.org/drawingml/2006/diagram">
-                <dgm:relIds xmlns:dgm="http://schemas.openxmlformats.org/drawingml/2006/diagram" xmlns:r="http://schemas.openxmlformats.org/officeDocument/2006/relationships" r:dm="rId11" r:lo="rId12" r:qs="rId13" r:cs="rId14"/>
+                <dgm:relIds xmlns:dgm="http://schemas.openxmlformats.org/drawingml/2006/diagram" xmlns:r="http://schemas.openxmlformats.org/officeDocument/2006/relationships" r:dm="rId19" r:lo="rId20" r:qs="rId21" r:cs="rId22"/>
               </a:graphicData>
             </a:graphic>
           </wp:inline>
@@ -249,8 +738,25 @@
       </w:r>
     </w:p>
     <w:p>
+      <w:pPr>
+        <w:pStyle w:val="Caption"/>
+      </w:pPr>
       <w:r>
-        <w:t>Statistics on the Lottery</w:t>
+        <w:t xml:space="preserve">Figure </w:t>
+      </w:r>
+      <w:fldSimple w:instr=" SEQ Figure \* ARABIC ">
+        <w:r>
+          <w:rPr>
+            <w:noProof/>
+          </w:rPr>
+          <w:t>1</w:t>
+        </w:r>
+      </w:fldSimple>
+      <w:r>
+        <w:t>: Some</w:t>
+      </w:r>
+      <w:r>
+        <w:t xml:space="preserve"> of the factors associated with drawing Lotto Numbers</w:t>
       </w:r>
     </w:p>
     <w:sectPr>
@@ -266,19 +772,19 @@
 <file path=word/numbering.xml><?xml version="1.0" encoding="utf-8"?>
 <w:numbering xmlns:wpc="http://schemas.microsoft.com/office/word/2010/wordprocessingCanvas" xmlns:mc="http://schemas.openxmlformats.org/markup-compatibility/2006" xmlns:o="urn:schemas-microsoft-com:office:office" xmlns:r="http://schemas.openxmlformats.org/officeDocument/2006/relationships" xmlns:m="http://schemas.openxmlformats.org/officeDocument/2006/math" xmlns:v="urn:schemas-microsoft-com:vml" xmlns:wp14="http://schemas.microsoft.com/office/word/2010/wordprocessingDrawing" xmlns:wp="http://schemas.openxmlformats.org/drawingml/2006/wordprocessingDrawing" xmlns:w10="urn:schemas-microsoft-com:office:word" xmlns:w="http://schemas.openxmlformats.org/wordprocessingml/2006/main" xmlns:w14="http://schemas.microsoft.com/office/word/2010/wordml" xmlns:w15="http://schemas.microsoft.com/office/word/2012/wordml" xmlns:wpg="http://schemas.microsoft.com/office/word/2010/wordprocessingGroup" xmlns:wpi="http://schemas.microsoft.com/office/word/2010/wordprocessingInk" xmlns:wne="http://schemas.microsoft.com/office/word/2006/wordml" xmlns:wps="http://schemas.microsoft.com/office/word/2010/wordprocessingShape" mc:Ignorable="w14 w15 wp14">
   <w:abstractNum w:abstractNumId="0">
-    <w:nsid w:val="4682223E"/>
+    <w:nsid w:val="3F781142"/>
     <w:multiLevelType w:val="hybridMultilevel"/>
-    <w:tmpl w:val="C60C361C"/>
-    <w:lvl w:ilvl="0" w:tplc="08090001">
+    <w:tmpl w:val="691E156E"/>
+    <w:lvl w:ilvl="0" w:tplc="0809000B">
       <w:start w:val="1"/>
       <w:numFmt w:val="bullet"/>
-      <w:lvlText w:val=""/>
+      <w:lvlText w:val=""/>
       <w:lvlJc w:val="left"/>
       <w:pPr>
         <w:ind w:left="720" w:hanging="360"/>
       </w:pPr>
       <w:rPr>
-        <w:rFonts w:ascii="Symbol" w:hAnsi="Symbol" w:hint="default"/>
+        <w:rFonts w:ascii="Wingdings" w:hAnsi="Wingdings" w:hint="default"/>
       </w:rPr>
     </w:lvl>
     <w:lvl w:ilvl="1" w:tplc="08090003" w:tentative="1">
@@ -378,8 +884,329 @@
       </w:rPr>
     </w:lvl>
   </w:abstractNum>
+  <w:abstractNum w:abstractNumId="1">
+    <w:nsid w:val="4682223E"/>
+    <w:multiLevelType w:val="hybridMultilevel"/>
+    <w:tmpl w:val="77AA2172"/>
+    <w:lvl w:ilvl="0" w:tplc="0809000B">
+      <w:start w:val="1"/>
+      <w:numFmt w:val="bullet"/>
+      <w:lvlText w:val=""/>
+      <w:lvlJc w:val="left"/>
+      <w:pPr>
+        <w:ind w:left="720" w:hanging="360"/>
+      </w:pPr>
+      <w:rPr>
+        <w:rFonts w:ascii="Wingdings" w:hAnsi="Wingdings" w:hint="default"/>
+      </w:rPr>
+    </w:lvl>
+    <w:lvl w:ilvl="1" w:tplc="08090003" w:tentative="1">
+      <w:start w:val="1"/>
+      <w:numFmt w:val="bullet"/>
+      <w:lvlText w:val="o"/>
+      <w:lvlJc w:val="left"/>
+      <w:pPr>
+        <w:ind w:left="1440" w:hanging="360"/>
+      </w:pPr>
+      <w:rPr>
+        <w:rFonts w:ascii="Courier New" w:hAnsi="Courier New" w:cs="Courier New" w:hint="default"/>
+      </w:rPr>
+    </w:lvl>
+    <w:lvl w:ilvl="2" w:tplc="08090005" w:tentative="1">
+      <w:start w:val="1"/>
+      <w:numFmt w:val="bullet"/>
+      <w:lvlText w:val=""/>
+      <w:lvlJc w:val="left"/>
+      <w:pPr>
+        <w:ind w:left="2160" w:hanging="360"/>
+      </w:pPr>
+      <w:rPr>
+        <w:rFonts w:ascii="Wingdings" w:hAnsi="Wingdings" w:hint="default"/>
+      </w:rPr>
+    </w:lvl>
+    <w:lvl w:ilvl="3" w:tplc="08090001" w:tentative="1">
+      <w:start w:val="1"/>
+      <w:numFmt w:val="bullet"/>
+      <w:lvlText w:val=""/>
+      <w:lvlJc w:val="left"/>
+      <w:pPr>
+        <w:ind w:left="2880" w:hanging="360"/>
+      </w:pPr>
+      <w:rPr>
+        <w:rFonts w:ascii="Symbol" w:hAnsi="Symbol" w:hint="default"/>
+      </w:rPr>
+    </w:lvl>
+    <w:lvl w:ilvl="4" w:tplc="08090003" w:tentative="1">
+      <w:start w:val="1"/>
+      <w:numFmt w:val="bullet"/>
+      <w:lvlText w:val="o"/>
+      <w:lvlJc w:val="left"/>
+      <w:pPr>
+        <w:ind w:left="3600" w:hanging="360"/>
+      </w:pPr>
+      <w:rPr>
+        <w:rFonts w:ascii="Courier New" w:hAnsi="Courier New" w:cs="Courier New" w:hint="default"/>
+      </w:rPr>
+    </w:lvl>
+    <w:lvl w:ilvl="5" w:tplc="08090005" w:tentative="1">
+      <w:start w:val="1"/>
+      <w:numFmt w:val="bullet"/>
+      <w:lvlText w:val=""/>
+      <w:lvlJc w:val="left"/>
+      <w:pPr>
+        <w:ind w:left="4320" w:hanging="360"/>
+      </w:pPr>
+      <w:rPr>
+        <w:rFonts w:ascii="Wingdings" w:hAnsi="Wingdings" w:hint="default"/>
+      </w:rPr>
+    </w:lvl>
+    <w:lvl w:ilvl="6" w:tplc="08090001" w:tentative="1">
+      <w:start w:val="1"/>
+      <w:numFmt w:val="bullet"/>
+      <w:lvlText w:val=""/>
+      <w:lvlJc w:val="left"/>
+      <w:pPr>
+        <w:ind w:left="5040" w:hanging="360"/>
+      </w:pPr>
+      <w:rPr>
+        <w:rFonts w:ascii="Symbol" w:hAnsi="Symbol" w:hint="default"/>
+      </w:rPr>
+    </w:lvl>
+    <w:lvl w:ilvl="7" w:tplc="08090003" w:tentative="1">
+      <w:start w:val="1"/>
+      <w:numFmt w:val="bullet"/>
+      <w:lvlText w:val="o"/>
+      <w:lvlJc w:val="left"/>
+      <w:pPr>
+        <w:ind w:left="5760" w:hanging="360"/>
+      </w:pPr>
+      <w:rPr>
+        <w:rFonts w:ascii="Courier New" w:hAnsi="Courier New" w:cs="Courier New" w:hint="default"/>
+      </w:rPr>
+    </w:lvl>
+    <w:lvl w:ilvl="8" w:tplc="08090005" w:tentative="1">
+      <w:start w:val="1"/>
+      <w:numFmt w:val="bullet"/>
+      <w:lvlText w:val=""/>
+      <w:lvlJc w:val="left"/>
+      <w:pPr>
+        <w:ind w:left="6480" w:hanging="360"/>
+      </w:pPr>
+      <w:rPr>
+        <w:rFonts w:ascii="Wingdings" w:hAnsi="Wingdings" w:hint="default"/>
+      </w:rPr>
+    </w:lvl>
+  </w:abstractNum>
+  <w:abstractNum w:abstractNumId="2">
+    <w:nsid w:val="69093CA7"/>
+    <w:multiLevelType w:val="hybridMultilevel"/>
+    <w:tmpl w:val="08FC2B56"/>
+    <w:lvl w:ilvl="0" w:tplc="0809000B">
+      <w:start w:val="1"/>
+      <w:numFmt w:val="bullet"/>
+      <w:lvlText w:val=""/>
+      <w:lvlJc w:val="left"/>
+      <w:pPr>
+        <w:ind w:left="720" w:hanging="360"/>
+      </w:pPr>
+      <w:rPr>
+        <w:rFonts w:ascii="Wingdings" w:hAnsi="Wingdings" w:hint="default"/>
+      </w:rPr>
+    </w:lvl>
+    <w:lvl w:ilvl="1" w:tplc="08090003" w:tentative="1">
+      <w:start w:val="1"/>
+      <w:numFmt w:val="bullet"/>
+      <w:lvlText w:val="o"/>
+      <w:lvlJc w:val="left"/>
+      <w:pPr>
+        <w:ind w:left="1440" w:hanging="360"/>
+      </w:pPr>
+      <w:rPr>
+        <w:rFonts w:ascii="Courier New" w:hAnsi="Courier New" w:cs="Courier New" w:hint="default"/>
+      </w:rPr>
+    </w:lvl>
+    <w:lvl w:ilvl="2" w:tplc="08090005" w:tentative="1">
+      <w:start w:val="1"/>
+      <w:numFmt w:val="bullet"/>
+      <w:lvlText w:val=""/>
+      <w:lvlJc w:val="left"/>
+      <w:pPr>
+        <w:ind w:left="2160" w:hanging="360"/>
+      </w:pPr>
+      <w:rPr>
+        <w:rFonts w:ascii="Wingdings" w:hAnsi="Wingdings" w:hint="default"/>
+      </w:rPr>
+    </w:lvl>
+    <w:lvl w:ilvl="3" w:tplc="08090001" w:tentative="1">
+      <w:start w:val="1"/>
+      <w:numFmt w:val="bullet"/>
+      <w:lvlText w:val=""/>
+      <w:lvlJc w:val="left"/>
+      <w:pPr>
+        <w:ind w:left="2880" w:hanging="360"/>
+      </w:pPr>
+      <w:rPr>
+        <w:rFonts w:ascii="Symbol" w:hAnsi="Symbol" w:hint="default"/>
+      </w:rPr>
+    </w:lvl>
+    <w:lvl w:ilvl="4" w:tplc="08090003" w:tentative="1">
+      <w:start w:val="1"/>
+      <w:numFmt w:val="bullet"/>
+      <w:lvlText w:val="o"/>
+      <w:lvlJc w:val="left"/>
+      <w:pPr>
+        <w:ind w:left="3600" w:hanging="360"/>
+      </w:pPr>
+      <w:rPr>
+        <w:rFonts w:ascii="Courier New" w:hAnsi="Courier New" w:cs="Courier New" w:hint="default"/>
+      </w:rPr>
+    </w:lvl>
+    <w:lvl w:ilvl="5" w:tplc="08090005" w:tentative="1">
+      <w:start w:val="1"/>
+      <w:numFmt w:val="bullet"/>
+      <w:lvlText w:val=""/>
+      <w:lvlJc w:val="left"/>
+      <w:pPr>
+        <w:ind w:left="4320" w:hanging="360"/>
+      </w:pPr>
+      <w:rPr>
+        <w:rFonts w:ascii="Wingdings" w:hAnsi="Wingdings" w:hint="default"/>
+      </w:rPr>
+    </w:lvl>
+    <w:lvl w:ilvl="6" w:tplc="08090001" w:tentative="1">
+      <w:start w:val="1"/>
+      <w:numFmt w:val="bullet"/>
+      <w:lvlText w:val=""/>
+      <w:lvlJc w:val="left"/>
+      <w:pPr>
+        <w:ind w:left="5040" w:hanging="360"/>
+      </w:pPr>
+      <w:rPr>
+        <w:rFonts w:ascii="Symbol" w:hAnsi="Symbol" w:hint="default"/>
+      </w:rPr>
+    </w:lvl>
+    <w:lvl w:ilvl="7" w:tplc="08090003" w:tentative="1">
+      <w:start w:val="1"/>
+      <w:numFmt w:val="bullet"/>
+      <w:lvlText w:val="o"/>
+      <w:lvlJc w:val="left"/>
+      <w:pPr>
+        <w:ind w:left="5760" w:hanging="360"/>
+      </w:pPr>
+      <w:rPr>
+        <w:rFonts w:ascii="Courier New" w:hAnsi="Courier New" w:cs="Courier New" w:hint="default"/>
+      </w:rPr>
+    </w:lvl>
+    <w:lvl w:ilvl="8" w:tplc="08090005" w:tentative="1">
+      <w:start w:val="1"/>
+      <w:numFmt w:val="bullet"/>
+      <w:lvlText w:val=""/>
+      <w:lvlJc w:val="left"/>
+      <w:pPr>
+        <w:ind w:left="6480" w:hanging="360"/>
+      </w:pPr>
+      <w:rPr>
+        <w:rFonts w:ascii="Wingdings" w:hAnsi="Wingdings" w:hint="default"/>
+      </w:rPr>
+    </w:lvl>
+  </w:abstractNum>
+  <w:abstractNum w:abstractNumId="3">
+    <w:nsid w:val="75D37126"/>
+    <w:multiLevelType w:val="hybridMultilevel"/>
+    <w:tmpl w:val="306624B6"/>
+    <w:lvl w:ilvl="0" w:tplc="0809000F">
+      <w:start w:val="1"/>
+      <w:numFmt w:val="decimal"/>
+      <w:lvlText w:val="%1."/>
+      <w:lvlJc w:val="left"/>
+      <w:pPr>
+        <w:ind w:left="720" w:hanging="360"/>
+      </w:pPr>
+    </w:lvl>
+    <w:lvl w:ilvl="1" w:tplc="08090019" w:tentative="1">
+      <w:start w:val="1"/>
+      <w:numFmt w:val="lowerLetter"/>
+      <w:lvlText w:val="%2."/>
+      <w:lvlJc w:val="left"/>
+      <w:pPr>
+        <w:ind w:left="1440" w:hanging="360"/>
+      </w:pPr>
+    </w:lvl>
+    <w:lvl w:ilvl="2" w:tplc="0809001B" w:tentative="1">
+      <w:start w:val="1"/>
+      <w:numFmt w:val="lowerRoman"/>
+      <w:lvlText w:val="%3."/>
+      <w:lvlJc w:val="right"/>
+      <w:pPr>
+        <w:ind w:left="2160" w:hanging="180"/>
+      </w:pPr>
+    </w:lvl>
+    <w:lvl w:ilvl="3" w:tplc="0809000F" w:tentative="1">
+      <w:start w:val="1"/>
+      <w:numFmt w:val="decimal"/>
+      <w:lvlText w:val="%4."/>
+      <w:lvlJc w:val="left"/>
+      <w:pPr>
+        <w:ind w:left="2880" w:hanging="360"/>
+      </w:pPr>
+    </w:lvl>
+    <w:lvl w:ilvl="4" w:tplc="08090019" w:tentative="1">
+      <w:start w:val="1"/>
+      <w:numFmt w:val="lowerLetter"/>
+      <w:lvlText w:val="%5."/>
+      <w:lvlJc w:val="left"/>
+      <w:pPr>
+        <w:ind w:left="3600" w:hanging="360"/>
+      </w:pPr>
+    </w:lvl>
+    <w:lvl w:ilvl="5" w:tplc="0809001B" w:tentative="1">
+      <w:start w:val="1"/>
+      <w:numFmt w:val="lowerRoman"/>
+      <w:lvlText w:val="%6."/>
+      <w:lvlJc w:val="right"/>
+      <w:pPr>
+        <w:ind w:left="4320" w:hanging="180"/>
+      </w:pPr>
+    </w:lvl>
+    <w:lvl w:ilvl="6" w:tplc="0809000F" w:tentative="1">
+      <w:start w:val="1"/>
+      <w:numFmt w:val="decimal"/>
+      <w:lvlText w:val="%7."/>
+      <w:lvlJc w:val="left"/>
+      <w:pPr>
+        <w:ind w:left="5040" w:hanging="360"/>
+      </w:pPr>
+    </w:lvl>
+    <w:lvl w:ilvl="7" w:tplc="08090019" w:tentative="1">
+      <w:start w:val="1"/>
+      <w:numFmt w:val="lowerLetter"/>
+      <w:lvlText w:val="%8."/>
+      <w:lvlJc w:val="left"/>
+      <w:pPr>
+        <w:ind w:left="5760" w:hanging="360"/>
+      </w:pPr>
+    </w:lvl>
+    <w:lvl w:ilvl="8" w:tplc="0809001B" w:tentative="1">
+      <w:start w:val="1"/>
+      <w:numFmt w:val="lowerRoman"/>
+      <w:lvlText w:val="%9."/>
+      <w:lvlJc w:val="right"/>
+      <w:pPr>
+        <w:ind w:left="6480" w:hanging="180"/>
+      </w:pPr>
+    </w:lvl>
+  </w:abstractNum>
   <w:num w:numId="1">
+    <w:abstractNumId w:val="1"/>
+  </w:num>
+  <w:num w:numId="2">
     <w:abstractNumId w:val="0"/>
+  </w:num>
+  <w:num w:numId="3">
+    <w:abstractNumId w:val="3"/>
+  </w:num>
+  <w:num w:numId="4">
+    <w:abstractNumId w:val="2"/>
   </w:num>
 </w:numbering>
 </file>
@@ -1203,7 +2030,6 @@
     <w:basedOn w:val="Normal"/>
     <w:next w:val="Normal"/>
     <w:uiPriority w:val="35"/>
-    <w:semiHidden/>
     <w:unhideWhenUsed/>
     <w:qFormat/>
     <w:rsid w:val="00C51629"/>
@@ -1411,6 +2237,17 @@
       <w:u w:val="single"/>
     </w:rPr>
   </w:style>
+  <w:style w:type="paragraph" w:styleId="ListParagraph">
+    <w:name w:val="List Paragraph"/>
+    <w:basedOn w:val="Normal"/>
+    <w:uiPriority w:val="34"/>
+    <w:qFormat/>
+    <w:rsid w:val="00500E89"/>
+    <w:pPr>
+      <w:ind w:left="720"/>
+      <w:contextualSpacing/>
+    </w:pPr>
+  </w:style>
 </w:styles>
 </file>
 
@@ -2161,7 +2998,986 @@
 </dgm:colorsDef>
 </file>
 
+<file path=word/diagrams/colors2.xml><?xml version="1.0" encoding="utf-8"?>
+<dgm:colorsDef xmlns:dgm="http://schemas.openxmlformats.org/drawingml/2006/diagram" xmlns:a="http://schemas.openxmlformats.org/drawingml/2006/main" uniqueId="urn:microsoft.com/office/officeart/2005/8/colors/accent1_2">
+  <dgm:title val=""/>
+  <dgm:desc val=""/>
+  <dgm:catLst>
+    <dgm:cat type="accent1" pri="11200"/>
+  </dgm:catLst>
+  <dgm:styleLbl name="node0">
+    <dgm:fillClrLst meth="repeat">
+      <a:schemeClr val="accent1"/>
+    </dgm:fillClrLst>
+    <dgm:linClrLst meth="repeat">
+      <a:schemeClr val="lt1"/>
+    </dgm:linClrLst>
+    <dgm:effectClrLst/>
+    <dgm:txLinClrLst/>
+    <dgm:txFillClrLst/>
+    <dgm:txEffectClrLst/>
+  </dgm:styleLbl>
+  <dgm:styleLbl name="alignNode1">
+    <dgm:fillClrLst meth="repeat">
+      <a:schemeClr val="accent1"/>
+    </dgm:fillClrLst>
+    <dgm:linClrLst meth="repeat">
+      <a:schemeClr val="accent1"/>
+    </dgm:linClrLst>
+    <dgm:effectClrLst/>
+    <dgm:txLinClrLst/>
+    <dgm:txFillClrLst/>
+    <dgm:txEffectClrLst/>
+  </dgm:styleLbl>
+  <dgm:styleLbl name="node1">
+    <dgm:fillClrLst meth="repeat">
+      <a:schemeClr val="accent1"/>
+    </dgm:fillClrLst>
+    <dgm:linClrLst meth="repeat">
+      <a:schemeClr val="lt1"/>
+    </dgm:linClrLst>
+    <dgm:effectClrLst/>
+    <dgm:txLinClrLst/>
+    <dgm:txFillClrLst/>
+    <dgm:txEffectClrLst/>
+  </dgm:styleLbl>
+  <dgm:styleLbl name="lnNode1">
+    <dgm:fillClrLst meth="repeat">
+      <a:schemeClr val="accent1"/>
+    </dgm:fillClrLst>
+    <dgm:linClrLst meth="repeat">
+      <a:schemeClr val="lt1"/>
+    </dgm:linClrLst>
+    <dgm:effectClrLst/>
+    <dgm:txLinClrLst/>
+    <dgm:txFillClrLst/>
+    <dgm:txEffectClrLst/>
+  </dgm:styleLbl>
+  <dgm:styleLbl name="vennNode1">
+    <dgm:fillClrLst meth="repeat">
+      <a:schemeClr val="accent1">
+        <a:alpha val="50000"/>
+      </a:schemeClr>
+    </dgm:fillClrLst>
+    <dgm:linClrLst meth="repeat">
+      <a:schemeClr val="lt1"/>
+    </dgm:linClrLst>
+    <dgm:effectClrLst/>
+    <dgm:txLinClrLst/>
+    <dgm:txFillClrLst/>
+    <dgm:txEffectClrLst/>
+  </dgm:styleLbl>
+  <dgm:styleLbl name="node2">
+    <dgm:fillClrLst meth="repeat">
+      <a:schemeClr val="accent1"/>
+    </dgm:fillClrLst>
+    <dgm:linClrLst meth="repeat">
+      <a:schemeClr val="lt1"/>
+    </dgm:linClrLst>
+    <dgm:effectClrLst/>
+    <dgm:txLinClrLst/>
+    <dgm:txFillClrLst/>
+    <dgm:txEffectClrLst/>
+  </dgm:styleLbl>
+  <dgm:styleLbl name="node3">
+    <dgm:fillClrLst meth="repeat">
+      <a:schemeClr val="accent1"/>
+    </dgm:fillClrLst>
+    <dgm:linClrLst meth="repeat">
+      <a:schemeClr val="lt1"/>
+    </dgm:linClrLst>
+    <dgm:effectClrLst/>
+    <dgm:txLinClrLst/>
+    <dgm:txFillClrLst/>
+    <dgm:txEffectClrLst/>
+  </dgm:styleLbl>
+  <dgm:styleLbl name="node4">
+    <dgm:fillClrLst meth="repeat">
+      <a:schemeClr val="accent1"/>
+    </dgm:fillClrLst>
+    <dgm:linClrLst meth="repeat">
+      <a:schemeClr val="lt1"/>
+    </dgm:linClrLst>
+    <dgm:effectClrLst/>
+    <dgm:txLinClrLst/>
+    <dgm:txFillClrLst/>
+    <dgm:txEffectClrLst/>
+  </dgm:styleLbl>
+  <dgm:styleLbl name="fgImgPlace1">
+    <dgm:fillClrLst meth="repeat">
+      <a:schemeClr val="accent1">
+        <a:tint val="50000"/>
+      </a:schemeClr>
+    </dgm:fillClrLst>
+    <dgm:linClrLst meth="repeat">
+      <a:schemeClr val="lt1"/>
+    </dgm:linClrLst>
+    <dgm:effectClrLst/>
+    <dgm:txLinClrLst/>
+    <dgm:txFillClrLst meth="repeat">
+      <a:schemeClr val="lt1"/>
+    </dgm:txFillClrLst>
+    <dgm:txEffectClrLst/>
+  </dgm:styleLbl>
+  <dgm:styleLbl name="alignImgPlace1">
+    <dgm:fillClrLst meth="repeat">
+      <a:schemeClr val="accent1">
+        <a:tint val="50000"/>
+      </a:schemeClr>
+    </dgm:fillClrLst>
+    <dgm:linClrLst meth="repeat">
+      <a:schemeClr val="lt1"/>
+    </dgm:linClrLst>
+    <dgm:effectClrLst/>
+    <dgm:txLinClrLst/>
+    <dgm:txFillClrLst meth="repeat">
+      <a:schemeClr val="lt1"/>
+    </dgm:txFillClrLst>
+    <dgm:txEffectClrLst/>
+  </dgm:styleLbl>
+  <dgm:styleLbl name="bgImgPlace1">
+    <dgm:fillClrLst meth="repeat">
+      <a:schemeClr val="accent1">
+        <a:tint val="50000"/>
+      </a:schemeClr>
+    </dgm:fillClrLst>
+    <dgm:linClrLst meth="repeat">
+      <a:schemeClr val="lt1"/>
+    </dgm:linClrLst>
+    <dgm:effectClrLst/>
+    <dgm:txLinClrLst/>
+    <dgm:txFillClrLst meth="repeat">
+      <a:schemeClr val="lt1"/>
+    </dgm:txFillClrLst>
+    <dgm:txEffectClrLst/>
+  </dgm:styleLbl>
+  <dgm:styleLbl name="sibTrans2D1">
+    <dgm:fillClrLst meth="repeat">
+      <a:schemeClr val="accent1">
+        <a:tint val="60000"/>
+      </a:schemeClr>
+    </dgm:fillClrLst>
+    <dgm:linClrLst meth="repeat">
+      <a:schemeClr val="accent1">
+        <a:tint val="60000"/>
+      </a:schemeClr>
+    </dgm:linClrLst>
+    <dgm:effectClrLst/>
+    <dgm:txLinClrLst/>
+    <dgm:txFillClrLst/>
+    <dgm:txEffectClrLst/>
+  </dgm:styleLbl>
+  <dgm:styleLbl name="fgSibTrans2D1">
+    <dgm:fillClrLst meth="repeat">
+      <a:schemeClr val="accent1">
+        <a:tint val="60000"/>
+      </a:schemeClr>
+    </dgm:fillClrLst>
+    <dgm:linClrLst meth="repeat">
+      <a:schemeClr val="accent1">
+        <a:tint val="60000"/>
+      </a:schemeClr>
+    </dgm:linClrLst>
+    <dgm:effectClrLst/>
+    <dgm:txLinClrLst/>
+    <dgm:txFillClrLst/>
+    <dgm:txEffectClrLst/>
+  </dgm:styleLbl>
+  <dgm:styleLbl name="bgSibTrans2D1">
+    <dgm:fillClrLst meth="repeat">
+      <a:schemeClr val="accent1">
+        <a:tint val="60000"/>
+      </a:schemeClr>
+    </dgm:fillClrLst>
+    <dgm:linClrLst meth="repeat">
+      <a:schemeClr val="accent1">
+        <a:tint val="60000"/>
+      </a:schemeClr>
+    </dgm:linClrLst>
+    <dgm:effectClrLst/>
+    <dgm:txLinClrLst/>
+    <dgm:txFillClrLst/>
+    <dgm:txEffectClrLst/>
+  </dgm:styleLbl>
+  <dgm:styleLbl name="sibTrans1D1">
+    <dgm:fillClrLst meth="repeat">
+      <a:schemeClr val="accent1"/>
+    </dgm:fillClrLst>
+    <dgm:linClrLst meth="repeat">
+      <a:schemeClr val="accent1"/>
+    </dgm:linClrLst>
+    <dgm:effectClrLst/>
+    <dgm:txLinClrLst/>
+    <dgm:txFillClrLst meth="repeat">
+      <a:schemeClr val="tx1"/>
+    </dgm:txFillClrLst>
+    <dgm:txEffectClrLst/>
+  </dgm:styleLbl>
+  <dgm:styleLbl name="callout">
+    <dgm:fillClrLst meth="repeat">
+      <a:schemeClr val="accent1"/>
+    </dgm:fillClrLst>
+    <dgm:linClrLst meth="repeat">
+      <a:schemeClr val="accent1">
+        <a:tint val="50000"/>
+      </a:schemeClr>
+    </dgm:linClrLst>
+    <dgm:effectClrLst/>
+    <dgm:txLinClrLst/>
+    <dgm:txFillClrLst meth="repeat">
+      <a:schemeClr val="tx1"/>
+    </dgm:txFillClrLst>
+    <dgm:txEffectClrLst/>
+  </dgm:styleLbl>
+  <dgm:styleLbl name="asst0">
+    <dgm:fillClrLst meth="repeat">
+      <a:schemeClr val="accent1"/>
+    </dgm:fillClrLst>
+    <dgm:linClrLst meth="repeat">
+      <a:schemeClr val="lt1"/>
+    </dgm:linClrLst>
+    <dgm:effectClrLst/>
+    <dgm:txLinClrLst/>
+    <dgm:txFillClrLst/>
+    <dgm:txEffectClrLst/>
+  </dgm:styleLbl>
+  <dgm:styleLbl name="asst1">
+    <dgm:fillClrLst meth="repeat">
+      <a:schemeClr val="accent1"/>
+    </dgm:fillClrLst>
+    <dgm:linClrLst meth="repeat">
+      <a:schemeClr val="lt1"/>
+    </dgm:linClrLst>
+    <dgm:effectClrLst/>
+    <dgm:txLinClrLst/>
+    <dgm:txFillClrLst/>
+    <dgm:txEffectClrLst/>
+  </dgm:styleLbl>
+  <dgm:styleLbl name="asst2">
+    <dgm:fillClrLst meth="repeat">
+      <a:schemeClr val="accent1"/>
+    </dgm:fillClrLst>
+    <dgm:linClrLst meth="repeat">
+      <a:schemeClr val="lt1"/>
+    </dgm:linClrLst>
+    <dgm:effectClrLst/>
+    <dgm:txLinClrLst/>
+    <dgm:txFillClrLst/>
+    <dgm:txEffectClrLst/>
+  </dgm:styleLbl>
+  <dgm:styleLbl name="asst3">
+    <dgm:fillClrLst meth="repeat">
+      <a:schemeClr val="accent1"/>
+    </dgm:fillClrLst>
+    <dgm:linClrLst meth="repeat">
+      <a:schemeClr val="lt1"/>
+    </dgm:linClrLst>
+    <dgm:effectClrLst/>
+    <dgm:txLinClrLst/>
+    <dgm:txFillClrLst/>
+    <dgm:txEffectClrLst/>
+  </dgm:styleLbl>
+  <dgm:styleLbl name="asst4">
+    <dgm:fillClrLst meth="repeat">
+      <a:schemeClr val="accent1"/>
+    </dgm:fillClrLst>
+    <dgm:linClrLst meth="repeat">
+      <a:schemeClr val="lt1"/>
+    </dgm:linClrLst>
+    <dgm:effectClrLst/>
+    <dgm:txLinClrLst/>
+    <dgm:txFillClrLst/>
+    <dgm:txEffectClrLst/>
+  </dgm:styleLbl>
+  <dgm:styleLbl name="parChTrans2D1">
+    <dgm:fillClrLst meth="repeat">
+      <a:schemeClr val="accent1">
+        <a:tint val="60000"/>
+      </a:schemeClr>
+    </dgm:fillClrLst>
+    <dgm:linClrLst meth="repeat">
+      <a:schemeClr val="accent1">
+        <a:tint val="60000"/>
+      </a:schemeClr>
+    </dgm:linClrLst>
+    <dgm:effectClrLst/>
+    <dgm:txLinClrLst/>
+    <dgm:txFillClrLst meth="repeat">
+      <a:schemeClr val="lt1"/>
+    </dgm:txFillClrLst>
+    <dgm:txEffectClrLst/>
+  </dgm:styleLbl>
+  <dgm:styleLbl name="parChTrans2D2">
+    <dgm:fillClrLst meth="repeat">
+      <a:schemeClr val="accent1"/>
+    </dgm:fillClrLst>
+    <dgm:linClrLst meth="repeat">
+      <a:schemeClr val="accent1"/>
+    </dgm:linClrLst>
+    <dgm:effectClrLst/>
+    <dgm:txLinClrLst/>
+    <dgm:txFillClrLst meth="repeat">
+      <a:schemeClr val="lt1"/>
+    </dgm:txFillClrLst>
+    <dgm:txEffectClrLst/>
+  </dgm:styleLbl>
+  <dgm:styleLbl name="parChTrans2D3">
+    <dgm:fillClrLst meth="repeat">
+      <a:schemeClr val="accent1"/>
+    </dgm:fillClrLst>
+    <dgm:linClrLst meth="repeat">
+      <a:schemeClr val="accent1"/>
+    </dgm:linClrLst>
+    <dgm:effectClrLst/>
+    <dgm:txLinClrLst/>
+    <dgm:txFillClrLst meth="repeat">
+      <a:schemeClr val="lt1"/>
+    </dgm:txFillClrLst>
+    <dgm:txEffectClrLst/>
+  </dgm:styleLbl>
+  <dgm:styleLbl name="parChTrans2D4">
+    <dgm:fillClrLst meth="repeat">
+      <a:schemeClr val="accent1"/>
+    </dgm:fillClrLst>
+    <dgm:linClrLst meth="repeat">
+      <a:schemeClr val="accent1"/>
+    </dgm:linClrLst>
+    <dgm:effectClrLst/>
+    <dgm:txLinClrLst/>
+    <dgm:txFillClrLst meth="repeat">
+      <a:schemeClr val="lt1"/>
+    </dgm:txFillClrLst>
+    <dgm:txEffectClrLst/>
+  </dgm:styleLbl>
+  <dgm:styleLbl name="parChTrans1D1">
+    <dgm:fillClrLst meth="repeat">
+      <a:schemeClr val="accent1"/>
+    </dgm:fillClrLst>
+    <dgm:linClrLst meth="repeat">
+      <a:schemeClr val="accent1">
+        <a:shade val="60000"/>
+      </a:schemeClr>
+    </dgm:linClrLst>
+    <dgm:effectClrLst/>
+    <dgm:txLinClrLst/>
+    <dgm:txFillClrLst meth="repeat">
+      <a:schemeClr val="tx1"/>
+    </dgm:txFillClrLst>
+    <dgm:txEffectClrLst/>
+  </dgm:styleLbl>
+  <dgm:styleLbl name="parChTrans1D2">
+    <dgm:fillClrLst meth="repeat">
+      <a:schemeClr val="accent1"/>
+    </dgm:fillClrLst>
+    <dgm:linClrLst meth="repeat">
+      <a:schemeClr val="accent1">
+        <a:shade val="60000"/>
+      </a:schemeClr>
+    </dgm:linClrLst>
+    <dgm:effectClrLst/>
+    <dgm:txLinClrLst/>
+    <dgm:txFillClrLst meth="repeat">
+      <a:schemeClr val="tx1"/>
+    </dgm:txFillClrLst>
+    <dgm:txEffectClrLst/>
+  </dgm:styleLbl>
+  <dgm:styleLbl name="parChTrans1D3">
+    <dgm:fillClrLst meth="repeat">
+      <a:schemeClr val="accent1"/>
+    </dgm:fillClrLst>
+    <dgm:linClrLst meth="repeat">
+      <a:schemeClr val="accent1">
+        <a:shade val="80000"/>
+      </a:schemeClr>
+    </dgm:linClrLst>
+    <dgm:effectClrLst/>
+    <dgm:txLinClrLst/>
+    <dgm:txFillClrLst meth="repeat">
+      <a:schemeClr val="tx1"/>
+    </dgm:txFillClrLst>
+    <dgm:txEffectClrLst/>
+  </dgm:styleLbl>
+  <dgm:styleLbl name="parChTrans1D4">
+    <dgm:fillClrLst meth="repeat">
+      <a:schemeClr val="accent1"/>
+    </dgm:fillClrLst>
+    <dgm:linClrLst meth="repeat">
+      <a:schemeClr val="accent1">
+        <a:shade val="80000"/>
+      </a:schemeClr>
+    </dgm:linClrLst>
+    <dgm:effectClrLst/>
+    <dgm:txLinClrLst/>
+    <dgm:txFillClrLst meth="repeat">
+      <a:schemeClr val="tx1"/>
+    </dgm:txFillClrLst>
+    <dgm:txEffectClrLst/>
+  </dgm:styleLbl>
+  <dgm:styleLbl name="fgAcc1">
+    <dgm:fillClrLst meth="repeat">
+      <a:schemeClr val="lt1">
+        <a:alpha val="90000"/>
+      </a:schemeClr>
+    </dgm:fillClrLst>
+    <dgm:linClrLst meth="repeat">
+      <a:schemeClr val="accent1"/>
+    </dgm:linClrLst>
+    <dgm:effectClrLst/>
+    <dgm:txLinClrLst/>
+    <dgm:txFillClrLst meth="repeat">
+      <a:schemeClr val="dk1"/>
+    </dgm:txFillClrLst>
+    <dgm:txEffectClrLst/>
+  </dgm:styleLbl>
+  <dgm:styleLbl name="conFgAcc1">
+    <dgm:fillClrLst meth="repeat">
+      <a:schemeClr val="lt1">
+        <a:alpha val="90000"/>
+      </a:schemeClr>
+    </dgm:fillClrLst>
+    <dgm:linClrLst meth="repeat">
+      <a:schemeClr val="accent1"/>
+    </dgm:linClrLst>
+    <dgm:effectClrLst/>
+    <dgm:txLinClrLst/>
+    <dgm:txFillClrLst meth="repeat">
+      <a:schemeClr val="dk1"/>
+    </dgm:txFillClrLst>
+    <dgm:txEffectClrLst/>
+  </dgm:styleLbl>
+  <dgm:styleLbl name="alignAcc1">
+    <dgm:fillClrLst meth="repeat">
+      <a:schemeClr val="lt1">
+        <a:alpha val="90000"/>
+      </a:schemeClr>
+    </dgm:fillClrLst>
+    <dgm:linClrLst meth="repeat">
+      <a:schemeClr val="accent1"/>
+    </dgm:linClrLst>
+    <dgm:effectClrLst/>
+    <dgm:txLinClrLst/>
+    <dgm:txFillClrLst meth="repeat">
+      <a:schemeClr val="dk1"/>
+    </dgm:txFillClrLst>
+    <dgm:txEffectClrLst/>
+  </dgm:styleLbl>
+  <dgm:styleLbl name="trAlignAcc1">
+    <dgm:fillClrLst meth="repeat">
+      <a:schemeClr val="lt1">
+        <a:alpha val="40000"/>
+      </a:schemeClr>
+    </dgm:fillClrLst>
+    <dgm:linClrLst meth="repeat">
+      <a:schemeClr val="accent1"/>
+    </dgm:linClrLst>
+    <dgm:effectClrLst/>
+    <dgm:txLinClrLst/>
+    <dgm:txFillClrLst meth="repeat">
+      <a:schemeClr val="dk1"/>
+    </dgm:txFillClrLst>
+    <dgm:txEffectClrLst/>
+  </dgm:styleLbl>
+  <dgm:styleLbl name="bgAcc1">
+    <dgm:fillClrLst meth="repeat">
+      <a:schemeClr val="lt1">
+        <a:alpha val="90000"/>
+      </a:schemeClr>
+    </dgm:fillClrLst>
+    <dgm:linClrLst meth="repeat">
+      <a:schemeClr val="accent1"/>
+    </dgm:linClrLst>
+    <dgm:effectClrLst/>
+    <dgm:txLinClrLst/>
+    <dgm:txFillClrLst meth="repeat">
+      <a:schemeClr val="dk1"/>
+    </dgm:txFillClrLst>
+    <dgm:txEffectClrLst/>
+  </dgm:styleLbl>
+  <dgm:styleLbl name="solidFgAcc1">
+    <dgm:fillClrLst meth="repeat">
+      <a:schemeClr val="lt1"/>
+    </dgm:fillClrLst>
+    <dgm:linClrLst meth="repeat">
+      <a:schemeClr val="accent1"/>
+    </dgm:linClrLst>
+    <dgm:effectClrLst/>
+    <dgm:txLinClrLst/>
+    <dgm:txFillClrLst meth="repeat">
+      <a:schemeClr val="dk1"/>
+    </dgm:txFillClrLst>
+    <dgm:txEffectClrLst/>
+  </dgm:styleLbl>
+  <dgm:styleLbl name="solidAlignAcc1">
+    <dgm:fillClrLst meth="repeat">
+      <a:schemeClr val="lt1"/>
+    </dgm:fillClrLst>
+    <dgm:linClrLst meth="repeat">
+      <a:schemeClr val="accent1"/>
+    </dgm:linClrLst>
+    <dgm:effectClrLst/>
+    <dgm:txLinClrLst/>
+    <dgm:txFillClrLst meth="repeat">
+      <a:schemeClr val="dk1"/>
+    </dgm:txFillClrLst>
+    <dgm:txEffectClrLst/>
+  </dgm:styleLbl>
+  <dgm:styleLbl name="solidBgAcc1">
+    <dgm:fillClrLst meth="repeat">
+      <a:schemeClr val="lt1"/>
+    </dgm:fillClrLst>
+    <dgm:linClrLst meth="repeat">
+      <a:schemeClr val="accent1"/>
+    </dgm:linClrLst>
+    <dgm:effectClrLst/>
+    <dgm:txLinClrLst/>
+    <dgm:txFillClrLst meth="repeat">
+      <a:schemeClr val="dk1"/>
+    </dgm:txFillClrLst>
+    <dgm:txEffectClrLst/>
+  </dgm:styleLbl>
+  <dgm:styleLbl name="fgAccFollowNode1">
+    <dgm:fillClrLst meth="repeat">
+      <a:schemeClr val="accent1">
+        <a:alpha val="90000"/>
+        <a:tint val="40000"/>
+      </a:schemeClr>
+    </dgm:fillClrLst>
+    <dgm:linClrLst meth="repeat">
+      <a:schemeClr val="accent1">
+        <a:alpha val="90000"/>
+        <a:tint val="40000"/>
+      </a:schemeClr>
+    </dgm:linClrLst>
+    <dgm:effectClrLst/>
+    <dgm:txLinClrLst/>
+    <dgm:txFillClrLst meth="repeat">
+      <a:schemeClr val="dk1"/>
+    </dgm:txFillClrLst>
+    <dgm:txEffectClrLst/>
+  </dgm:styleLbl>
+  <dgm:styleLbl name="alignAccFollowNode1">
+    <dgm:fillClrLst meth="repeat">
+      <a:schemeClr val="accent1">
+        <a:alpha val="90000"/>
+        <a:tint val="40000"/>
+      </a:schemeClr>
+    </dgm:fillClrLst>
+    <dgm:linClrLst meth="repeat">
+      <a:schemeClr val="accent1">
+        <a:alpha val="90000"/>
+        <a:tint val="40000"/>
+      </a:schemeClr>
+    </dgm:linClrLst>
+    <dgm:effectClrLst/>
+    <dgm:txLinClrLst/>
+    <dgm:txFillClrLst meth="repeat">
+      <a:schemeClr val="dk1"/>
+    </dgm:txFillClrLst>
+    <dgm:txEffectClrLst/>
+  </dgm:styleLbl>
+  <dgm:styleLbl name="bgAccFollowNode1">
+    <dgm:fillClrLst meth="repeat">
+      <a:schemeClr val="accent1">
+        <a:alpha val="90000"/>
+        <a:tint val="40000"/>
+      </a:schemeClr>
+    </dgm:fillClrLst>
+    <dgm:linClrLst meth="repeat">
+      <a:schemeClr val="accent1">
+        <a:alpha val="90000"/>
+        <a:tint val="40000"/>
+      </a:schemeClr>
+    </dgm:linClrLst>
+    <dgm:effectClrLst/>
+    <dgm:txLinClrLst/>
+    <dgm:txFillClrLst meth="repeat">
+      <a:schemeClr val="dk1"/>
+    </dgm:txFillClrLst>
+    <dgm:txEffectClrLst/>
+  </dgm:styleLbl>
+  <dgm:styleLbl name="fgAcc0">
+    <dgm:fillClrLst meth="repeat">
+      <a:schemeClr val="lt1">
+        <a:alpha val="90000"/>
+      </a:schemeClr>
+    </dgm:fillClrLst>
+    <dgm:linClrLst meth="repeat">
+      <a:schemeClr val="accent1"/>
+    </dgm:linClrLst>
+    <dgm:effectClrLst/>
+    <dgm:txLinClrLst/>
+    <dgm:txFillClrLst meth="repeat">
+      <a:schemeClr val="dk1"/>
+    </dgm:txFillClrLst>
+    <dgm:txEffectClrLst/>
+  </dgm:styleLbl>
+  <dgm:styleLbl name="fgAcc2">
+    <dgm:fillClrLst meth="repeat">
+      <a:schemeClr val="lt1">
+        <a:alpha val="90000"/>
+      </a:schemeClr>
+    </dgm:fillClrLst>
+    <dgm:linClrLst meth="repeat">
+      <a:schemeClr val="accent1"/>
+    </dgm:linClrLst>
+    <dgm:effectClrLst/>
+    <dgm:txLinClrLst/>
+    <dgm:txFillClrLst meth="repeat">
+      <a:schemeClr val="dk1"/>
+    </dgm:txFillClrLst>
+    <dgm:txEffectClrLst/>
+  </dgm:styleLbl>
+  <dgm:styleLbl name="fgAcc3">
+    <dgm:fillClrLst meth="repeat">
+      <a:schemeClr val="lt1">
+        <a:alpha val="90000"/>
+      </a:schemeClr>
+    </dgm:fillClrLst>
+    <dgm:linClrLst meth="repeat">
+      <a:schemeClr val="accent1"/>
+    </dgm:linClrLst>
+    <dgm:effectClrLst/>
+    <dgm:txLinClrLst/>
+    <dgm:txFillClrLst meth="repeat">
+      <a:schemeClr val="dk1"/>
+    </dgm:txFillClrLst>
+    <dgm:txEffectClrLst/>
+  </dgm:styleLbl>
+  <dgm:styleLbl name="fgAcc4">
+    <dgm:fillClrLst meth="repeat">
+      <a:schemeClr val="lt1">
+        <a:alpha val="90000"/>
+      </a:schemeClr>
+    </dgm:fillClrLst>
+    <dgm:linClrLst meth="repeat">
+      <a:schemeClr val="accent1"/>
+    </dgm:linClrLst>
+    <dgm:effectClrLst/>
+    <dgm:txLinClrLst/>
+    <dgm:txFillClrLst meth="repeat">
+      <a:schemeClr val="dk1"/>
+    </dgm:txFillClrLst>
+    <dgm:txEffectClrLst/>
+  </dgm:styleLbl>
+  <dgm:styleLbl name="bgShp">
+    <dgm:fillClrLst meth="repeat">
+      <a:schemeClr val="accent1">
+        <a:tint val="40000"/>
+      </a:schemeClr>
+    </dgm:fillClrLst>
+    <dgm:linClrLst meth="repeat">
+      <a:schemeClr val="accent1"/>
+    </dgm:linClrLst>
+    <dgm:effectClrLst/>
+    <dgm:txLinClrLst/>
+    <dgm:txFillClrLst meth="repeat">
+      <a:schemeClr val="dk1"/>
+    </dgm:txFillClrLst>
+    <dgm:txEffectClrLst/>
+  </dgm:styleLbl>
+  <dgm:styleLbl name="dkBgShp">
+    <dgm:fillClrLst meth="repeat">
+      <a:schemeClr val="accent1">
+        <a:shade val="80000"/>
+      </a:schemeClr>
+    </dgm:fillClrLst>
+    <dgm:linClrLst meth="repeat">
+      <a:schemeClr val="accent1"/>
+    </dgm:linClrLst>
+    <dgm:effectClrLst/>
+    <dgm:txLinClrLst/>
+    <dgm:txFillClrLst meth="repeat">
+      <a:schemeClr val="lt1"/>
+    </dgm:txFillClrLst>
+    <dgm:txEffectClrLst/>
+  </dgm:styleLbl>
+  <dgm:styleLbl name="trBgShp">
+    <dgm:fillClrLst meth="repeat">
+      <a:schemeClr val="accent1">
+        <a:tint val="50000"/>
+        <a:alpha val="40000"/>
+      </a:schemeClr>
+    </dgm:fillClrLst>
+    <dgm:linClrLst meth="repeat">
+      <a:schemeClr val="accent1"/>
+    </dgm:linClrLst>
+    <dgm:effectClrLst/>
+    <dgm:txLinClrLst/>
+    <dgm:txFillClrLst meth="repeat">
+      <a:schemeClr val="lt1"/>
+    </dgm:txFillClrLst>
+    <dgm:txEffectClrLst/>
+  </dgm:styleLbl>
+  <dgm:styleLbl name="fgShp">
+    <dgm:fillClrLst meth="repeat">
+      <a:schemeClr val="accent1">
+        <a:tint val="60000"/>
+      </a:schemeClr>
+    </dgm:fillClrLst>
+    <dgm:linClrLst meth="repeat">
+      <a:schemeClr val="lt1"/>
+    </dgm:linClrLst>
+    <dgm:effectClrLst/>
+    <dgm:txLinClrLst/>
+    <dgm:txFillClrLst meth="repeat">
+      <a:schemeClr val="dk1"/>
+    </dgm:txFillClrLst>
+    <dgm:txEffectClrLst/>
+  </dgm:styleLbl>
+  <dgm:styleLbl name="revTx">
+    <dgm:fillClrLst meth="repeat">
+      <a:schemeClr val="lt1">
+        <a:alpha val="0"/>
+      </a:schemeClr>
+    </dgm:fillClrLst>
+    <dgm:linClrLst meth="repeat">
+      <a:schemeClr val="dk1">
+        <a:alpha val="0"/>
+      </a:schemeClr>
+    </dgm:linClrLst>
+    <dgm:effectClrLst/>
+    <dgm:txLinClrLst/>
+    <dgm:txFillClrLst meth="repeat">
+      <a:schemeClr val="tx1"/>
+    </dgm:txFillClrLst>
+    <dgm:txEffectClrLst/>
+  </dgm:styleLbl>
+</dgm:colorsDef>
+</file>
+
 <file path=word/diagrams/data1.xml><?xml version="1.0" encoding="utf-8"?>
+<dgm:dataModel xmlns:dgm="http://schemas.openxmlformats.org/drawingml/2006/diagram" xmlns:a="http://schemas.openxmlformats.org/drawingml/2006/main">
+  <dgm:ptLst>
+    <dgm:pt modelId="{4D0628E7-62B1-4843-BE11-59713D4179CB}" type="doc">
+      <dgm:prSet loTypeId="urn:microsoft.com/office/officeart/2005/8/layout/chevronAccent+Icon" loCatId="process" qsTypeId="urn:microsoft.com/office/officeart/2005/8/quickstyle/simple1" qsCatId="simple" csTypeId="urn:microsoft.com/office/officeart/2005/8/colors/accent1_2" csCatId="accent1" phldr="1"/>
+      <dgm:spPr/>
+    </dgm:pt>
+    <dgm:pt modelId="{8EC796CB-84FC-4262-9E40-5FE62A73649A}">
+      <dgm:prSet phldrT="[Text]"/>
+      <dgm:spPr/>
+      <dgm:t>
+        <a:bodyPr/>
+        <a:lstStyle/>
+        <a:p>
+          <a:r>
+            <a:rPr lang="en-GB"/>
+            <a:t>Capture Data</a:t>
+          </a:r>
+        </a:p>
+      </dgm:t>
+    </dgm:pt>
+    <dgm:pt modelId="{9FC4504F-EAF2-4624-B140-59EE9696B3F7}" type="parTrans" cxnId="{BEDE611F-2C5C-4417-9AD4-847EE0846C56}">
+      <dgm:prSet/>
+      <dgm:spPr/>
+      <dgm:t>
+        <a:bodyPr/>
+        <a:lstStyle/>
+        <a:p>
+          <a:endParaRPr lang="en-GB"/>
+        </a:p>
+      </dgm:t>
+    </dgm:pt>
+    <dgm:pt modelId="{85FDB410-9230-4DB7-8363-DF40F493C8C9}" type="sibTrans" cxnId="{BEDE611F-2C5C-4417-9AD4-847EE0846C56}">
+      <dgm:prSet/>
+      <dgm:spPr/>
+      <dgm:t>
+        <a:bodyPr/>
+        <a:lstStyle/>
+        <a:p>
+          <a:endParaRPr lang="en-GB"/>
+        </a:p>
+      </dgm:t>
+    </dgm:pt>
+    <dgm:pt modelId="{00BEF395-A1ED-467B-9D67-6ADCAD2E8AA0}">
+      <dgm:prSet phldrT="[Text]"/>
+      <dgm:spPr/>
+      <dgm:t>
+        <a:bodyPr/>
+        <a:lstStyle/>
+        <a:p>
+          <a:r>
+            <a:rPr lang="en-GB"/>
+            <a:t>Store Data</a:t>
+          </a:r>
+        </a:p>
+      </dgm:t>
+    </dgm:pt>
+    <dgm:pt modelId="{77AFC88C-06CE-4304-ABBC-FDC276ACBD00}" type="parTrans" cxnId="{C0120024-E266-41EC-8C18-C6B103BD0101}">
+      <dgm:prSet/>
+      <dgm:spPr/>
+      <dgm:t>
+        <a:bodyPr/>
+        <a:lstStyle/>
+        <a:p>
+          <a:endParaRPr lang="en-GB"/>
+        </a:p>
+      </dgm:t>
+    </dgm:pt>
+    <dgm:pt modelId="{590AB1BD-1B54-49E4-A06C-49EE6BEAA0A6}" type="sibTrans" cxnId="{C0120024-E266-41EC-8C18-C6B103BD0101}">
+      <dgm:prSet/>
+      <dgm:spPr/>
+      <dgm:t>
+        <a:bodyPr/>
+        <a:lstStyle/>
+        <a:p>
+          <a:endParaRPr lang="en-GB"/>
+        </a:p>
+      </dgm:t>
+    </dgm:pt>
+    <dgm:pt modelId="{0FFD5273-B9AA-42A5-93F2-C33615DA3CC8}">
+      <dgm:prSet phldrT="[Text]"/>
+      <dgm:spPr/>
+      <dgm:t>
+        <a:bodyPr/>
+        <a:lstStyle/>
+        <a:p>
+          <a:r>
+            <a:rPr lang="en-GB"/>
+            <a:t>Analyse Data</a:t>
+          </a:r>
+        </a:p>
+      </dgm:t>
+    </dgm:pt>
+    <dgm:pt modelId="{376DE53D-D8F0-48E9-B73B-2454A3BF0789}" type="parTrans" cxnId="{2751FC8C-15D3-4AE8-8F0C-344794E5DE33}">
+      <dgm:prSet/>
+      <dgm:spPr/>
+      <dgm:t>
+        <a:bodyPr/>
+        <a:lstStyle/>
+        <a:p>
+          <a:endParaRPr lang="en-GB"/>
+        </a:p>
+      </dgm:t>
+    </dgm:pt>
+    <dgm:pt modelId="{C74B0ACC-6D9E-44F7-B0C7-6DB2BC11A76C}" type="sibTrans" cxnId="{2751FC8C-15D3-4AE8-8F0C-344794E5DE33}">
+      <dgm:prSet/>
+      <dgm:spPr/>
+      <dgm:t>
+        <a:bodyPr/>
+        <a:lstStyle/>
+        <a:p>
+          <a:endParaRPr lang="en-GB"/>
+        </a:p>
+      </dgm:t>
+    </dgm:pt>
+    <dgm:pt modelId="{CCC0DCFC-1901-480B-9C23-BB66D52F2303}" type="pres">
+      <dgm:prSet presAssocID="{4D0628E7-62B1-4843-BE11-59713D4179CB}" presName="Name0" presStyleCnt="0">
+        <dgm:presLayoutVars>
+          <dgm:dir/>
+          <dgm:resizeHandles val="exact"/>
+        </dgm:presLayoutVars>
+      </dgm:prSet>
+      <dgm:spPr/>
+    </dgm:pt>
+    <dgm:pt modelId="{E91DA823-35C9-47FD-B424-5AEF7340C4BC}" type="pres">
+      <dgm:prSet presAssocID="{8EC796CB-84FC-4262-9E40-5FE62A73649A}" presName="composite" presStyleCnt="0"/>
+      <dgm:spPr/>
+    </dgm:pt>
+    <dgm:pt modelId="{66F433CC-83DE-40C2-A1AA-EF8E236F9CCD}" type="pres">
+      <dgm:prSet presAssocID="{8EC796CB-84FC-4262-9E40-5FE62A73649A}" presName="bgChev" presStyleLbl="node1" presStyleIdx="0" presStyleCnt="3"/>
+      <dgm:spPr/>
+    </dgm:pt>
+    <dgm:pt modelId="{681401E6-ECB2-4E59-B452-D45549416154}" type="pres">
+      <dgm:prSet presAssocID="{8EC796CB-84FC-4262-9E40-5FE62A73649A}" presName="txNode" presStyleLbl="fgAcc1" presStyleIdx="0" presStyleCnt="3">
+        <dgm:presLayoutVars>
+          <dgm:bulletEnabled val="1"/>
+        </dgm:presLayoutVars>
+      </dgm:prSet>
+      <dgm:spPr/>
+      <dgm:t>
+        <a:bodyPr/>
+        <a:lstStyle/>
+        <a:p>
+          <a:endParaRPr lang="en-GB"/>
+        </a:p>
+      </dgm:t>
+    </dgm:pt>
+    <dgm:pt modelId="{8BC69F31-E7AF-4071-9D18-65B34872CCC2}" type="pres">
+      <dgm:prSet presAssocID="{85FDB410-9230-4DB7-8363-DF40F493C8C9}" presName="compositeSpace" presStyleCnt="0"/>
+      <dgm:spPr/>
+    </dgm:pt>
+    <dgm:pt modelId="{E755FC84-5ADB-49F0-A821-048310F8531A}" type="pres">
+      <dgm:prSet presAssocID="{00BEF395-A1ED-467B-9D67-6ADCAD2E8AA0}" presName="composite" presStyleCnt="0"/>
+      <dgm:spPr/>
+    </dgm:pt>
+    <dgm:pt modelId="{F2A200F6-3828-427C-991E-9C0DC5F85E5D}" type="pres">
+      <dgm:prSet presAssocID="{00BEF395-A1ED-467B-9D67-6ADCAD2E8AA0}" presName="bgChev" presStyleLbl="node1" presStyleIdx="1" presStyleCnt="3"/>
+      <dgm:spPr/>
+    </dgm:pt>
+    <dgm:pt modelId="{4672DECD-9BF3-4B43-B190-A94EB93BD4B5}" type="pres">
+      <dgm:prSet presAssocID="{00BEF395-A1ED-467B-9D67-6ADCAD2E8AA0}" presName="txNode" presStyleLbl="fgAcc1" presStyleIdx="1" presStyleCnt="3">
+        <dgm:presLayoutVars>
+          <dgm:bulletEnabled val="1"/>
+        </dgm:presLayoutVars>
+      </dgm:prSet>
+      <dgm:spPr/>
+      <dgm:t>
+        <a:bodyPr/>
+        <a:lstStyle/>
+        <a:p>
+          <a:endParaRPr lang="en-GB"/>
+        </a:p>
+      </dgm:t>
+    </dgm:pt>
+    <dgm:pt modelId="{2E47426F-27F6-4660-8C42-18A7625AB78C}" type="pres">
+      <dgm:prSet presAssocID="{590AB1BD-1B54-49E4-A06C-49EE6BEAA0A6}" presName="compositeSpace" presStyleCnt="0"/>
+      <dgm:spPr/>
+    </dgm:pt>
+    <dgm:pt modelId="{825C72A4-0E39-40CA-A5C4-A86CFFD069D1}" type="pres">
+      <dgm:prSet presAssocID="{0FFD5273-B9AA-42A5-93F2-C33615DA3CC8}" presName="composite" presStyleCnt="0"/>
+      <dgm:spPr/>
+    </dgm:pt>
+    <dgm:pt modelId="{F7E0D968-1583-4B20-8806-992190769BAA}" type="pres">
+      <dgm:prSet presAssocID="{0FFD5273-B9AA-42A5-93F2-C33615DA3CC8}" presName="bgChev" presStyleLbl="node1" presStyleIdx="2" presStyleCnt="3"/>
+      <dgm:spPr/>
+    </dgm:pt>
+    <dgm:pt modelId="{0F1DAC43-FFB2-4E73-9164-463C4C75A1AF}" type="pres">
+      <dgm:prSet presAssocID="{0FFD5273-B9AA-42A5-93F2-C33615DA3CC8}" presName="txNode" presStyleLbl="fgAcc1" presStyleIdx="2" presStyleCnt="3">
+        <dgm:presLayoutVars>
+          <dgm:bulletEnabled val="1"/>
+        </dgm:presLayoutVars>
+      </dgm:prSet>
+      <dgm:spPr/>
+      <dgm:t>
+        <a:bodyPr/>
+        <a:lstStyle/>
+        <a:p>
+          <a:endParaRPr lang="en-GB"/>
+        </a:p>
+      </dgm:t>
+    </dgm:pt>
+  </dgm:ptLst>
+  <dgm:cxnLst>
+    <dgm:cxn modelId="{A0698C43-6AFD-47D2-9A5B-29200F3C243A}" type="presOf" srcId="{0FFD5273-B9AA-42A5-93F2-C33615DA3CC8}" destId="{0F1DAC43-FFB2-4E73-9164-463C4C75A1AF}" srcOrd="0" destOrd="0" presId="urn:microsoft.com/office/officeart/2005/8/layout/chevronAccent+Icon"/>
+    <dgm:cxn modelId="{94F7544C-BAAB-49C5-A754-B73B76DDC00D}" type="presOf" srcId="{4D0628E7-62B1-4843-BE11-59713D4179CB}" destId="{CCC0DCFC-1901-480B-9C23-BB66D52F2303}" srcOrd="0" destOrd="0" presId="urn:microsoft.com/office/officeart/2005/8/layout/chevronAccent+Icon"/>
+    <dgm:cxn modelId="{2FDAF68F-E5A0-4CA3-B754-B84CBE0BB25A}" type="presOf" srcId="{8EC796CB-84FC-4262-9E40-5FE62A73649A}" destId="{681401E6-ECB2-4E59-B452-D45549416154}" srcOrd="0" destOrd="0" presId="urn:microsoft.com/office/officeart/2005/8/layout/chevronAccent+Icon"/>
+    <dgm:cxn modelId="{66D61846-E501-438F-A3A2-BD1812C1F5C8}" type="presOf" srcId="{00BEF395-A1ED-467B-9D67-6ADCAD2E8AA0}" destId="{4672DECD-9BF3-4B43-B190-A94EB93BD4B5}" srcOrd="0" destOrd="0" presId="urn:microsoft.com/office/officeart/2005/8/layout/chevronAccent+Icon"/>
+    <dgm:cxn modelId="{BEDE611F-2C5C-4417-9AD4-847EE0846C56}" srcId="{4D0628E7-62B1-4843-BE11-59713D4179CB}" destId="{8EC796CB-84FC-4262-9E40-5FE62A73649A}" srcOrd="0" destOrd="0" parTransId="{9FC4504F-EAF2-4624-B140-59EE9696B3F7}" sibTransId="{85FDB410-9230-4DB7-8363-DF40F493C8C9}"/>
+    <dgm:cxn modelId="{C0120024-E266-41EC-8C18-C6B103BD0101}" srcId="{4D0628E7-62B1-4843-BE11-59713D4179CB}" destId="{00BEF395-A1ED-467B-9D67-6ADCAD2E8AA0}" srcOrd="1" destOrd="0" parTransId="{77AFC88C-06CE-4304-ABBC-FDC276ACBD00}" sibTransId="{590AB1BD-1B54-49E4-A06C-49EE6BEAA0A6}"/>
+    <dgm:cxn modelId="{2751FC8C-15D3-4AE8-8F0C-344794E5DE33}" srcId="{4D0628E7-62B1-4843-BE11-59713D4179CB}" destId="{0FFD5273-B9AA-42A5-93F2-C33615DA3CC8}" srcOrd="2" destOrd="0" parTransId="{376DE53D-D8F0-48E9-B73B-2454A3BF0789}" sibTransId="{C74B0ACC-6D9E-44F7-B0C7-6DB2BC11A76C}"/>
+    <dgm:cxn modelId="{63F506A5-23E6-47B9-96F3-F26B34253122}" type="presParOf" srcId="{CCC0DCFC-1901-480B-9C23-BB66D52F2303}" destId="{E91DA823-35C9-47FD-B424-5AEF7340C4BC}" srcOrd="0" destOrd="0" presId="urn:microsoft.com/office/officeart/2005/8/layout/chevronAccent+Icon"/>
+    <dgm:cxn modelId="{0DCE33DD-E68A-4C3B-A263-9403495BF1A9}" type="presParOf" srcId="{E91DA823-35C9-47FD-B424-5AEF7340C4BC}" destId="{66F433CC-83DE-40C2-A1AA-EF8E236F9CCD}" srcOrd="0" destOrd="0" presId="urn:microsoft.com/office/officeart/2005/8/layout/chevronAccent+Icon"/>
+    <dgm:cxn modelId="{257059E2-E8D6-412B-B828-C041560F9A11}" type="presParOf" srcId="{E91DA823-35C9-47FD-B424-5AEF7340C4BC}" destId="{681401E6-ECB2-4E59-B452-D45549416154}" srcOrd="1" destOrd="0" presId="urn:microsoft.com/office/officeart/2005/8/layout/chevronAccent+Icon"/>
+    <dgm:cxn modelId="{0275CE7C-58E0-436A-BBDA-5ECE16EB21A0}" type="presParOf" srcId="{CCC0DCFC-1901-480B-9C23-BB66D52F2303}" destId="{8BC69F31-E7AF-4071-9D18-65B34872CCC2}" srcOrd="1" destOrd="0" presId="urn:microsoft.com/office/officeart/2005/8/layout/chevronAccent+Icon"/>
+    <dgm:cxn modelId="{DBA3E6E2-DB25-4AA8-98C4-B61A542D9C32}" type="presParOf" srcId="{CCC0DCFC-1901-480B-9C23-BB66D52F2303}" destId="{E755FC84-5ADB-49F0-A821-048310F8531A}" srcOrd="2" destOrd="0" presId="urn:microsoft.com/office/officeart/2005/8/layout/chevronAccent+Icon"/>
+    <dgm:cxn modelId="{DC547D66-4199-48B1-A99D-15965487A13F}" type="presParOf" srcId="{E755FC84-5ADB-49F0-A821-048310F8531A}" destId="{F2A200F6-3828-427C-991E-9C0DC5F85E5D}" srcOrd="0" destOrd="0" presId="urn:microsoft.com/office/officeart/2005/8/layout/chevronAccent+Icon"/>
+    <dgm:cxn modelId="{5E278536-3789-4BB3-8C48-B6FCFF81ADBD}" type="presParOf" srcId="{E755FC84-5ADB-49F0-A821-048310F8531A}" destId="{4672DECD-9BF3-4B43-B190-A94EB93BD4B5}" srcOrd="1" destOrd="0" presId="urn:microsoft.com/office/officeart/2005/8/layout/chevronAccent+Icon"/>
+    <dgm:cxn modelId="{854DEE1C-9655-422D-825F-4F893601C918}" type="presParOf" srcId="{CCC0DCFC-1901-480B-9C23-BB66D52F2303}" destId="{2E47426F-27F6-4660-8C42-18A7625AB78C}" srcOrd="3" destOrd="0" presId="urn:microsoft.com/office/officeart/2005/8/layout/chevronAccent+Icon"/>
+    <dgm:cxn modelId="{E9DFE34D-85F9-4ED8-B8DE-E2BF7AE587A8}" type="presParOf" srcId="{CCC0DCFC-1901-480B-9C23-BB66D52F2303}" destId="{825C72A4-0E39-40CA-A5C4-A86CFFD069D1}" srcOrd="4" destOrd="0" presId="urn:microsoft.com/office/officeart/2005/8/layout/chevronAccent+Icon"/>
+    <dgm:cxn modelId="{63F4B575-0BAD-437C-B386-3337C9DB9E51}" type="presParOf" srcId="{825C72A4-0E39-40CA-A5C4-A86CFFD069D1}" destId="{F7E0D968-1583-4B20-8806-992190769BAA}" srcOrd="0" destOrd="0" presId="urn:microsoft.com/office/officeart/2005/8/layout/chevronAccent+Icon"/>
+    <dgm:cxn modelId="{E797E14C-3DB9-4436-9D9C-736D2E877FFF}" type="presParOf" srcId="{825C72A4-0E39-40CA-A5C4-A86CFFD069D1}" destId="{0F1DAC43-FFB2-4E73-9164-463C4C75A1AF}" srcOrd="1" destOrd="0" presId="urn:microsoft.com/office/officeart/2005/8/layout/chevronAccent+Icon"/>
+  </dgm:cxnLst>
+  <dgm:bg/>
+  <dgm:whole/>
+  <dgm:extLst>
+    <a:ext uri="http://schemas.microsoft.com/office/drawing/2008/diagram">
+      <dsp:dataModelExt xmlns:dsp="http://schemas.microsoft.com/office/drawing/2008/diagram" relId="rId10" minVer="http://schemas.openxmlformats.org/drawingml/2006/diagram"/>
+    </a:ext>
+  </dgm:extLst>
+</dgm:dataModel>
+</file>
+
+<file path=word/diagrams/data2.xml><?xml version="1.0" encoding="utf-8"?>
 <dgm:dataModel xmlns:dgm="http://schemas.openxmlformats.org/drawingml/2006/diagram" xmlns:a="http://schemas.openxmlformats.org/drawingml/2006/main">
   <dgm:ptLst>
     <dgm:pt modelId="{29741630-21EB-4515-8890-4F10434DDAF6}" type="doc">
@@ -2256,14 +4072,21 @@
     </dgm:pt>
     <dgm:pt modelId="{D6BF3BA5-748F-472C-90BB-6013A67266D3}">
       <dgm:prSet phldrT="[Text]"/>
-      <dgm:spPr/>
+      <dgm:spPr>
+        <a:solidFill>
+          <a:schemeClr val="accent6">
+            <a:lumMod val="60000"/>
+            <a:lumOff val="40000"/>
+          </a:schemeClr>
+        </a:solidFill>
+      </dgm:spPr>
       <dgm:t>
         <a:bodyPr/>
         <a:lstStyle/>
         <a:p>
           <a:r>
             <a:rPr lang="en-GB"/>
-            <a:t>Ball Weight</a:t>
+            <a:t>Previous Results</a:t>
           </a:r>
         </a:p>
       </dgm:t>
@@ -2523,6 +4346,13 @@
     <dgm:pt modelId="{DB1C5E1C-FE9E-4EF5-81E1-424409D85DF7}">
       <dgm:prSet phldrT="[Text]"/>
       <dgm:spPr/>
+      <dgm:t>
+        <a:bodyPr/>
+        <a:lstStyle/>
+        <a:p>
+          <a:endParaRPr lang="en-GB"/>
+        </a:p>
+      </dgm:t>
     </dgm:pt>
     <dgm:pt modelId="{C66664F7-6AB5-49AD-9C87-DF9916990B0A}" type="parTrans" cxnId="{14871020-F839-465C-AD19-6B25E3926053}">
       <dgm:prSet/>
@@ -2556,6 +4386,13 @@
         </dgm:presLayoutVars>
       </dgm:prSet>
       <dgm:spPr/>
+      <dgm:t>
+        <a:bodyPr/>
+        <a:lstStyle/>
+        <a:p>
+          <a:endParaRPr lang="en-GB"/>
+        </a:p>
+      </dgm:t>
     </dgm:pt>
     <dgm:pt modelId="{04EB4684-2346-4902-9A9A-01CE2AA41864}" type="pres">
       <dgm:prSet presAssocID="{F173DB6B-D7DC-48AB-B5ED-66658ED41CCC}" presName="centerShape" presStyleLbl="node0" presStyleIdx="0" presStyleCnt="1"/>
@@ -2571,10 +4408,24 @@
     <dgm:pt modelId="{3419041D-CFB2-46C7-BC9B-0E53B1F4FBD5}" type="pres">
       <dgm:prSet presAssocID="{35CAC756-87A1-477E-AACD-3E7833BBA5D6}" presName="Name9" presStyleLbl="parChTrans1D2" presStyleIdx="0" presStyleCnt="8"/>
       <dgm:spPr/>
+      <dgm:t>
+        <a:bodyPr/>
+        <a:lstStyle/>
+        <a:p>
+          <a:endParaRPr lang="en-GB"/>
+        </a:p>
+      </dgm:t>
     </dgm:pt>
     <dgm:pt modelId="{163BAAF7-46F8-44AD-8745-0B486FE82FF9}" type="pres">
       <dgm:prSet presAssocID="{35CAC756-87A1-477E-AACD-3E7833BBA5D6}" presName="connTx" presStyleLbl="parChTrans1D2" presStyleIdx="0" presStyleCnt="8"/>
       <dgm:spPr/>
+      <dgm:t>
+        <a:bodyPr/>
+        <a:lstStyle/>
+        <a:p>
+          <a:endParaRPr lang="en-GB"/>
+        </a:p>
+      </dgm:t>
     </dgm:pt>
     <dgm:pt modelId="{4A44F5A1-9FE4-475F-BF2E-D3C8AD442CEC}" type="pres">
       <dgm:prSet presAssocID="{1155D7B0-B215-4194-BBB5-2C3E2815BC05}" presName="node" presStyleLbl="node1" presStyleIdx="0" presStyleCnt="8">
@@ -2583,14 +4434,35 @@
         </dgm:presLayoutVars>
       </dgm:prSet>
       <dgm:spPr/>
+      <dgm:t>
+        <a:bodyPr/>
+        <a:lstStyle/>
+        <a:p>
+          <a:endParaRPr lang="en-GB"/>
+        </a:p>
+      </dgm:t>
     </dgm:pt>
     <dgm:pt modelId="{62A921B7-E8A7-47A2-A6C6-921FF7EACBA4}" type="pres">
       <dgm:prSet presAssocID="{683C1F8E-7261-4E15-83E7-1E01D17FA012}" presName="Name9" presStyleLbl="parChTrans1D2" presStyleIdx="1" presStyleCnt="8"/>
       <dgm:spPr/>
+      <dgm:t>
+        <a:bodyPr/>
+        <a:lstStyle/>
+        <a:p>
+          <a:endParaRPr lang="en-GB"/>
+        </a:p>
+      </dgm:t>
     </dgm:pt>
     <dgm:pt modelId="{33D80A80-DE13-4BFE-86E5-1144F7730821}" type="pres">
       <dgm:prSet presAssocID="{683C1F8E-7261-4E15-83E7-1E01D17FA012}" presName="connTx" presStyleLbl="parChTrans1D2" presStyleIdx="1" presStyleCnt="8"/>
       <dgm:spPr/>
+      <dgm:t>
+        <a:bodyPr/>
+        <a:lstStyle/>
+        <a:p>
+          <a:endParaRPr lang="en-GB"/>
+        </a:p>
+      </dgm:t>
     </dgm:pt>
     <dgm:pt modelId="{2E9373DC-2936-4362-910F-0791123045DC}" type="pres">
       <dgm:prSet presAssocID="{D6BF3BA5-748F-472C-90BB-6013A67266D3}" presName="node" presStyleLbl="node1" presStyleIdx="1" presStyleCnt="8">
@@ -2599,14 +4471,35 @@
         </dgm:presLayoutVars>
       </dgm:prSet>
       <dgm:spPr/>
+      <dgm:t>
+        <a:bodyPr/>
+        <a:lstStyle/>
+        <a:p>
+          <a:endParaRPr lang="en-GB"/>
+        </a:p>
+      </dgm:t>
     </dgm:pt>
     <dgm:pt modelId="{1ADD43A4-E950-4AA9-95B5-94CEDAEEFC87}" type="pres">
       <dgm:prSet presAssocID="{8B7F87E3-9B21-4236-9262-F8B03D242820}" presName="Name9" presStyleLbl="parChTrans1D2" presStyleIdx="2" presStyleCnt="8"/>
       <dgm:spPr/>
+      <dgm:t>
+        <a:bodyPr/>
+        <a:lstStyle/>
+        <a:p>
+          <a:endParaRPr lang="en-GB"/>
+        </a:p>
+      </dgm:t>
     </dgm:pt>
     <dgm:pt modelId="{E6EDEE89-6E3E-4E74-87E5-470A10D0FBA7}" type="pres">
       <dgm:prSet presAssocID="{8B7F87E3-9B21-4236-9262-F8B03D242820}" presName="connTx" presStyleLbl="parChTrans1D2" presStyleIdx="2" presStyleCnt="8"/>
       <dgm:spPr/>
+      <dgm:t>
+        <a:bodyPr/>
+        <a:lstStyle/>
+        <a:p>
+          <a:endParaRPr lang="en-GB"/>
+        </a:p>
+      </dgm:t>
     </dgm:pt>
     <dgm:pt modelId="{5037CE0B-9260-4A2B-8E2C-81384ABC7A40}" type="pres">
       <dgm:prSet presAssocID="{DAE2E0F4-3518-40B0-993B-BB33176CE564}" presName="node" presStyleLbl="node1" presStyleIdx="2" presStyleCnt="8">
@@ -2626,10 +4519,24 @@
     <dgm:pt modelId="{EA03FF5C-50A4-4940-8009-A31292364969}" type="pres">
       <dgm:prSet presAssocID="{B4E2F44E-F443-4DEB-8A08-8C9F2E11F504}" presName="Name9" presStyleLbl="parChTrans1D2" presStyleIdx="3" presStyleCnt="8"/>
       <dgm:spPr/>
+      <dgm:t>
+        <a:bodyPr/>
+        <a:lstStyle/>
+        <a:p>
+          <a:endParaRPr lang="en-GB"/>
+        </a:p>
+      </dgm:t>
     </dgm:pt>
     <dgm:pt modelId="{8B4842CD-65D5-48F7-B57F-BDB37A87CA12}" type="pres">
       <dgm:prSet presAssocID="{B4E2F44E-F443-4DEB-8A08-8C9F2E11F504}" presName="connTx" presStyleLbl="parChTrans1D2" presStyleIdx="3" presStyleCnt="8"/>
       <dgm:spPr/>
+      <dgm:t>
+        <a:bodyPr/>
+        <a:lstStyle/>
+        <a:p>
+          <a:endParaRPr lang="en-GB"/>
+        </a:p>
+      </dgm:t>
     </dgm:pt>
     <dgm:pt modelId="{9F8ABBCC-115F-4A9E-AC3C-7750F63BDD45}" type="pres">
       <dgm:prSet presAssocID="{62E81130-F7D4-40A8-A0AC-9C803A8573BA}" presName="node" presStyleLbl="node1" presStyleIdx="3" presStyleCnt="8">
@@ -2649,10 +4556,24 @@
     <dgm:pt modelId="{7D40210A-2AAF-427E-8C67-8D120ED83D95}" type="pres">
       <dgm:prSet presAssocID="{AA64FB20-D749-4E11-A4F3-C882DDC27A4C}" presName="Name9" presStyleLbl="parChTrans1D2" presStyleIdx="4" presStyleCnt="8"/>
       <dgm:spPr/>
+      <dgm:t>
+        <a:bodyPr/>
+        <a:lstStyle/>
+        <a:p>
+          <a:endParaRPr lang="en-GB"/>
+        </a:p>
+      </dgm:t>
     </dgm:pt>
     <dgm:pt modelId="{17EBCDCA-694F-4246-B98A-4EED7E376876}" type="pres">
       <dgm:prSet presAssocID="{AA64FB20-D749-4E11-A4F3-C882DDC27A4C}" presName="connTx" presStyleLbl="parChTrans1D2" presStyleIdx="4" presStyleCnt="8"/>
       <dgm:spPr/>
+      <dgm:t>
+        <a:bodyPr/>
+        <a:lstStyle/>
+        <a:p>
+          <a:endParaRPr lang="en-GB"/>
+        </a:p>
+      </dgm:t>
     </dgm:pt>
     <dgm:pt modelId="{45345C71-2A3B-4E57-9723-A0C810B079F3}" type="pres">
       <dgm:prSet presAssocID="{5D4DDA35-D724-43AE-9FBD-70BA6A853115}" presName="node" presStyleLbl="node1" presStyleIdx="4" presStyleCnt="8">
@@ -2672,10 +4593,24 @@
     <dgm:pt modelId="{6B64CC79-65C2-4B85-BDF3-166C5EA41769}" type="pres">
       <dgm:prSet presAssocID="{756C34C3-3909-4624-9E08-FC1AA73960C6}" presName="Name9" presStyleLbl="parChTrans1D2" presStyleIdx="5" presStyleCnt="8"/>
       <dgm:spPr/>
+      <dgm:t>
+        <a:bodyPr/>
+        <a:lstStyle/>
+        <a:p>
+          <a:endParaRPr lang="en-GB"/>
+        </a:p>
+      </dgm:t>
     </dgm:pt>
     <dgm:pt modelId="{9CBFB9CA-E0AE-4519-BF46-B7A4FA64F0FF}" type="pres">
       <dgm:prSet presAssocID="{756C34C3-3909-4624-9E08-FC1AA73960C6}" presName="connTx" presStyleLbl="parChTrans1D2" presStyleIdx="5" presStyleCnt="8"/>
       <dgm:spPr/>
+      <dgm:t>
+        <a:bodyPr/>
+        <a:lstStyle/>
+        <a:p>
+          <a:endParaRPr lang="en-GB"/>
+        </a:p>
+      </dgm:t>
     </dgm:pt>
     <dgm:pt modelId="{A007763B-E200-4E86-8775-A293CFC9CF69}" type="pres">
       <dgm:prSet presAssocID="{7DBF24FC-E0F8-4421-90A0-AEF08ACBBD38}" presName="node" presStyleLbl="node1" presStyleIdx="5" presStyleCnt="8">
@@ -2695,10 +4630,24 @@
     <dgm:pt modelId="{99A17A9D-B867-4D84-9A0B-231212FFDE41}" type="pres">
       <dgm:prSet presAssocID="{5EBE9511-E86A-46AA-9124-3553A7465832}" presName="Name9" presStyleLbl="parChTrans1D2" presStyleIdx="6" presStyleCnt="8"/>
       <dgm:spPr/>
+      <dgm:t>
+        <a:bodyPr/>
+        <a:lstStyle/>
+        <a:p>
+          <a:endParaRPr lang="en-GB"/>
+        </a:p>
+      </dgm:t>
     </dgm:pt>
     <dgm:pt modelId="{F1E9C02B-A9BE-4EC9-AE43-DDACA263CFA2}" type="pres">
       <dgm:prSet presAssocID="{5EBE9511-E86A-46AA-9124-3553A7465832}" presName="connTx" presStyleLbl="parChTrans1D2" presStyleIdx="6" presStyleCnt="8"/>
       <dgm:spPr/>
+      <dgm:t>
+        <a:bodyPr/>
+        <a:lstStyle/>
+        <a:p>
+          <a:endParaRPr lang="en-GB"/>
+        </a:p>
+      </dgm:t>
     </dgm:pt>
     <dgm:pt modelId="{ED99F8E7-AEE2-461F-B19F-7491B6CC5CF5}" type="pres">
       <dgm:prSet presAssocID="{78D82F68-D7B3-48D7-8E6D-265022F93EC6}" presName="node" presStyleLbl="node1" presStyleIdx="6" presStyleCnt="8">
@@ -2718,10 +4667,24 @@
     <dgm:pt modelId="{5B27F677-C5B2-472F-B587-1AC39A968212}" type="pres">
       <dgm:prSet presAssocID="{0A4CE570-D6E8-4F99-99B1-58F42FCA19B0}" presName="Name9" presStyleLbl="parChTrans1D2" presStyleIdx="7" presStyleCnt="8"/>
       <dgm:spPr/>
+      <dgm:t>
+        <a:bodyPr/>
+        <a:lstStyle/>
+        <a:p>
+          <a:endParaRPr lang="en-GB"/>
+        </a:p>
+      </dgm:t>
     </dgm:pt>
     <dgm:pt modelId="{122F9C47-F930-4D92-BB15-37E85F7D72A4}" type="pres">
       <dgm:prSet presAssocID="{0A4CE570-D6E8-4F99-99B1-58F42FCA19B0}" presName="connTx" presStyleLbl="parChTrans1D2" presStyleIdx="7" presStyleCnt="8"/>
       <dgm:spPr/>
+      <dgm:t>
+        <a:bodyPr/>
+        <a:lstStyle/>
+        <a:p>
+          <a:endParaRPr lang="en-GB"/>
+        </a:p>
+      </dgm:t>
     </dgm:pt>
     <dgm:pt modelId="{10080741-6BC7-4EE2-8B5C-104A50AC3490}" type="pres">
       <dgm:prSet presAssocID="{5A819621-B78A-4CC6-AE61-9983272FC0A1}" presName="node" presStyleLbl="node1" presStyleIdx="7" presStyleCnt="8">
@@ -2740,79 +4703,481 @@
     </dgm:pt>
   </dgm:ptLst>
   <dgm:cxnLst>
-    <dgm:cxn modelId="{C3092128-B66B-4923-9333-3A476E163641}" type="presOf" srcId="{683C1F8E-7261-4E15-83E7-1E01D17FA012}" destId="{33D80A80-DE13-4BFE-86E5-1144F7730821}" srcOrd="1" destOrd="0" presId="urn:microsoft.com/office/officeart/2005/8/layout/radial1"/>
-    <dgm:cxn modelId="{6CF0485B-481E-480C-9EC6-419206BD2931}" type="presOf" srcId="{62E81130-F7D4-40A8-A0AC-9C803A8573BA}" destId="{9F8ABBCC-115F-4A9E-AC3C-7750F63BDD45}" srcOrd="0" destOrd="0" presId="urn:microsoft.com/office/officeart/2005/8/layout/radial1"/>
+    <dgm:cxn modelId="{3AF88504-CE11-41D4-8D2B-415AAA997624}" type="presOf" srcId="{5EBE9511-E86A-46AA-9124-3553A7465832}" destId="{F1E9C02B-A9BE-4EC9-AE43-DDACA263CFA2}" srcOrd="1" destOrd="0" presId="urn:microsoft.com/office/officeart/2005/8/layout/radial1"/>
     <dgm:cxn modelId="{F31BC91F-996A-4CF4-84DB-A631F0CB5B6D}" srcId="{F173DB6B-D7DC-48AB-B5ED-66658ED41CCC}" destId="{5D4DDA35-D724-43AE-9FBD-70BA6A853115}" srcOrd="4" destOrd="0" parTransId="{AA64FB20-D749-4E11-A4F3-C882DDC27A4C}" sibTransId="{1FD46F35-3C34-46FA-BCFE-3D6733ACE1C1}"/>
-    <dgm:cxn modelId="{7FBFA7D1-A6E8-4501-A9AD-B44A775EEAB7}" type="presOf" srcId="{5D4DDA35-D724-43AE-9FBD-70BA6A853115}" destId="{45345C71-2A3B-4E57-9723-A0C810B079F3}" srcOrd="0" destOrd="0" presId="urn:microsoft.com/office/officeart/2005/8/layout/radial1"/>
-    <dgm:cxn modelId="{E428BB8A-FA11-4B83-A4A5-E5654AF35E8E}" type="presOf" srcId="{8B7F87E3-9B21-4236-9262-F8B03D242820}" destId="{E6EDEE89-6E3E-4E74-87E5-470A10D0FBA7}" srcOrd="1" destOrd="0" presId="urn:microsoft.com/office/officeart/2005/8/layout/radial1"/>
-    <dgm:cxn modelId="{4C5A99C7-978D-4D60-BE6A-902082F3BD59}" type="presOf" srcId="{B4E2F44E-F443-4DEB-8A08-8C9F2E11F504}" destId="{8B4842CD-65D5-48F7-B57F-BDB37A87CA12}" srcOrd="1" destOrd="0" presId="urn:microsoft.com/office/officeart/2005/8/layout/radial1"/>
+    <dgm:cxn modelId="{3BEF7828-1FEE-4B53-80B8-0BC60EE5D705}" type="presOf" srcId="{AA64FB20-D749-4E11-A4F3-C882DDC27A4C}" destId="{7D40210A-2AAF-427E-8C67-8D120ED83D95}" srcOrd="0" destOrd="0" presId="urn:microsoft.com/office/officeart/2005/8/layout/radial1"/>
+    <dgm:cxn modelId="{19EA7553-3E34-4B0A-BD0C-6D5CAE657BB0}" type="presOf" srcId="{DAE2E0F4-3518-40B0-993B-BB33176CE564}" destId="{5037CE0B-9260-4A2B-8E2C-81384ABC7A40}" srcOrd="0" destOrd="0" presId="urn:microsoft.com/office/officeart/2005/8/layout/radial1"/>
+    <dgm:cxn modelId="{9CA26733-060C-42B0-844D-8AF5C3A5EEBF}" type="presOf" srcId="{D6BF3BA5-748F-472C-90BB-6013A67266D3}" destId="{2E9373DC-2936-4362-910F-0791123045DC}" srcOrd="0" destOrd="0" presId="urn:microsoft.com/office/officeart/2005/8/layout/radial1"/>
+    <dgm:cxn modelId="{90A3CEB1-2441-4E9C-BCDA-BAA4E7E51586}" type="presOf" srcId="{0A4CE570-D6E8-4F99-99B1-58F42FCA19B0}" destId="{122F9C47-F930-4D92-BB15-37E85F7D72A4}" srcOrd="1" destOrd="0" presId="urn:microsoft.com/office/officeart/2005/8/layout/radial1"/>
+    <dgm:cxn modelId="{6F4C5A94-6317-4E20-97C8-3F1AB41BD8EE}" type="presOf" srcId="{5A819621-B78A-4CC6-AE61-9983272FC0A1}" destId="{10080741-6BC7-4EE2-8B5C-104A50AC3490}" srcOrd="0" destOrd="0" presId="urn:microsoft.com/office/officeart/2005/8/layout/radial1"/>
+    <dgm:cxn modelId="{29FC919E-319B-49BC-9A2E-7EC70B0058CD}" type="presOf" srcId="{78D82F68-D7B3-48D7-8E6D-265022F93EC6}" destId="{ED99F8E7-AEE2-461F-B19F-7491B6CC5CF5}" srcOrd="0" destOrd="0" presId="urn:microsoft.com/office/officeart/2005/8/layout/radial1"/>
+    <dgm:cxn modelId="{65B2BD10-F3E1-4276-8551-EAA322D9164A}" type="presOf" srcId="{29741630-21EB-4515-8890-4F10434DDAF6}" destId="{B07A6CAD-FFA8-4473-A0A5-99391ACF9CA3}" srcOrd="0" destOrd="0" presId="urn:microsoft.com/office/officeart/2005/8/layout/radial1"/>
     <dgm:cxn modelId="{BE4D93D6-4C12-41F4-8D25-2652A1337323}" srcId="{F173DB6B-D7DC-48AB-B5ED-66658ED41CCC}" destId="{1155D7B0-B215-4194-BBB5-2C3E2815BC05}" srcOrd="0" destOrd="0" parTransId="{35CAC756-87A1-477E-AACD-3E7833BBA5D6}" sibTransId="{E86A7667-6F95-487E-8E85-43D4AFE407F2}"/>
-    <dgm:cxn modelId="{30EF0889-1D44-4189-B04E-36018040E6CC}" type="presOf" srcId="{78D82F68-D7B3-48D7-8E6D-265022F93EC6}" destId="{ED99F8E7-AEE2-461F-B19F-7491B6CC5CF5}" srcOrd="0" destOrd="0" presId="urn:microsoft.com/office/officeart/2005/8/layout/radial1"/>
+    <dgm:cxn modelId="{FC45A283-E00B-4BA3-8270-A9AD8052C620}" type="presOf" srcId="{756C34C3-3909-4624-9E08-FC1AA73960C6}" destId="{6B64CC79-65C2-4B85-BDF3-166C5EA41769}" srcOrd="0" destOrd="0" presId="urn:microsoft.com/office/officeart/2005/8/layout/radial1"/>
+    <dgm:cxn modelId="{92E94FC3-205D-4223-B687-0717190832CB}" type="presOf" srcId="{62E81130-F7D4-40A8-A0AC-9C803A8573BA}" destId="{9F8ABBCC-115F-4A9E-AC3C-7750F63BDD45}" srcOrd="0" destOrd="0" presId="urn:microsoft.com/office/officeart/2005/8/layout/radial1"/>
     <dgm:cxn modelId="{F5F96356-1BDA-49E7-AAED-C5DD45A2D89F}" srcId="{F173DB6B-D7DC-48AB-B5ED-66658ED41CCC}" destId="{62E81130-F7D4-40A8-A0AC-9C803A8573BA}" srcOrd="3" destOrd="0" parTransId="{B4E2F44E-F443-4DEB-8A08-8C9F2E11F504}" sibTransId="{679D9FD3-94F8-4E2A-854F-59DBB6A6F6CC}"/>
-    <dgm:cxn modelId="{8F1B75A9-E73E-401F-B1AA-4006DE1A66AF}" type="presOf" srcId="{7DBF24FC-E0F8-4421-90A0-AEF08ACBBD38}" destId="{A007763B-E200-4E86-8775-A293CFC9CF69}" srcOrd="0" destOrd="0" presId="urn:microsoft.com/office/officeart/2005/8/layout/radial1"/>
     <dgm:cxn modelId="{F8A987C9-37AF-47D2-B4F6-99C295729450}" srcId="{F173DB6B-D7DC-48AB-B5ED-66658ED41CCC}" destId="{7DBF24FC-E0F8-4421-90A0-AEF08ACBBD38}" srcOrd="5" destOrd="0" parTransId="{756C34C3-3909-4624-9E08-FC1AA73960C6}" sibTransId="{A9D22842-0A66-4BF9-82DE-7F0A2939DFC9}"/>
-    <dgm:cxn modelId="{C6B22E4D-D60F-49CE-B5D4-33BF936C2FA2}" type="presOf" srcId="{D6BF3BA5-748F-472C-90BB-6013A67266D3}" destId="{2E9373DC-2936-4362-910F-0791123045DC}" srcOrd="0" destOrd="0" presId="urn:microsoft.com/office/officeart/2005/8/layout/radial1"/>
-    <dgm:cxn modelId="{1392F2B9-9B7F-400E-B42E-A59A8FC81ED4}" type="presOf" srcId="{AA64FB20-D749-4E11-A4F3-C882DDC27A4C}" destId="{17EBCDCA-694F-4246-B98A-4EED7E376876}" srcOrd="1" destOrd="0" presId="urn:microsoft.com/office/officeart/2005/8/layout/radial1"/>
-    <dgm:cxn modelId="{E6FB5CEE-D8C0-4D45-831E-EB3B32FF6B89}" type="presOf" srcId="{756C34C3-3909-4624-9E08-FC1AA73960C6}" destId="{6B64CC79-65C2-4B85-BDF3-166C5EA41769}" srcOrd="0" destOrd="0" presId="urn:microsoft.com/office/officeart/2005/8/layout/radial1"/>
-    <dgm:cxn modelId="{26A10BD9-E46C-4470-8E4B-CF5E507DFF99}" type="presOf" srcId="{0A4CE570-D6E8-4F99-99B1-58F42FCA19B0}" destId="{122F9C47-F930-4D92-BB15-37E85F7D72A4}" srcOrd="1" destOrd="0" presId="urn:microsoft.com/office/officeart/2005/8/layout/radial1"/>
-    <dgm:cxn modelId="{CEEA8CEC-B557-4ECC-9C18-7CBDBC9B1C74}" type="presOf" srcId="{AA64FB20-D749-4E11-A4F3-C882DDC27A4C}" destId="{7D40210A-2AAF-427E-8C67-8D120ED83D95}" srcOrd="0" destOrd="0" presId="urn:microsoft.com/office/officeart/2005/8/layout/radial1"/>
-    <dgm:cxn modelId="{1F3C2191-AC8C-4DC4-BA19-E8039F3A9043}" type="presOf" srcId="{5EBE9511-E86A-46AA-9124-3553A7465832}" destId="{99A17A9D-B867-4D84-9A0B-231212FFDE41}" srcOrd="0" destOrd="0" presId="urn:microsoft.com/office/officeart/2005/8/layout/radial1"/>
-    <dgm:cxn modelId="{B41C7BE0-C4F9-4B80-A85D-417948B8096F}" type="presOf" srcId="{B4E2F44E-F443-4DEB-8A08-8C9F2E11F504}" destId="{EA03FF5C-50A4-4940-8009-A31292364969}" srcOrd="0" destOrd="0" presId="urn:microsoft.com/office/officeart/2005/8/layout/radial1"/>
-    <dgm:cxn modelId="{8C0FFA80-DE35-4780-BAFD-C34F843CB517}" type="presOf" srcId="{683C1F8E-7261-4E15-83E7-1E01D17FA012}" destId="{62A921B7-E8A7-47A2-A6C6-921FF7EACBA4}" srcOrd="0" destOrd="0" presId="urn:microsoft.com/office/officeart/2005/8/layout/radial1"/>
-    <dgm:cxn modelId="{A72FBB69-5E13-4340-8EBC-605FC081B3FC}" type="presOf" srcId="{0A4CE570-D6E8-4F99-99B1-58F42FCA19B0}" destId="{5B27F677-C5B2-472F-B587-1AC39A968212}" srcOrd="0" destOrd="0" presId="urn:microsoft.com/office/officeart/2005/8/layout/radial1"/>
+    <dgm:cxn modelId="{FB9AE14F-B9B5-4E42-A86F-2D4EA8E2BD1B}" type="presOf" srcId="{35CAC756-87A1-477E-AACD-3E7833BBA5D6}" destId="{163BAAF7-46F8-44AD-8745-0B486FE82FF9}" srcOrd="1" destOrd="0" presId="urn:microsoft.com/office/officeart/2005/8/layout/radial1"/>
+    <dgm:cxn modelId="{80D27AA5-B7D0-4DE1-9F76-DACCE25BE121}" type="presOf" srcId="{756C34C3-3909-4624-9E08-FC1AA73960C6}" destId="{9CBFB9CA-E0AE-4519-BF46-B7A4FA64F0FF}" srcOrd="1" destOrd="0" presId="urn:microsoft.com/office/officeart/2005/8/layout/radial1"/>
+    <dgm:cxn modelId="{630C850E-E220-4417-9AE7-57A173A326DD}" type="presOf" srcId="{B4E2F44E-F443-4DEB-8A08-8C9F2E11F504}" destId="{8B4842CD-65D5-48F7-B57F-BDB37A87CA12}" srcOrd="1" destOrd="0" presId="urn:microsoft.com/office/officeart/2005/8/layout/radial1"/>
+    <dgm:cxn modelId="{60142D15-FFA4-451B-9199-66EA225779B5}" type="presOf" srcId="{5EBE9511-E86A-46AA-9124-3553A7465832}" destId="{99A17A9D-B867-4D84-9A0B-231212FFDE41}" srcOrd="0" destOrd="0" presId="urn:microsoft.com/office/officeart/2005/8/layout/radial1"/>
     <dgm:cxn modelId="{CE76C5BE-52D5-42D1-9C49-5E31FF1B6A09}" srcId="{F173DB6B-D7DC-48AB-B5ED-66658ED41CCC}" destId="{78D82F68-D7B3-48D7-8E6D-265022F93EC6}" srcOrd="6" destOrd="0" parTransId="{5EBE9511-E86A-46AA-9124-3553A7465832}" sibTransId="{285E64A1-6918-41A1-8E66-4E888B3035FF}"/>
-    <dgm:cxn modelId="{1B23E608-B495-4112-A9DE-A12A8879ADAC}" type="presOf" srcId="{35CAC756-87A1-477E-AACD-3E7833BBA5D6}" destId="{163BAAF7-46F8-44AD-8745-0B486FE82FF9}" srcOrd="1" destOrd="0" presId="urn:microsoft.com/office/officeart/2005/8/layout/radial1"/>
+    <dgm:cxn modelId="{4CE98F94-153D-4300-B0CD-BBDC51358030}" type="presOf" srcId="{7DBF24FC-E0F8-4421-90A0-AEF08ACBBD38}" destId="{A007763B-E200-4E86-8775-A293CFC9CF69}" srcOrd="0" destOrd="0" presId="urn:microsoft.com/office/officeart/2005/8/layout/radial1"/>
+    <dgm:cxn modelId="{37638597-C6B0-4989-AEFE-3EC0F72DD56B}" type="presOf" srcId="{8B7F87E3-9B21-4236-9262-F8B03D242820}" destId="{E6EDEE89-6E3E-4E74-87E5-470A10D0FBA7}" srcOrd="1" destOrd="0" presId="urn:microsoft.com/office/officeart/2005/8/layout/radial1"/>
     <dgm:cxn modelId="{14871020-F839-465C-AD19-6B25E3926053}" srcId="{29741630-21EB-4515-8890-4F10434DDAF6}" destId="{DB1C5E1C-FE9E-4EF5-81E1-424409D85DF7}" srcOrd="1" destOrd="0" parTransId="{C66664F7-6AB5-49AD-9C87-DF9916990B0A}" sibTransId="{07F52666-C9FC-4215-B39F-68C7961926B6}"/>
-    <dgm:cxn modelId="{BAE5DC60-AAC9-4A92-937C-3BA9AA4D06FA}" type="presOf" srcId="{5A819621-B78A-4CC6-AE61-9983272FC0A1}" destId="{10080741-6BC7-4EE2-8B5C-104A50AC3490}" srcOrd="0" destOrd="0" presId="urn:microsoft.com/office/officeart/2005/8/layout/radial1"/>
     <dgm:cxn modelId="{DD45AA7D-E4B8-46DC-96CB-A3F9EACA3A22}" srcId="{F173DB6B-D7DC-48AB-B5ED-66658ED41CCC}" destId="{D6BF3BA5-748F-472C-90BB-6013A67266D3}" srcOrd="1" destOrd="0" parTransId="{683C1F8E-7261-4E15-83E7-1E01D17FA012}" sibTransId="{CC09C430-3A57-4C90-B29D-365F3EF8F13C}"/>
-    <dgm:cxn modelId="{694D4C0D-2792-43AF-BBF1-C654E74147AD}" type="presOf" srcId="{35CAC756-87A1-477E-AACD-3E7833BBA5D6}" destId="{3419041D-CFB2-46C7-BC9B-0E53B1F4FBD5}" srcOrd="0" destOrd="0" presId="urn:microsoft.com/office/officeart/2005/8/layout/radial1"/>
-    <dgm:cxn modelId="{348AC861-5543-4D94-94BB-E238E72D5A06}" type="presOf" srcId="{8B7F87E3-9B21-4236-9262-F8B03D242820}" destId="{1ADD43A4-E950-4AA9-95B5-94CEDAEEFC87}" srcOrd="0" destOrd="0" presId="urn:microsoft.com/office/officeart/2005/8/layout/radial1"/>
+    <dgm:cxn modelId="{00472FE8-813A-47EF-A43C-6DDC79FC3A6B}" type="presOf" srcId="{5D4DDA35-D724-43AE-9FBD-70BA6A853115}" destId="{45345C71-2A3B-4E57-9723-A0C810B079F3}" srcOrd="0" destOrd="0" presId="urn:microsoft.com/office/officeart/2005/8/layout/radial1"/>
     <dgm:cxn modelId="{10C3AA2F-C9CA-4A37-94B0-31E4F02DF4DD}" srcId="{29741630-21EB-4515-8890-4F10434DDAF6}" destId="{F173DB6B-D7DC-48AB-B5ED-66658ED41CCC}" srcOrd="0" destOrd="0" parTransId="{227CF051-E848-41DE-A208-177896121AFD}" sibTransId="{B841ACDF-27AB-4A99-878F-EE6CB70606AD}"/>
-    <dgm:cxn modelId="{D7A1492F-B32B-419B-B660-2FE3E8AED05F}" type="presOf" srcId="{DAE2E0F4-3518-40B0-993B-BB33176CE564}" destId="{5037CE0B-9260-4A2B-8E2C-81384ABC7A40}" srcOrd="0" destOrd="0" presId="urn:microsoft.com/office/officeart/2005/8/layout/radial1"/>
-    <dgm:cxn modelId="{C62BC19B-0B7D-4846-9541-E4F8BC031C4B}" type="presOf" srcId="{F173DB6B-D7DC-48AB-B5ED-66658ED41CCC}" destId="{04EB4684-2346-4902-9A9A-01CE2AA41864}" srcOrd="0" destOrd="0" presId="urn:microsoft.com/office/officeart/2005/8/layout/radial1"/>
+    <dgm:cxn modelId="{CA55A5C2-4AED-433D-887F-1A32A560B622}" type="presOf" srcId="{35CAC756-87A1-477E-AACD-3E7833BBA5D6}" destId="{3419041D-CFB2-46C7-BC9B-0E53B1F4FBD5}" srcOrd="0" destOrd="0" presId="urn:microsoft.com/office/officeart/2005/8/layout/radial1"/>
+    <dgm:cxn modelId="{433FB6EB-2A67-489C-B2BF-AA000900B5B0}" type="presOf" srcId="{683C1F8E-7261-4E15-83E7-1E01D17FA012}" destId="{62A921B7-E8A7-47A2-A6C6-921FF7EACBA4}" srcOrd="0" destOrd="0" presId="urn:microsoft.com/office/officeart/2005/8/layout/radial1"/>
+    <dgm:cxn modelId="{8C805B3E-1148-4F9A-B33A-AF4D06567629}" type="presOf" srcId="{1155D7B0-B215-4194-BBB5-2C3E2815BC05}" destId="{4A44F5A1-9FE4-475F-BF2E-D3C8AD442CEC}" srcOrd="0" destOrd="0" presId="urn:microsoft.com/office/officeart/2005/8/layout/radial1"/>
+    <dgm:cxn modelId="{9F524094-1597-43BC-A652-B74B3DBE6530}" type="presOf" srcId="{0A4CE570-D6E8-4F99-99B1-58F42FCA19B0}" destId="{5B27F677-C5B2-472F-B587-1AC39A968212}" srcOrd="0" destOrd="0" presId="urn:microsoft.com/office/officeart/2005/8/layout/radial1"/>
     <dgm:cxn modelId="{92D1E7F3-3641-43C4-A5B1-F141E4F04D44}" srcId="{F173DB6B-D7DC-48AB-B5ED-66658ED41CCC}" destId="{DAE2E0F4-3518-40B0-993B-BB33176CE564}" srcOrd="2" destOrd="0" parTransId="{8B7F87E3-9B21-4236-9262-F8B03D242820}" sibTransId="{B024FD13-61E4-4F7B-8A3C-4C929FC437EE}"/>
-    <dgm:cxn modelId="{4826DF18-4612-4466-93ED-F26959062EB3}" type="presOf" srcId="{29741630-21EB-4515-8890-4F10434DDAF6}" destId="{B07A6CAD-FFA8-4473-A0A5-99391ACF9CA3}" srcOrd="0" destOrd="0" presId="urn:microsoft.com/office/officeart/2005/8/layout/radial1"/>
     <dgm:cxn modelId="{ACD3AE66-007E-4180-9A7E-59AA9091C530}" srcId="{F173DB6B-D7DC-48AB-B5ED-66658ED41CCC}" destId="{5A819621-B78A-4CC6-AE61-9983272FC0A1}" srcOrd="7" destOrd="0" parTransId="{0A4CE570-D6E8-4F99-99B1-58F42FCA19B0}" sibTransId="{0BE7E09B-DCCC-400D-B20D-3762AF2E94B2}"/>
-    <dgm:cxn modelId="{1972E29D-EF39-403F-995E-44B4856267EA}" type="presOf" srcId="{1155D7B0-B215-4194-BBB5-2C3E2815BC05}" destId="{4A44F5A1-9FE4-475F-BF2E-D3C8AD442CEC}" srcOrd="0" destOrd="0" presId="urn:microsoft.com/office/officeart/2005/8/layout/radial1"/>
-    <dgm:cxn modelId="{E1B7DE10-25CA-4891-8714-D46FD02CA1BF}" type="presOf" srcId="{756C34C3-3909-4624-9E08-FC1AA73960C6}" destId="{9CBFB9CA-E0AE-4519-BF46-B7A4FA64F0FF}" srcOrd="1" destOrd="0" presId="urn:microsoft.com/office/officeart/2005/8/layout/radial1"/>
-    <dgm:cxn modelId="{3DDF38B5-7B87-428F-811F-2CBDD32DCEA5}" type="presOf" srcId="{5EBE9511-E86A-46AA-9124-3553A7465832}" destId="{F1E9C02B-A9BE-4EC9-AE43-DDACA263CFA2}" srcOrd="1" destOrd="0" presId="urn:microsoft.com/office/officeart/2005/8/layout/radial1"/>
-    <dgm:cxn modelId="{88175CC9-5D89-424D-87C0-9357DE9DE44C}" type="presParOf" srcId="{B07A6CAD-FFA8-4473-A0A5-99391ACF9CA3}" destId="{04EB4684-2346-4902-9A9A-01CE2AA41864}" srcOrd="0" destOrd="0" presId="urn:microsoft.com/office/officeart/2005/8/layout/radial1"/>
-    <dgm:cxn modelId="{DA604A1E-FFD7-4870-8E85-554FB35C2F58}" type="presParOf" srcId="{B07A6CAD-FFA8-4473-A0A5-99391ACF9CA3}" destId="{3419041D-CFB2-46C7-BC9B-0E53B1F4FBD5}" srcOrd="1" destOrd="0" presId="urn:microsoft.com/office/officeart/2005/8/layout/radial1"/>
-    <dgm:cxn modelId="{F883F4F7-D770-4048-97CC-3CCA6748224F}" type="presParOf" srcId="{3419041D-CFB2-46C7-BC9B-0E53B1F4FBD5}" destId="{163BAAF7-46F8-44AD-8745-0B486FE82FF9}" srcOrd="0" destOrd="0" presId="urn:microsoft.com/office/officeart/2005/8/layout/radial1"/>
-    <dgm:cxn modelId="{6501CE89-437D-4539-BBE1-476D0E99DD42}" type="presParOf" srcId="{B07A6CAD-FFA8-4473-A0A5-99391ACF9CA3}" destId="{4A44F5A1-9FE4-475F-BF2E-D3C8AD442CEC}" srcOrd="2" destOrd="0" presId="urn:microsoft.com/office/officeart/2005/8/layout/radial1"/>
-    <dgm:cxn modelId="{64685883-5F94-482B-873D-5A5248BFCFC9}" type="presParOf" srcId="{B07A6CAD-FFA8-4473-A0A5-99391ACF9CA3}" destId="{62A921B7-E8A7-47A2-A6C6-921FF7EACBA4}" srcOrd="3" destOrd="0" presId="urn:microsoft.com/office/officeart/2005/8/layout/radial1"/>
-    <dgm:cxn modelId="{1BF9BE32-C997-4B04-A7BD-B97739BC279C}" type="presParOf" srcId="{62A921B7-E8A7-47A2-A6C6-921FF7EACBA4}" destId="{33D80A80-DE13-4BFE-86E5-1144F7730821}" srcOrd="0" destOrd="0" presId="urn:microsoft.com/office/officeart/2005/8/layout/radial1"/>
-    <dgm:cxn modelId="{FFA7B63E-2C57-4C31-AB4A-AF4B14D74CE8}" type="presParOf" srcId="{B07A6CAD-FFA8-4473-A0A5-99391ACF9CA3}" destId="{2E9373DC-2936-4362-910F-0791123045DC}" srcOrd="4" destOrd="0" presId="urn:microsoft.com/office/officeart/2005/8/layout/radial1"/>
-    <dgm:cxn modelId="{F9CAE900-27C0-47D4-ABE2-1C7E6AD18664}" type="presParOf" srcId="{B07A6CAD-FFA8-4473-A0A5-99391ACF9CA3}" destId="{1ADD43A4-E950-4AA9-95B5-94CEDAEEFC87}" srcOrd="5" destOrd="0" presId="urn:microsoft.com/office/officeart/2005/8/layout/radial1"/>
-    <dgm:cxn modelId="{5DDFFBA8-EA71-4EB7-BFB5-686ADA320240}" type="presParOf" srcId="{1ADD43A4-E950-4AA9-95B5-94CEDAEEFC87}" destId="{E6EDEE89-6E3E-4E74-87E5-470A10D0FBA7}" srcOrd="0" destOrd="0" presId="urn:microsoft.com/office/officeart/2005/8/layout/radial1"/>
-    <dgm:cxn modelId="{947BA035-7200-426B-9E5C-8EF75162ACAD}" type="presParOf" srcId="{B07A6CAD-FFA8-4473-A0A5-99391ACF9CA3}" destId="{5037CE0B-9260-4A2B-8E2C-81384ABC7A40}" srcOrd="6" destOrd="0" presId="urn:microsoft.com/office/officeart/2005/8/layout/radial1"/>
-    <dgm:cxn modelId="{CDB310C4-8801-40A0-AA0D-7EB92B4E5C95}" type="presParOf" srcId="{B07A6CAD-FFA8-4473-A0A5-99391ACF9CA3}" destId="{EA03FF5C-50A4-4940-8009-A31292364969}" srcOrd="7" destOrd="0" presId="urn:microsoft.com/office/officeart/2005/8/layout/radial1"/>
-    <dgm:cxn modelId="{1936CFB3-0287-478F-A9CF-F70F42C8A588}" type="presParOf" srcId="{EA03FF5C-50A4-4940-8009-A31292364969}" destId="{8B4842CD-65D5-48F7-B57F-BDB37A87CA12}" srcOrd="0" destOrd="0" presId="urn:microsoft.com/office/officeart/2005/8/layout/radial1"/>
-    <dgm:cxn modelId="{2241C44A-FE46-48A8-A6FE-432A9CA9E6D2}" type="presParOf" srcId="{B07A6CAD-FFA8-4473-A0A5-99391ACF9CA3}" destId="{9F8ABBCC-115F-4A9E-AC3C-7750F63BDD45}" srcOrd="8" destOrd="0" presId="urn:microsoft.com/office/officeart/2005/8/layout/radial1"/>
-    <dgm:cxn modelId="{72A61038-357A-4026-92F2-6B0160A5DBD8}" type="presParOf" srcId="{B07A6CAD-FFA8-4473-A0A5-99391ACF9CA3}" destId="{7D40210A-2AAF-427E-8C67-8D120ED83D95}" srcOrd="9" destOrd="0" presId="urn:microsoft.com/office/officeart/2005/8/layout/radial1"/>
-    <dgm:cxn modelId="{EE5C45C2-64B6-4848-9A5B-961423CF0473}" type="presParOf" srcId="{7D40210A-2AAF-427E-8C67-8D120ED83D95}" destId="{17EBCDCA-694F-4246-B98A-4EED7E376876}" srcOrd="0" destOrd="0" presId="urn:microsoft.com/office/officeart/2005/8/layout/radial1"/>
-    <dgm:cxn modelId="{B9E6AB26-F55B-4E83-894F-1703A5985772}" type="presParOf" srcId="{B07A6CAD-FFA8-4473-A0A5-99391ACF9CA3}" destId="{45345C71-2A3B-4E57-9723-A0C810B079F3}" srcOrd="10" destOrd="0" presId="urn:microsoft.com/office/officeart/2005/8/layout/radial1"/>
-    <dgm:cxn modelId="{B684984B-3526-4769-A0D6-105259EA8698}" type="presParOf" srcId="{B07A6CAD-FFA8-4473-A0A5-99391ACF9CA3}" destId="{6B64CC79-65C2-4B85-BDF3-166C5EA41769}" srcOrd="11" destOrd="0" presId="urn:microsoft.com/office/officeart/2005/8/layout/radial1"/>
-    <dgm:cxn modelId="{E52ED924-2925-41C3-8C62-DCB41CA1AE40}" type="presParOf" srcId="{6B64CC79-65C2-4B85-BDF3-166C5EA41769}" destId="{9CBFB9CA-E0AE-4519-BF46-B7A4FA64F0FF}" srcOrd="0" destOrd="0" presId="urn:microsoft.com/office/officeart/2005/8/layout/radial1"/>
-    <dgm:cxn modelId="{546217EA-74EC-4E3E-A6C2-E6C78C58C41C}" type="presParOf" srcId="{B07A6CAD-FFA8-4473-A0A5-99391ACF9CA3}" destId="{A007763B-E200-4E86-8775-A293CFC9CF69}" srcOrd="12" destOrd="0" presId="urn:microsoft.com/office/officeart/2005/8/layout/radial1"/>
-    <dgm:cxn modelId="{1E285BA1-73B2-4BFC-9404-5AD41A687BF9}" type="presParOf" srcId="{B07A6CAD-FFA8-4473-A0A5-99391ACF9CA3}" destId="{99A17A9D-B867-4D84-9A0B-231212FFDE41}" srcOrd="13" destOrd="0" presId="urn:microsoft.com/office/officeart/2005/8/layout/radial1"/>
-    <dgm:cxn modelId="{9B2050C1-D7D5-4165-A139-951EF64B46E2}" type="presParOf" srcId="{99A17A9D-B867-4D84-9A0B-231212FFDE41}" destId="{F1E9C02B-A9BE-4EC9-AE43-DDACA263CFA2}" srcOrd="0" destOrd="0" presId="urn:microsoft.com/office/officeart/2005/8/layout/radial1"/>
-    <dgm:cxn modelId="{6F667B49-9CD4-44EF-BA10-29C6F27CA12C}" type="presParOf" srcId="{B07A6CAD-FFA8-4473-A0A5-99391ACF9CA3}" destId="{ED99F8E7-AEE2-461F-B19F-7491B6CC5CF5}" srcOrd="14" destOrd="0" presId="urn:microsoft.com/office/officeart/2005/8/layout/radial1"/>
-    <dgm:cxn modelId="{385571B6-D2F8-4960-986B-5AEAB3207326}" type="presParOf" srcId="{B07A6CAD-FFA8-4473-A0A5-99391ACF9CA3}" destId="{5B27F677-C5B2-472F-B587-1AC39A968212}" srcOrd="15" destOrd="0" presId="urn:microsoft.com/office/officeart/2005/8/layout/radial1"/>
-    <dgm:cxn modelId="{9A1810E0-221C-4608-8586-213BFB47E11D}" type="presParOf" srcId="{5B27F677-C5B2-472F-B587-1AC39A968212}" destId="{122F9C47-F930-4D92-BB15-37E85F7D72A4}" srcOrd="0" destOrd="0" presId="urn:microsoft.com/office/officeart/2005/8/layout/radial1"/>
-    <dgm:cxn modelId="{BAD7B70B-3A36-43E4-B862-47F62E34DDED}" type="presParOf" srcId="{B07A6CAD-FFA8-4473-A0A5-99391ACF9CA3}" destId="{10080741-6BC7-4EE2-8B5C-104A50AC3490}" srcOrd="16" destOrd="0" presId="urn:microsoft.com/office/officeart/2005/8/layout/radial1"/>
+    <dgm:cxn modelId="{297C6C78-6988-406C-9878-858A4789B259}" type="presOf" srcId="{683C1F8E-7261-4E15-83E7-1E01D17FA012}" destId="{33D80A80-DE13-4BFE-86E5-1144F7730821}" srcOrd="1" destOrd="0" presId="urn:microsoft.com/office/officeart/2005/8/layout/radial1"/>
+    <dgm:cxn modelId="{CCD9E8CE-7DCD-4779-ACFA-EF0305123A62}" type="presOf" srcId="{F173DB6B-D7DC-48AB-B5ED-66658ED41CCC}" destId="{04EB4684-2346-4902-9A9A-01CE2AA41864}" srcOrd="0" destOrd="0" presId="urn:microsoft.com/office/officeart/2005/8/layout/radial1"/>
+    <dgm:cxn modelId="{5F7D04CC-E16E-4438-A4C5-B07A2AE22F2E}" type="presOf" srcId="{AA64FB20-D749-4E11-A4F3-C882DDC27A4C}" destId="{17EBCDCA-694F-4246-B98A-4EED7E376876}" srcOrd="1" destOrd="0" presId="urn:microsoft.com/office/officeart/2005/8/layout/radial1"/>
+    <dgm:cxn modelId="{D454CC7D-C4FF-4653-90F6-0F1C4E5F07AF}" type="presOf" srcId="{8B7F87E3-9B21-4236-9262-F8B03D242820}" destId="{1ADD43A4-E950-4AA9-95B5-94CEDAEEFC87}" srcOrd="0" destOrd="0" presId="urn:microsoft.com/office/officeart/2005/8/layout/radial1"/>
+    <dgm:cxn modelId="{9F820D4D-D43E-460A-BE98-5BF2FD05D789}" type="presOf" srcId="{B4E2F44E-F443-4DEB-8A08-8C9F2E11F504}" destId="{EA03FF5C-50A4-4940-8009-A31292364969}" srcOrd="0" destOrd="0" presId="urn:microsoft.com/office/officeart/2005/8/layout/radial1"/>
+    <dgm:cxn modelId="{F0DFDEF6-AB58-451B-87BF-C75DC358D1EE}" type="presParOf" srcId="{B07A6CAD-FFA8-4473-A0A5-99391ACF9CA3}" destId="{04EB4684-2346-4902-9A9A-01CE2AA41864}" srcOrd="0" destOrd="0" presId="urn:microsoft.com/office/officeart/2005/8/layout/radial1"/>
+    <dgm:cxn modelId="{2D94D8B7-34E2-4B64-811F-E4FF774CA027}" type="presParOf" srcId="{B07A6CAD-FFA8-4473-A0A5-99391ACF9CA3}" destId="{3419041D-CFB2-46C7-BC9B-0E53B1F4FBD5}" srcOrd="1" destOrd="0" presId="urn:microsoft.com/office/officeart/2005/8/layout/radial1"/>
+    <dgm:cxn modelId="{9800BFE2-A2DC-42DA-81E4-FE0D0C32A511}" type="presParOf" srcId="{3419041D-CFB2-46C7-BC9B-0E53B1F4FBD5}" destId="{163BAAF7-46F8-44AD-8745-0B486FE82FF9}" srcOrd="0" destOrd="0" presId="urn:microsoft.com/office/officeart/2005/8/layout/radial1"/>
+    <dgm:cxn modelId="{57186E13-A8CA-4281-8F21-C0FAF2C0F991}" type="presParOf" srcId="{B07A6CAD-FFA8-4473-A0A5-99391ACF9CA3}" destId="{4A44F5A1-9FE4-475F-BF2E-D3C8AD442CEC}" srcOrd="2" destOrd="0" presId="urn:microsoft.com/office/officeart/2005/8/layout/radial1"/>
+    <dgm:cxn modelId="{BA366B7D-1D79-4F36-A35B-EC408239F30E}" type="presParOf" srcId="{B07A6CAD-FFA8-4473-A0A5-99391ACF9CA3}" destId="{62A921B7-E8A7-47A2-A6C6-921FF7EACBA4}" srcOrd="3" destOrd="0" presId="urn:microsoft.com/office/officeart/2005/8/layout/radial1"/>
+    <dgm:cxn modelId="{90B51491-4C2B-4A42-B922-3251DC684D79}" type="presParOf" srcId="{62A921B7-E8A7-47A2-A6C6-921FF7EACBA4}" destId="{33D80A80-DE13-4BFE-86E5-1144F7730821}" srcOrd="0" destOrd="0" presId="urn:microsoft.com/office/officeart/2005/8/layout/radial1"/>
+    <dgm:cxn modelId="{8D7AA47B-2716-4A22-9ACD-1BB4D3780F81}" type="presParOf" srcId="{B07A6CAD-FFA8-4473-A0A5-99391ACF9CA3}" destId="{2E9373DC-2936-4362-910F-0791123045DC}" srcOrd="4" destOrd="0" presId="urn:microsoft.com/office/officeart/2005/8/layout/radial1"/>
+    <dgm:cxn modelId="{80592347-3594-4261-9DEB-139F7B1ABD98}" type="presParOf" srcId="{B07A6CAD-FFA8-4473-A0A5-99391ACF9CA3}" destId="{1ADD43A4-E950-4AA9-95B5-94CEDAEEFC87}" srcOrd="5" destOrd="0" presId="urn:microsoft.com/office/officeart/2005/8/layout/radial1"/>
+    <dgm:cxn modelId="{772F120D-6575-4E06-8053-944C9FBDFA71}" type="presParOf" srcId="{1ADD43A4-E950-4AA9-95B5-94CEDAEEFC87}" destId="{E6EDEE89-6E3E-4E74-87E5-470A10D0FBA7}" srcOrd="0" destOrd="0" presId="urn:microsoft.com/office/officeart/2005/8/layout/radial1"/>
+    <dgm:cxn modelId="{3574A580-9134-49F0-92C5-719EECB16E87}" type="presParOf" srcId="{B07A6CAD-FFA8-4473-A0A5-99391ACF9CA3}" destId="{5037CE0B-9260-4A2B-8E2C-81384ABC7A40}" srcOrd="6" destOrd="0" presId="urn:microsoft.com/office/officeart/2005/8/layout/radial1"/>
+    <dgm:cxn modelId="{61B0806E-1FCE-4AA1-A0FA-3EB0376D11BB}" type="presParOf" srcId="{B07A6CAD-FFA8-4473-A0A5-99391ACF9CA3}" destId="{EA03FF5C-50A4-4940-8009-A31292364969}" srcOrd="7" destOrd="0" presId="urn:microsoft.com/office/officeart/2005/8/layout/radial1"/>
+    <dgm:cxn modelId="{99041262-9F6F-4E82-ACAD-5233DF367D3C}" type="presParOf" srcId="{EA03FF5C-50A4-4940-8009-A31292364969}" destId="{8B4842CD-65D5-48F7-B57F-BDB37A87CA12}" srcOrd="0" destOrd="0" presId="urn:microsoft.com/office/officeart/2005/8/layout/radial1"/>
+    <dgm:cxn modelId="{D2C1249C-2AAF-4768-B1CC-4B41D60C46D9}" type="presParOf" srcId="{B07A6CAD-FFA8-4473-A0A5-99391ACF9CA3}" destId="{9F8ABBCC-115F-4A9E-AC3C-7750F63BDD45}" srcOrd="8" destOrd="0" presId="urn:microsoft.com/office/officeart/2005/8/layout/radial1"/>
+    <dgm:cxn modelId="{6D6580FC-7061-4A00-9FF4-DFE1BE77F83E}" type="presParOf" srcId="{B07A6CAD-FFA8-4473-A0A5-99391ACF9CA3}" destId="{7D40210A-2AAF-427E-8C67-8D120ED83D95}" srcOrd="9" destOrd="0" presId="urn:microsoft.com/office/officeart/2005/8/layout/radial1"/>
+    <dgm:cxn modelId="{FC402CBD-5CE9-4A9B-8F50-16D1F599413B}" type="presParOf" srcId="{7D40210A-2AAF-427E-8C67-8D120ED83D95}" destId="{17EBCDCA-694F-4246-B98A-4EED7E376876}" srcOrd="0" destOrd="0" presId="urn:microsoft.com/office/officeart/2005/8/layout/radial1"/>
+    <dgm:cxn modelId="{94BAB34F-FA1D-42A3-84E6-968934F6B710}" type="presParOf" srcId="{B07A6CAD-FFA8-4473-A0A5-99391ACF9CA3}" destId="{45345C71-2A3B-4E57-9723-A0C810B079F3}" srcOrd="10" destOrd="0" presId="urn:microsoft.com/office/officeart/2005/8/layout/radial1"/>
+    <dgm:cxn modelId="{608A6A7F-A8D3-4ACD-88D0-B0D2766630AF}" type="presParOf" srcId="{B07A6CAD-FFA8-4473-A0A5-99391ACF9CA3}" destId="{6B64CC79-65C2-4B85-BDF3-166C5EA41769}" srcOrd="11" destOrd="0" presId="urn:microsoft.com/office/officeart/2005/8/layout/radial1"/>
+    <dgm:cxn modelId="{F3C87C91-B56B-4784-925B-5F29C24EBAB5}" type="presParOf" srcId="{6B64CC79-65C2-4B85-BDF3-166C5EA41769}" destId="{9CBFB9CA-E0AE-4519-BF46-B7A4FA64F0FF}" srcOrd="0" destOrd="0" presId="urn:microsoft.com/office/officeart/2005/8/layout/radial1"/>
+    <dgm:cxn modelId="{E774B635-DBC0-4C85-8491-738799AF844F}" type="presParOf" srcId="{B07A6CAD-FFA8-4473-A0A5-99391ACF9CA3}" destId="{A007763B-E200-4E86-8775-A293CFC9CF69}" srcOrd="12" destOrd="0" presId="urn:microsoft.com/office/officeart/2005/8/layout/radial1"/>
+    <dgm:cxn modelId="{82E80F0E-D495-4726-ABCD-66F52F8883DE}" type="presParOf" srcId="{B07A6CAD-FFA8-4473-A0A5-99391ACF9CA3}" destId="{99A17A9D-B867-4D84-9A0B-231212FFDE41}" srcOrd="13" destOrd="0" presId="urn:microsoft.com/office/officeart/2005/8/layout/radial1"/>
+    <dgm:cxn modelId="{4ABC4F20-8445-4C0C-BC07-023AEFE3489E}" type="presParOf" srcId="{99A17A9D-B867-4D84-9A0B-231212FFDE41}" destId="{F1E9C02B-A9BE-4EC9-AE43-DDACA263CFA2}" srcOrd="0" destOrd="0" presId="urn:microsoft.com/office/officeart/2005/8/layout/radial1"/>
+    <dgm:cxn modelId="{05B19879-5A27-475F-A166-F0243C641CA8}" type="presParOf" srcId="{B07A6CAD-FFA8-4473-A0A5-99391ACF9CA3}" destId="{ED99F8E7-AEE2-461F-B19F-7491B6CC5CF5}" srcOrd="14" destOrd="0" presId="urn:microsoft.com/office/officeart/2005/8/layout/radial1"/>
+    <dgm:cxn modelId="{908341B5-5186-47F7-B084-ABE6C3757EB7}" type="presParOf" srcId="{B07A6CAD-FFA8-4473-A0A5-99391ACF9CA3}" destId="{5B27F677-C5B2-472F-B587-1AC39A968212}" srcOrd="15" destOrd="0" presId="urn:microsoft.com/office/officeart/2005/8/layout/radial1"/>
+    <dgm:cxn modelId="{17960E69-2DB9-4B71-860D-7B6661AC942F}" type="presParOf" srcId="{5B27F677-C5B2-472F-B587-1AC39A968212}" destId="{122F9C47-F930-4D92-BB15-37E85F7D72A4}" srcOrd="0" destOrd="0" presId="urn:microsoft.com/office/officeart/2005/8/layout/radial1"/>
+    <dgm:cxn modelId="{55D0EE2F-AC67-4EC0-A1CC-E71A1C7BE7E6}" type="presParOf" srcId="{B07A6CAD-FFA8-4473-A0A5-99391ACF9CA3}" destId="{10080741-6BC7-4EE2-8B5C-104A50AC3490}" srcOrd="16" destOrd="0" presId="urn:microsoft.com/office/officeart/2005/8/layout/radial1"/>
   </dgm:cxnLst>
   <dgm:bg/>
   <dgm:whole/>
   <dgm:extLst>
     <a:ext uri="http://schemas.microsoft.com/office/drawing/2008/diagram">
-      <dsp:dataModelExt xmlns:dsp="http://schemas.microsoft.com/office/drawing/2008/diagram" relId="rId15" minVer="http://schemas.openxmlformats.org/drawingml/2006/diagram"/>
+      <dsp:dataModelExt xmlns:dsp="http://schemas.microsoft.com/office/drawing/2008/diagram" relId="rId23" minVer="http://schemas.openxmlformats.org/drawingml/2006/diagram"/>
     </a:ext>
   </dgm:extLst>
 </dgm:dataModel>
 </file>
 
 <file path=word/diagrams/drawing1.xml><?xml version="1.0" encoding="utf-8"?>
+<dsp:drawing xmlns:dgm="http://schemas.openxmlformats.org/drawingml/2006/diagram" xmlns:dsp="http://schemas.microsoft.com/office/drawing/2008/diagram" xmlns:a="http://schemas.openxmlformats.org/drawingml/2006/main">
+  <dsp:spTree>
+    <dsp:nvGrpSpPr>
+      <dsp:cNvPr id="0" name=""/>
+      <dsp:cNvGrpSpPr/>
+    </dsp:nvGrpSpPr>
+    <dsp:grpSpPr/>
+    <dsp:sp modelId="{66F433CC-83DE-40C2-A1AA-EF8E236F9CCD}">
+      <dsp:nvSpPr>
+        <dsp:cNvPr id="0" name=""/>
+        <dsp:cNvSpPr/>
+      </dsp:nvSpPr>
+      <dsp:spPr>
+        <a:xfrm>
+          <a:off x="642" y="1210489"/>
+          <a:ext cx="1615380" cy="623536"/>
+        </a:xfrm>
+        <a:prstGeom prst="chevron">
+          <a:avLst>
+            <a:gd name="adj" fmla="val 40000"/>
+          </a:avLst>
+        </a:prstGeom>
+        <a:solidFill>
+          <a:schemeClr val="accent1">
+            <a:hueOff val="0"/>
+            <a:satOff val="0"/>
+            <a:lumOff val="0"/>
+            <a:alphaOff val="0"/>
+          </a:schemeClr>
+        </a:solidFill>
+        <a:ln w="12700" cap="flat" cmpd="sng" algn="ctr">
+          <a:solidFill>
+            <a:schemeClr val="lt1">
+              <a:hueOff val="0"/>
+              <a:satOff val="0"/>
+              <a:lumOff val="0"/>
+              <a:alphaOff val="0"/>
+            </a:schemeClr>
+          </a:solidFill>
+          <a:prstDash val="solid"/>
+          <a:miter lim="800000"/>
+        </a:ln>
+        <a:effectLst/>
+      </dsp:spPr>
+      <dsp:style>
+        <a:lnRef idx="2">
+          <a:scrgbClr r="0" g="0" b="0"/>
+        </a:lnRef>
+        <a:fillRef idx="1">
+          <a:scrgbClr r="0" g="0" b="0"/>
+        </a:fillRef>
+        <a:effectRef idx="0">
+          <a:scrgbClr r="0" g="0" b="0"/>
+        </a:effectRef>
+        <a:fontRef idx="minor">
+          <a:schemeClr val="lt1"/>
+        </a:fontRef>
+      </dsp:style>
+    </dsp:sp>
+    <dsp:sp modelId="{681401E6-ECB2-4E59-B452-D45549416154}">
+      <dsp:nvSpPr>
+        <dsp:cNvPr id="0" name=""/>
+        <dsp:cNvSpPr/>
+      </dsp:nvSpPr>
+      <dsp:spPr>
+        <a:xfrm>
+          <a:off x="431411" y="1366373"/>
+          <a:ext cx="1364099" cy="623536"/>
+        </a:xfrm>
+        <a:prstGeom prst="roundRect">
+          <a:avLst>
+            <a:gd name="adj" fmla="val 10000"/>
+          </a:avLst>
+        </a:prstGeom>
+        <a:solidFill>
+          <a:schemeClr val="lt1">
+            <a:alpha val="90000"/>
+            <a:hueOff val="0"/>
+            <a:satOff val="0"/>
+            <a:lumOff val="0"/>
+            <a:alphaOff val="0"/>
+          </a:schemeClr>
+        </a:solidFill>
+        <a:ln w="12700" cap="flat" cmpd="sng" algn="ctr">
+          <a:solidFill>
+            <a:schemeClr val="accent1">
+              <a:hueOff val="0"/>
+              <a:satOff val="0"/>
+              <a:lumOff val="0"/>
+              <a:alphaOff val="0"/>
+            </a:schemeClr>
+          </a:solidFill>
+          <a:prstDash val="solid"/>
+          <a:miter lim="800000"/>
+        </a:ln>
+        <a:effectLst/>
+      </dsp:spPr>
+      <dsp:style>
+        <a:lnRef idx="2">
+          <a:scrgbClr r="0" g="0" b="0"/>
+        </a:lnRef>
+        <a:fillRef idx="1">
+          <a:scrgbClr r="0" g="0" b="0"/>
+        </a:fillRef>
+        <a:effectRef idx="0">
+          <a:scrgbClr r="0" g="0" b="0"/>
+        </a:effectRef>
+        <a:fontRef idx="minor"/>
+      </dsp:style>
+      <dsp:txBody>
+        <a:bodyPr spcFirstLastPara="0" vert="horz" wrap="square" lIns="113792" tIns="113792" rIns="113792" bIns="113792" numCol="1" spcCol="1270" anchor="ctr" anchorCtr="0">
+          <a:noAutofit/>
+        </a:bodyPr>
+        <a:lstStyle/>
+        <a:p>
+          <a:pPr lvl="0" algn="ctr" defTabSz="711200">
+            <a:lnSpc>
+              <a:spcPct val="90000"/>
+            </a:lnSpc>
+            <a:spcBef>
+              <a:spcPct val="0"/>
+            </a:spcBef>
+            <a:spcAft>
+              <a:spcPct val="35000"/>
+            </a:spcAft>
+          </a:pPr>
+          <a:r>
+            <a:rPr lang="en-GB" sz="1600" kern="1200"/>
+            <a:t>Capture Data</a:t>
+          </a:r>
+        </a:p>
+      </dsp:txBody>
+      <dsp:txXfrm>
+        <a:off x="449674" y="1384636"/>
+        <a:ext cx="1327573" cy="587010"/>
+      </dsp:txXfrm>
+    </dsp:sp>
+    <dsp:sp modelId="{F2A200F6-3828-427C-991E-9C0DC5F85E5D}">
+      <dsp:nvSpPr>
+        <dsp:cNvPr id="0" name=""/>
+        <dsp:cNvSpPr/>
+      </dsp:nvSpPr>
+      <dsp:spPr>
+        <a:xfrm>
+          <a:off x="1845766" y="1210489"/>
+          <a:ext cx="1615380" cy="623536"/>
+        </a:xfrm>
+        <a:prstGeom prst="chevron">
+          <a:avLst>
+            <a:gd name="adj" fmla="val 40000"/>
+          </a:avLst>
+        </a:prstGeom>
+        <a:solidFill>
+          <a:schemeClr val="accent1">
+            <a:hueOff val="0"/>
+            <a:satOff val="0"/>
+            <a:lumOff val="0"/>
+            <a:alphaOff val="0"/>
+          </a:schemeClr>
+        </a:solidFill>
+        <a:ln w="12700" cap="flat" cmpd="sng" algn="ctr">
+          <a:solidFill>
+            <a:schemeClr val="lt1">
+              <a:hueOff val="0"/>
+              <a:satOff val="0"/>
+              <a:lumOff val="0"/>
+              <a:alphaOff val="0"/>
+            </a:schemeClr>
+          </a:solidFill>
+          <a:prstDash val="solid"/>
+          <a:miter lim="800000"/>
+        </a:ln>
+        <a:effectLst/>
+      </dsp:spPr>
+      <dsp:style>
+        <a:lnRef idx="2">
+          <a:scrgbClr r="0" g="0" b="0"/>
+        </a:lnRef>
+        <a:fillRef idx="1">
+          <a:scrgbClr r="0" g="0" b="0"/>
+        </a:fillRef>
+        <a:effectRef idx="0">
+          <a:scrgbClr r="0" g="0" b="0"/>
+        </a:effectRef>
+        <a:fontRef idx="minor">
+          <a:schemeClr val="lt1"/>
+        </a:fontRef>
+      </dsp:style>
+    </dsp:sp>
+    <dsp:sp modelId="{4672DECD-9BF3-4B43-B190-A94EB93BD4B5}">
+      <dsp:nvSpPr>
+        <dsp:cNvPr id="0" name=""/>
+        <dsp:cNvSpPr/>
+      </dsp:nvSpPr>
+      <dsp:spPr>
+        <a:xfrm>
+          <a:off x="2276534" y="1366373"/>
+          <a:ext cx="1364099" cy="623536"/>
+        </a:xfrm>
+        <a:prstGeom prst="roundRect">
+          <a:avLst>
+            <a:gd name="adj" fmla="val 10000"/>
+          </a:avLst>
+        </a:prstGeom>
+        <a:solidFill>
+          <a:schemeClr val="lt1">
+            <a:alpha val="90000"/>
+            <a:hueOff val="0"/>
+            <a:satOff val="0"/>
+            <a:lumOff val="0"/>
+            <a:alphaOff val="0"/>
+          </a:schemeClr>
+        </a:solidFill>
+        <a:ln w="12700" cap="flat" cmpd="sng" algn="ctr">
+          <a:solidFill>
+            <a:schemeClr val="accent1">
+              <a:hueOff val="0"/>
+              <a:satOff val="0"/>
+              <a:lumOff val="0"/>
+              <a:alphaOff val="0"/>
+            </a:schemeClr>
+          </a:solidFill>
+          <a:prstDash val="solid"/>
+          <a:miter lim="800000"/>
+        </a:ln>
+        <a:effectLst/>
+      </dsp:spPr>
+      <dsp:style>
+        <a:lnRef idx="2">
+          <a:scrgbClr r="0" g="0" b="0"/>
+        </a:lnRef>
+        <a:fillRef idx="1">
+          <a:scrgbClr r="0" g="0" b="0"/>
+        </a:fillRef>
+        <a:effectRef idx="0">
+          <a:scrgbClr r="0" g="0" b="0"/>
+        </a:effectRef>
+        <a:fontRef idx="minor"/>
+      </dsp:style>
+      <dsp:txBody>
+        <a:bodyPr spcFirstLastPara="0" vert="horz" wrap="square" lIns="113792" tIns="113792" rIns="113792" bIns="113792" numCol="1" spcCol="1270" anchor="ctr" anchorCtr="0">
+          <a:noAutofit/>
+        </a:bodyPr>
+        <a:lstStyle/>
+        <a:p>
+          <a:pPr lvl="0" algn="ctr" defTabSz="711200">
+            <a:lnSpc>
+              <a:spcPct val="90000"/>
+            </a:lnSpc>
+            <a:spcBef>
+              <a:spcPct val="0"/>
+            </a:spcBef>
+            <a:spcAft>
+              <a:spcPct val="35000"/>
+            </a:spcAft>
+          </a:pPr>
+          <a:r>
+            <a:rPr lang="en-GB" sz="1600" kern="1200"/>
+            <a:t>Store Data</a:t>
+          </a:r>
+        </a:p>
+      </dsp:txBody>
+      <dsp:txXfrm>
+        <a:off x="2294797" y="1384636"/>
+        <a:ext cx="1327573" cy="587010"/>
+      </dsp:txXfrm>
+    </dsp:sp>
+    <dsp:sp modelId="{F7E0D968-1583-4B20-8806-992190769BAA}">
+      <dsp:nvSpPr>
+        <dsp:cNvPr id="0" name=""/>
+        <dsp:cNvSpPr/>
+      </dsp:nvSpPr>
+      <dsp:spPr>
+        <a:xfrm>
+          <a:off x="3690889" y="1210489"/>
+          <a:ext cx="1615380" cy="623536"/>
+        </a:xfrm>
+        <a:prstGeom prst="chevron">
+          <a:avLst>
+            <a:gd name="adj" fmla="val 40000"/>
+          </a:avLst>
+        </a:prstGeom>
+        <a:solidFill>
+          <a:schemeClr val="accent1">
+            <a:hueOff val="0"/>
+            <a:satOff val="0"/>
+            <a:lumOff val="0"/>
+            <a:alphaOff val="0"/>
+          </a:schemeClr>
+        </a:solidFill>
+        <a:ln w="12700" cap="flat" cmpd="sng" algn="ctr">
+          <a:solidFill>
+            <a:schemeClr val="lt1">
+              <a:hueOff val="0"/>
+              <a:satOff val="0"/>
+              <a:lumOff val="0"/>
+              <a:alphaOff val="0"/>
+            </a:schemeClr>
+          </a:solidFill>
+          <a:prstDash val="solid"/>
+          <a:miter lim="800000"/>
+        </a:ln>
+        <a:effectLst/>
+      </dsp:spPr>
+      <dsp:style>
+        <a:lnRef idx="2">
+          <a:scrgbClr r="0" g="0" b="0"/>
+        </a:lnRef>
+        <a:fillRef idx="1">
+          <a:scrgbClr r="0" g="0" b="0"/>
+        </a:fillRef>
+        <a:effectRef idx="0">
+          <a:scrgbClr r="0" g="0" b="0"/>
+        </a:effectRef>
+        <a:fontRef idx="minor">
+          <a:schemeClr val="lt1"/>
+        </a:fontRef>
+      </dsp:style>
+    </dsp:sp>
+    <dsp:sp modelId="{0F1DAC43-FFB2-4E73-9164-463C4C75A1AF}">
+      <dsp:nvSpPr>
+        <dsp:cNvPr id="0" name=""/>
+        <dsp:cNvSpPr/>
+      </dsp:nvSpPr>
+      <dsp:spPr>
+        <a:xfrm>
+          <a:off x="4121658" y="1366373"/>
+          <a:ext cx="1364099" cy="623536"/>
+        </a:xfrm>
+        <a:prstGeom prst="roundRect">
+          <a:avLst>
+            <a:gd name="adj" fmla="val 10000"/>
+          </a:avLst>
+        </a:prstGeom>
+        <a:solidFill>
+          <a:schemeClr val="lt1">
+            <a:alpha val="90000"/>
+            <a:hueOff val="0"/>
+            <a:satOff val="0"/>
+            <a:lumOff val="0"/>
+            <a:alphaOff val="0"/>
+          </a:schemeClr>
+        </a:solidFill>
+        <a:ln w="12700" cap="flat" cmpd="sng" algn="ctr">
+          <a:solidFill>
+            <a:schemeClr val="accent1">
+              <a:hueOff val="0"/>
+              <a:satOff val="0"/>
+              <a:lumOff val="0"/>
+              <a:alphaOff val="0"/>
+            </a:schemeClr>
+          </a:solidFill>
+          <a:prstDash val="solid"/>
+          <a:miter lim="800000"/>
+        </a:ln>
+        <a:effectLst/>
+      </dsp:spPr>
+      <dsp:style>
+        <a:lnRef idx="2">
+          <a:scrgbClr r="0" g="0" b="0"/>
+        </a:lnRef>
+        <a:fillRef idx="1">
+          <a:scrgbClr r="0" g="0" b="0"/>
+        </a:fillRef>
+        <a:effectRef idx="0">
+          <a:scrgbClr r="0" g="0" b="0"/>
+        </a:effectRef>
+        <a:fontRef idx="minor"/>
+      </dsp:style>
+      <dsp:txBody>
+        <a:bodyPr spcFirstLastPara="0" vert="horz" wrap="square" lIns="113792" tIns="113792" rIns="113792" bIns="113792" numCol="1" spcCol="1270" anchor="ctr" anchorCtr="0">
+          <a:noAutofit/>
+        </a:bodyPr>
+        <a:lstStyle/>
+        <a:p>
+          <a:pPr lvl="0" algn="ctr" defTabSz="711200">
+            <a:lnSpc>
+              <a:spcPct val="90000"/>
+            </a:lnSpc>
+            <a:spcBef>
+              <a:spcPct val="0"/>
+            </a:spcBef>
+            <a:spcAft>
+              <a:spcPct val="35000"/>
+            </a:spcAft>
+          </a:pPr>
+          <a:r>
+            <a:rPr lang="en-GB" sz="1600" kern="1200"/>
+            <a:t>Analyse Data</a:t>
+          </a:r>
+        </a:p>
+      </dsp:txBody>
+      <dsp:txXfrm>
+        <a:off x="4139921" y="1384636"/>
+        <a:ext cx="1327573" cy="587010"/>
+      </dsp:txXfrm>
+    </dsp:sp>
+  </dsp:spTree>
+</dsp:drawing>
+</file>
+
+<file path=word/diagrams/drawing2.xml><?xml version="1.0" encoding="utf-8"?>
 <dsp:drawing xmlns:dgm="http://schemas.openxmlformats.org/drawingml/2006/diagram" xmlns:dsp="http://schemas.microsoft.com/office/drawing/2008/diagram" xmlns:a="http://schemas.openxmlformats.org/drawingml/2006/main">
   <dsp:spTree>
     <dsp:nvGrpSpPr>
@@ -2827,8 +5192,8 @@
       </dsp:nvSpPr>
       <dsp:spPr>
         <a:xfrm>
-          <a:off x="2382379" y="1239379"/>
-          <a:ext cx="721640" cy="721640"/>
+          <a:off x="2632857" y="1608920"/>
+          <a:ext cx="944584" cy="944584"/>
         </a:xfrm>
         <a:prstGeom prst="ellipse">
           <a:avLst/>
@@ -2870,12 +5235,12 @@
         </a:fontRef>
       </dsp:style>
       <dsp:txBody>
-        <a:bodyPr spcFirstLastPara="0" vert="horz" wrap="square" lIns="8255" tIns="8255" rIns="8255" bIns="8255" numCol="1" spcCol="1270" anchor="ctr" anchorCtr="0">
+        <a:bodyPr spcFirstLastPara="0" vert="horz" wrap="square" lIns="10795" tIns="10795" rIns="10795" bIns="10795" numCol="1" spcCol="1270" anchor="ctr" anchorCtr="0">
           <a:noAutofit/>
         </a:bodyPr>
         <a:lstStyle/>
         <a:p>
-          <a:pPr lvl="0" algn="ctr" defTabSz="577850">
+          <a:pPr lvl="0" algn="ctr" defTabSz="755650">
             <a:lnSpc>
               <a:spcPct val="90000"/>
             </a:lnSpc>
@@ -2887,14 +5252,14 @@
             </a:spcAft>
           </a:pPr>
           <a:r>
-            <a:rPr lang="en-GB" sz="1300" kern="1200"/>
+            <a:rPr lang="en-GB" sz="1700" kern="1200"/>
             <a:t>Lottery Results</a:t>
           </a:r>
         </a:p>
       </dsp:txBody>
       <dsp:txXfrm>
-        <a:off x="2488061" y="1345061"/>
-        <a:ext cx="510276" cy="510276"/>
+        <a:off x="2771188" y="1747251"/>
+        <a:ext cx="667922" cy="667922"/>
       </dsp:txXfrm>
     </dsp:sp>
     <dsp:sp modelId="{3419041D-CFB2-46C7-BC9B-0E53B1F4FBD5}">
@@ -2904,8 +5269,8 @@
       </dsp:nvSpPr>
       <dsp:spPr>
         <a:xfrm rot="16200000">
-          <a:off x="2490401" y="974743"/>
-          <a:ext cx="505596" cy="23675"/>
+          <a:off x="2774864" y="1264945"/>
+          <a:ext cx="660571" cy="27377"/>
         </a:xfrm>
         <a:custGeom>
           <a:avLst/>
@@ -2916,10 +5281,10 @@
           <a:pathLst>
             <a:path>
               <a:moveTo>
-                <a:pt x="0" y="11837"/>
+                <a:pt x="0" y="13688"/>
               </a:moveTo>
               <a:lnTo>
-                <a:pt x="505596" y="11837"/>
+                <a:pt x="660571" y="13688"/>
               </a:lnTo>
             </a:path>
           </a:pathLst>
@@ -2973,8 +5338,8 @@
         </a:p>
       </dsp:txBody>
       <dsp:txXfrm>
-        <a:off x="2730560" y="973941"/>
-        <a:ext cx="25279" cy="25279"/>
+        <a:off x="3088635" y="1262120"/>
+        <a:ext cx="33028" cy="33028"/>
       </dsp:txXfrm>
     </dsp:sp>
     <dsp:sp modelId="{4A44F5A1-9FE4-475F-BF2E-D3C8AD442CEC}">
@@ -2984,8 +5349,8 @@
       </dsp:nvSpPr>
       <dsp:spPr>
         <a:xfrm>
-          <a:off x="2382379" y="12141"/>
-          <a:ext cx="721640" cy="721640"/>
+          <a:off x="2632857" y="3764"/>
+          <a:ext cx="944584" cy="944584"/>
         </a:xfrm>
         <a:prstGeom prst="ellipse">
           <a:avLst/>
@@ -3025,12 +5390,12 @@
         </a:fontRef>
       </dsp:style>
       <dsp:txBody>
-        <a:bodyPr spcFirstLastPara="0" vert="horz" wrap="square" lIns="4445" tIns="4445" rIns="4445" bIns="4445" numCol="1" spcCol="1270" anchor="ctr" anchorCtr="0">
+        <a:bodyPr spcFirstLastPara="0" vert="horz" wrap="square" lIns="5715" tIns="5715" rIns="5715" bIns="5715" numCol="1" spcCol="1270" anchor="ctr" anchorCtr="0">
           <a:noAutofit/>
         </a:bodyPr>
         <a:lstStyle/>
         <a:p>
-          <a:pPr lvl="0" algn="ctr" defTabSz="311150">
+          <a:pPr lvl="0" algn="ctr" defTabSz="400050">
             <a:lnSpc>
               <a:spcPct val="90000"/>
             </a:lnSpc>
@@ -3042,14 +5407,14 @@
             </a:spcAft>
           </a:pPr>
           <a:r>
-            <a:rPr lang="en-GB" sz="700" kern="1200"/>
+            <a:rPr lang="en-GB" sz="900" kern="1200"/>
             <a:t>Machine</a:t>
           </a:r>
         </a:p>
       </dsp:txBody>
       <dsp:txXfrm>
-        <a:off x="2488061" y="117823"/>
-        <a:ext cx="510276" cy="510276"/>
+        <a:off x="2771188" y="142095"/>
+        <a:ext cx="667922" cy="667922"/>
       </dsp:txXfrm>
     </dsp:sp>
     <dsp:sp modelId="{62A921B7-E8A7-47A2-A6C6-921FF7EACBA4}">
@@ -3059,8 +5424,8 @@
       </dsp:nvSpPr>
       <dsp:spPr>
         <a:xfrm rot="18900000">
-          <a:off x="2924295" y="1154468"/>
-          <a:ext cx="505596" cy="23675"/>
+          <a:off x="3342372" y="1500015"/>
+          <a:ext cx="660571" cy="27377"/>
         </a:xfrm>
         <a:custGeom>
           <a:avLst/>
@@ -3071,10 +5436,10 @@
           <a:pathLst>
             <a:path>
               <a:moveTo>
-                <a:pt x="0" y="11837"/>
+                <a:pt x="0" y="13688"/>
               </a:moveTo>
               <a:lnTo>
-                <a:pt x="505596" y="11837"/>
+                <a:pt x="660571" y="13688"/>
               </a:lnTo>
             </a:path>
           </a:pathLst>
@@ -3128,8 +5493,8 @@
         </a:p>
       </dsp:txBody>
       <dsp:txXfrm>
-        <a:off x="3164454" y="1153666"/>
-        <a:ext cx="25279" cy="25279"/>
+        <a:off x="3656144" y="1497189"/>
+        <a:ext cx="33028" cy="33028"/>
       </dsp:txXfrm>
     </dsp:sp>
     <dsp:sp modelId="{2E9373DC-2936-4362-910F-0791123045DC}">
@@ -3139,18 +5504,16 @@
       </dsp:nvSpPr>
       <dsp:spPr>
         <a:xfrm>
-          <a:off x="3250167" y="371591"/>
-          <a:ext cx="721640" cy="721640"/>
+          <a:off x="3767874" y="473903"/>
+          <a:ext cx="944584" cy="944584"/>
         </a:xfrm>
         <a:prstGeom prst="ellipse">
           <a:avLst/>
         </a:prstGeom>
         <a:solidFill>
-          <a:schemeClr val="accent1">
-            <a:hueOff val="0"/>
-            <a:satOff val="0"/>
-            <a:lumOff val="0"/>
-            <a:alphaOff val="0"/>
+          <a:schemeClr val="accent6">
+            <a:lumMod val="60000"/>
+            <a:lumOff val="40000"/>
           </a:schemeClr>
         </a:solidFill>
         <a:ln w="12700" cap="flat" cmpd="sng" algn="ctr">
@@ -3182,12 +5545,12 @@
         </a:fontRef>
       </dsp:style>
       <dsp:txBody>
-        <a:bodyPr spcFirstLastPara="0" vert="horz" wrap="square" lIns="4445" tIns="4445" rIns="4445" bIns="4445" numCol="1" spcCol="1270" anchor="ctr" anchorCtr="0">
+        <a:bodyPr spcFirstLastPara="0" vert="horz" wrap="square" lIns="5715" tIns="5715" rIns="5715" bIns="5715" numCol="1" spcCol="1270" anchor="ctr" anchorCtr="0">
           <a:noAutofit/>
         </a:bodyPr>
         <a:lstStyle/>
         <a:p>
-          <a:pPr lvl="0" algn="ctr" defTabSz="311150">
+          <a:pPr lvl="0" algn="ctr" defTabSz="400050">
             <a:lnSpc>
               <a:spcPct val="90000"/>
             </a:lnSpc>
@@ -3199,14 +5562,14 @@
             </a:spcAft>
           </a:pPr>
           <a:r>
-            <a:rPr lang="en-GB" sz="700" kern="1200"/>
-            <a:t>Ball Weight</a:t>
+            <a:rPr lang="en-GB" sz="900" kern="1200"/>
+            <a:t>Previous Results</a:t>
           </a:r>
         </a:p>
       </dsp:txBody>
       <dsp:txXfrm>
-        <a:off x="3355849" y="477273"/>
-        <a:ext cx="510276" cy="510276"/>
+        <a:off x="3906205" y="612234"/>
+        <a:ext cx="667922" cy="667922"/>
       </dsp:txXfrm>
     </dsp:sp>
     <dsp:sp modelId="{1ADD43A4-E950-4AA9-95B5-94CEDAEEFC87}">
@@ -3216,8 +5579,8 @@
       </dsp:nvSpPr>
       <dsp:spPr>
         <a:xfrm>
-          <a:off x="3104020" y="1588362"/>
-          <a:ext cx="505596" cy="23675"/>
+          <a:off x="3577442" y="2067523"/>
+          <a:ext cx="660571" cy="27377"/>
         </a:xfrm>
         <a:custGeom>
           <a:avLst/>
@@ -3228,10 +5591,10 @@
           <a:pathLst>
             <a:path>
               <a:moveTo>
-                <a:pt x="0" y="11837"/>
+                <a:pt x="0" y="13688"/>
               </a:moveTo>
               <a:lnTo>
-                <a:pt x="505596" y="11837"/>
+                <a:pt x="660571" y="13688"/>
               </a:lnTo>
             </a:path>
           </a:pathLst>
@@ -3285,8 +5648,8 @@
         </a:p>
       </dsp:txBody>
       <dsp:txXfrm>
-        <a:off x="3344178" y="1587560"/>
-        <a:ext cx="25279" cy="25279"/>
+        <a:off x="3891213" y="2064698"/>
+        <a:ext cx="33028" cy="33028"/>
       </dsp:txXfrm>
     </dsp:sp>
     <dsp:sp modelId="{5037CE0B-9260-4A2B-8E2C-81384ABC7A40}">
@@ -3296,8 +5659,8 @@
       </dsp:nvSpPr>
       <dsp:spPr>
         <a:xfrm>
-          <a:off x="3609617" y="1239379"/>
-          <a:ext cx="721640" cy="721640"/>
+          <a:off x="4238014" y="1608920"/>
+          <a:ext cx="944584" cy="944584"/>
         </a:xfrm>
         <a:prstGeom prst="ellipse">
           <a:avLst/>
@@ -3339,12 +5702,12 @@
         </a:fontRef>
       </dsp:style>
       <dsp:txBody>
-        <a:bodyPr spcFirstLastPara="0" vert="horz" wrap="square" lIns="4445" tIns="4445" rIns="4445" bIns="4445" numCol="1" spcCol="1270" anchor="ctr" anchorCtr="0">
+        <a:bodyPr spcFirstLastPara="0" vert="horz" wrap="square" lIns="5715" tIns="5715" rIns="5715" bIns="5715" numCol="1" spcCol="1270" anchor="ctr" anchorCtr="0">
           <a:noAutofit/>
         </a:bodyPr>
         <a:lstStyle/>
         <a:p>
-          <a:pPr lvl="0" algn="ctr" defTabSz="311150">
+          <a:pPr lvl="0" algn="ctr" defTabSz="400050">
             <a:lnSpc>
               <a:spcPct val="90000"/>
             </a:lnSpc>
@@ -3356,14 +5719,14 @@
             </a:spcAft>
           </a:pPr>
           <a:r>
-            <a:rPr lang="en-GB" sz="700" kern="1200"/>
+            <a:rPr lang="en-GB" sz="900" kern="1200"/>
             <a:t>Startup Time</a:t>
           </a:r>
         </a:p>
       </dsp:txBody>
       <dsp:txXfrm>
-        <a:off x="3715299" y="1345061"/>
-        <a:ext cx="510276" cy="510276"/>
+        <a:off x="4376345" y="1747251"/>
+        <a:ext cx="667922" cy="667922"/>
       </dsp:txXfrm>
     </dsp:sp>
     <dsp:sp modelId="{EA03FF5C-50A4-4940-8009-A31292364969}">
@@ -3373,8 +5736,8 @@
       </dsp:nvSpPr>
       <dsp:spPr>
         <a:xfrm rot="2700000">
-          <a:off x="2924295" y="2022256"/>
-          <a:ext cx="505596" cy="23675"/>
+          <a:off x="3342372" y="2635031"/>
+          <a:ext cx="660571" cy="27377"/>
         </a:xfrm>
         <a:custGeom>
           <a:avLst/>
@@ -3385,10 +5748,10 @@
           <a:pathLst>
             <a:path>
               <a:moveTo>
-                <a:pt x="0" y="11837"/>
+                <a:pt x="0" y="13688"/>
               </a:moveTo>
               <a:lnTo>
-                <a:pt x="505596" y="11837"/>
+                <a:pt x="660571" y="13688"/>
               </a:lnTo>
             </a:path>
           </a:pathLst>
@@ -3442,8 +5805,8 @@
         </a:p>
       </dsp:txBody>
       <dsp:txXfrm>
-        <a:off x="3164454" y="2021454"/>
-        <a:ext cx="25279" cy="25279"/>
+        <a:off x="3656144" y="2632206"/>
+        <a:ext cx="33028" cy="33028"/>
       </dsp:txXfrm>
     </dsp:sp>
     <dsp:sp modelId="{9F8ABBCC-115F-4A9E-AC3C-7750F63BDD45}">
@@ -3453,8 +5816,8 @@
       </dsp:nvSpPr>
       <dsp:spPr>
         <a:xfrm>
-          <a:off x="3250167" y="2107167"/>
-          <a:ext cx="721640" cy="721640"/>
+          <a:off x="3767874" y="2743937"/>
+          <a:ext cx="944584" cy="944584"/>
         </a:xfrm>
         <a:prstGeom prst="ellipse">
           <a:avLst/>
@@ -3494,12 +5857,12 @@
         </a:fontRef>
       </dsp:style>
       <dsp:txBody>
-        <a:bodyPr spcFirstLastPara="0" vert="horz" wrap="square" lIns="4445" tIns="4445" rIns="4445" bIns="4445" numCol="1" spcCol="1270" anchor="ctr" anchorCtr="0">
+        <a:bodyPr spcFirstLastPara="0" vert="horz" wrap="square" lIns="5715" tIns="5715" rIns="5715" bIns="5715" numCol="1" spcCol="1270" anchor="ctr" anchorCtr="0">
           <a:noAutofit/>
         </a:bodyPr>
         <a:lstStyle/>
         <a:p>
-          <a:pPr lvl="0" algn="ctr" defTabSz="311150">
+          <a:pPr lvl="0" algn="ctr" defTabSz="400050">
             <a:lnSpc>
               <a:spcPct val="90000"/>
             </a:lnSpc>
@@ -3511,14 +5874,14 @@
             </a:spcAft>
           </a:pPr>
           <a:r>
-            <a:rPr lang="en-GB" sz="700" kern="1200"/>
+            <a:rPr lang="en-GB" sz="900" kern="1200"/>
             <a:t>Ball Set</a:t>
           </a:r>
         </a:p>
       </dsp:txBody>
       <dsp:txXfrm>
-        <a:off x="3355849" y="2212849"/>
-        <a:ext cx="510276" cy="510276"/>
+        <a:off x="3906205" y="2882268"/>
+        <a:ext cx="667922" cy="667922"/>
       </dsp:txXfrm>
     </dsp:sp>
     <dsp:sp modelId="{7D40210A-2AAF-427E-8C67-8D120ED83D95}">
@@ -3528,8 +5891,8 @@
       </dsp:nvSpPr>
       <dsp:spPr>
         <a:xfrm rot="5400000">
-          <a:off x="2490401" y="2201980"/>
-          <a:ext cx="505596" cy="23675"/>
+          <a:off x="2774864" y="2870101"/>
+          <a:ext cx="660571" cy="27377"/>
         </a:xfrm>
         <a:custGeom>
           <a:avLst/>
@@ -3540,10 +5903,10 @@
           <a:pathLst>
             <a:path>
               <a:moveTo>
-                <a:pt x="0" y="11837"/>
+                <a:pt x="0" y="13688"/>
               </a:moveTo>
               <a:lnTo>
-                <a:pt x="505596" y="11837"/>
+                <a:pt x="660571" y="13688"/>
               </a:lnTo>
             </a:path>
           </a:pathLst>
@@ -3597,8 +5960,8 @@
         </a:p>
       </dsp:txBody>
       <dsp:txXfrm>
-        <a:off x="2730560" y="2201178"/>
-        <a:ext cx="25279" cy="25279"/>
+        <a:off x="3088635" y="2867276"/>
+        <a:ext cx="33028" cy="33028"/>
       </dsp:txXfrm>
     </dsp:sp>
     <dsp:sp modelId="{45345C71-2A3B-4E57-9723-A0C810B079F3}">
@@ -3608,8 +5971,8 @@
       </dsp:nvSpPr>
       <dsp:spPr>
         <a:xfrm>
-          <a:off x="2382379" y="2466617"/>
-          <a:ext cx="721640" cy="721640"/>
+          <a:off x="2632857" y="3214076"/>
+          <a:ext cx="944584" cy="944584"/>
         </a:xfrm>
         <a:prstGeom prst="ellipse">
           <a:avLst/>
@@ -3651,12 +6014,12 @@
         </a:fontRef>
       </dsp:style>
       <dsp:txBody>
-        <a:bodyPr spcFirstLastPara="0" vert="horz" wrap="square" lIns="4445" tIns="4445" rIns="4445" bIns="4445" numCol="1" spcCol="1270" anchor="ctr" anchorCtr="0">
+        <a:bodyPr spcFirstLastPara="0" vert="horz" wrap="square" lIns="5715" tIns="5715" rIns="5715" bIns="5715" numCol="1" spcCol="1270" anchor="ctr" anchorCtr="0">
           <a:noAutofit/>
         </a:bodyPr>
         <a:lstStyle/>
         <a:p>
-          <a:pPr lvl="0" algn="ctr" defTabSz="311150">
+          <a:pPr lvl="0" algn="ctr" defTabSz="400050">
             <a:lnSpc>
               <a:spcPct val="90000"/>
             </a:lnSpc>
@@ -3668,14 +6031,14 @@
             </a:spcAft>
           </a:pPr>
           <a:r>
-            <a:rPr lang="en-GB" sz="700" kern="1200"/>
+            <a:rPr lang="en-GB" sz="900" kern="1200"/>
             <a:t>Run Time</a:t>
           </a:r>
         </a:p>
       </dsp:txBody>
       <dsp:txXfrm>
-        <a:off x="2488061" y="2572299"/>
-        <a:ext cx="510276" cy="510276"/>
+        <a:off x="2771188" y="3352407"/>
+        <a:ext cx="667922" cy="667922"/>
       </dsp:txXfrm>
     </dsp:sp>
     <dsp:sp modelId="{6B64CC79-65C2-4B85-BDF3-166C5EA41769}">
@@ -3685,8 +6048,8 @@
       </dsp:nvSpPr>
       <dsp:spPr>
         <a:xfrm rot="8100000">
-          <a:off x="2056507" y="2022256"/>
-          <a:ext cx="505596" cy="23675"/>
+          <a:off x="2207355" y="2635031"/>
+          <a:ext cx="660571" cy="27377"/>
         </a:xfrm>
         <a:custGeom>
           <a:avLst/>
@@ -3697,10 +6060,10 @@
           <a:pathLst>
             <a:path>
               <a:moveTo>
-                <a:pt x="0" y="11837"/>
+                <a:pt x="0" y="13688"/>
               </a:moveTo>
               <a:lnTo>
-                <a:pt x="505596" y="11837"/>
+                <a:pt x="660571" y="13688"/>
               </a:lnTo>
             </a:path>
           </a:pathLst>
@@ -3754,8 +6117,8 @@
         </a:p>
       </dsp:txBody>
       <dsp:txXfrm rot="10800000">
-        <a:off x="2296666" y="2021454"/>
-        <a:ext cx="25279" cy="25279"/>
+        <a:off x="2521127" y="2632206"/>
+        <a:ext cx="33028" cy="33028"/>
       </dsp:txXfrm>
     </dsp:sp>
     <dsp:sp modelId="{A007763B-E200-4E86-8775-A293CFC9CF69}">
@@ -3765,8 +6128,8 @@
       </dsp:nvSpPr>
       <dsp:spPr>
         <a:xfrm>
-          <a:off x="1514591" y="2107167"/>
-          <a:ext cx="721640" cy="721640"/>
+          <a:off x="1497841" y="2743937"/>
+          <a:ext cx="944584" cy="944584"/>
         </a:xfrm>
         <a:prstGeom prst="ellipse">
           <a:avLst/>
@@ -3806,12 +6169,12 @@
         </a:fontRef>
       </dsp:style>
       <dsp:txBody>
-        <a:bodyPr spcFirstLastPara="0" vert="horz" wrap="square" lIns="4445" tIns="4445" rIns="4445" bIns="4445" numCol="1" spcCol="1270" anchor="ctr" anchorCtr="0">
+        <a:bodyPr spcFirstLastPara="0" vert="horz" wrap="square" lIns="5715" tIns="5715" rIns="5715" bIns="5715" numCol="1" spcCol="1270" anchor="ctr" anchorCtr="0">
           <a:noAutofit/>
         </a:bodyPr>
         <a:lstStyle/>
         <a:p>
-          <a:pPr lvl="0" algn="ctr" defTabSz="311150">
+          <a:pPr lvl="0" algn="ctr" defTabSz="400050">
             <a:lnSpc>
               <a:spcPct val="90000"/>
             </a:lnSpc>
@@ -3823,14 +6186,14 @@
             </a:spcAft>
           </a:pPr>
           <a:r>
-            <a:rPr lang="en-GB" sz="700" kern="1200"/>
+            <a:rPr lang="en-GB" sz="900" kern="1200"/>
             <a:t>Draw Date</a:t>
           </a:r>
         </a:p>
       </dsp:txBody>
       <dsp:txXfrm>
-        <a:off x="1620273" y="2212849"/>
-        <a:ext cx="510276" cy="510276"/>
+        <a:off x="1636172" y="2882268"/>
+        <a:ext cx="667922" cy="667922"/>
       </dsp:txXfrm>
     </dsp:sp>
     <dsp:sp modelId="{99A17A9D-B867-4D84-9A0B-231212FFDE41}">
@@ -3840,8 +6203,8 @@
       </dsp:nvSpPr>
       <dsp:spPr>
         <a:xfrm rot="10800000">
-          <a:off x="1876782" y="1588362"/>
-          <a:ext cx="505596" cy="23675"/>
+          <a:off x="1972285" y="2067523"/>
+          <a:ext cx="660571" cy="27377"/>
         </a:xfrm>
         <a:custGeom>
           <a:avLst/>
@@ -3852,10 +6215,10 @@
           <a:pathLst>
             <a:path>
               <a:moveTo>
-                <a:pt x="0" y="11837"/>
+                <a:pt x="0" y="13688"/>
               </a:moveTo>
               <a:lnTo>
-                <a:pt x="505596" y="11837"/>
+                <a:pt x="660571" y="13688"/>
               </a:lnTo>
             </a:path>
           </a:pathLst>
@@ -3909,8 +6272,8 @@
         </a:p>
       </dsp:txBody>
       <dsp:txXfrm rot="10800000">
-        <a:off x="2116941" y="1587560"/>
-        <a:ext cx="25279" cy="25279"/>
+        <a:off x="2286057" y="2064698"/>
+        <a:ext cx="33028" cy="33028"/>
       </dsp:txXfrm>
     </dsp:sp>
     <dsp:sp modelId="{ED99F8E7-AEE2-461F-B19F-7491B6CC5CF5}">
@@ -3920,8 +6283,8 @@
       </dsp:nvSpPr>
       <dsp:spPr>
         <a:xfrm>
-          <a:off x="1155141" y="1239379"/>
-          <a:ext cx="721640" cy="721640"/>
+          <a:off x="1027701" y="1608920"/>
+          <a:ext cx="944584" cy="944584"/>
         </a:xfrm>
         <a:prstGeom prst="ellipse">
           <a:avLst/>
@@ -3963,12 +6326,12 @@
         </a:fontRef>
       </dsp:style>
       <dsp:txBody>
-        <a:bodyPr spcFirstLastPara="0" vert="horz" wrap="square" lIns="4445" tIns="4445" rIns="4445" bIns="4445" numCol="1" spcCol="1270" anchor="ctr" anchorCtr="0">
+        <a:bodyPr spcFirstLastPara="0" vert="horz" wrap="square" lIns="5715" tIns="5715" rIns="5715" bIns="5715" numCol="1" spcCol="1270" anchor="ctr" anchorCtr="0">
           <a:noAutofit/>
         </a:bodyPr>
         <a:lstStyle/>
         <a:p>
-          <a:pPr lvl="0" algn="ctr" defTabSz="311150">
+          <a:pPr lvl="0" algn="ctr" defTabSz="400050">
             <a:lnSpc>
               <a:spcPct val="90000"/>
             </a:lnSpc>
@@ -3980,14 +6343,14 @@
             </a:spcAft>
           </a:pPr>
           <a:r>
-            <a:rPr lang="en-GB" sz="700" kern="1200"/>
+            <a:rPr lang="en-GB" sz="900" kern="1200"/>
             <a:t>Temperature</a:t>
           </a:r>
         </a:p>
       </dsp:txBody>
       <dsp:txXfrm>
-        <a:off x="1260823" y="1345061"/>
-        <a:ext cx="510276" cy="510276"/>
+        <a:off x="1166032" y="1747251"/>
+        <a:ext cx="667922" cy="667922"/>
       </dsp:txXfrm>
     </dsp:sp>
     <dsp:sp modelId="{5B27F677-C5B2-472F-B587-1AC39A968212}">
@@ -3997,8 +6360,8 @@
       </dsp:nvSpPr>
       <dsp:spPr>
         <a:xfrm rot="13500000">
-          <a:off x="2056507" y="1154468"/>
-          <a:ext cx="505596" cy="23675"/>
+          <a:off x="2207355" y="1500015"/>
+          <a:ext cx="660571" cy="27377"/>
         </a:xfrm>
         <a:custGeom>
           <a:avLst/>
@@ -4009,10 +6372,10 @@
           <a:pathLst>
             <a:path>
               <a:moveTo>
-                <a:pt x="0" y="11837"/>
+                <a:pt x="0" y="13688"/>
               </a:moveTo>
               <a:lnTo>
-                <a:pt x="505596" y="11837"/>
+                <a:pt x="660571" y="13688"/>
               </a:lnTo>
             </a:path>
           </a:pathLst>
@@ -4066,8 +6429,8 @@
         </a:p>
       </dsp:txBody>
       <dsp:txXfrm rot="10800000">
-        <a:off x="2296666" y="1153666"/>
-        <a:ext cx="25279" cy="25279"/>
+        <a:off x="2521127" y="1497189"/>
+        <a:ext cx="33028" cy="33028"/>
       </dsp:txXfrm>
     </dsp:sp>
     <dsp:sp modelId="{10080741-6BC7-4EE2-8B5C-104A50AC3490}">
@@ -4077,8 +6440,8 @@
       </dsp:nvSpPr>
       <dsp:spPr>
         <a:xfrm>
-          <a:off x="1514591" y="371591"/>
-          <a:ext cx="721640" cy="721640"/>
+          <a:off x="1497841" y="473903"/>
+          <a:ext cx="944584" cy="944584"/>
         </a:xfrm>
         <a:prstGeom prst="ellipse">
           <a:avLst/>
@@ -4120,12 +6483,12 @@
         </a:fontRef>
       </dsp:style>
       <dsp:txBody>
-        <a:bodyPr spcFirstLastPara="0" vert="horz" wrap="square" lIns="4445" tIns="4445" rIns="4445" bIns="4445" numCol="1" spcCol="1270" anchor="ctr" anchorCtr="0">
+        <a:bodyPr spcFirstLastPara="0" vert="horz" wrap="square" lIns="5715" tIns="5715" rIns="5715" bIns="5715" numCol="1" spcCol="1270" anchor="ctr" anchorCtr="0">
           <a:noAutofit/>
         </a:bodyPr>
         <a:lstStyle/>
         <a:p>
-          <a:pPr lvl="0" algn="ctr" defTabSz="311150">
+          <a:pPr lvl="0" algn="ctr" defTabSz="400050">
             <a:lnSpc>
               <a:spcPct val="90000"/>
             </a:lnSpc>
@@ -4137,14 +6500,14 @@
             </a:spcAft>
           </a:pPr>
           <a:r>
-            <a:rPr lang="en-GB" sz="700" kern="1200"/>
+            <a:rPr lang="en-GB" sz="900" kern="1200"/>
             <a:t>Pressure</a:t>
           </a:r>
         </a:p>
       </dsp:txBody>
       <dsp:txXfrm>
-        <a:off x="1620273" y="477273"/>
-        <a:ext cx="510276" cy="510276"/>
+        <a:off x="1636172" y="612234"/>
+        <a:ext cx="667922" cy="667922"/>
       </dsp:txXfrm>
     </dsp:sp>
   </dsp:spTree>
@@ -4152,6 +6515,167 @@
 </file>
 
 <file path=word/diagrams/layout1.xml><?xml version="1.0" encoding="utf-8"?>
+<dgm:layoutDef xmlns:dgm="http://schemas.openxmlformats.org/drawingml/2006/diagram" xmlns:a="http://schemas.openxmlformats.org/drawingml/2006/main" uniqueId="urn:microsoft.com/office/officeart/2005/8/layout/chevronAccent+Icon">
+  <dgm:title val="Chevron Accent Process"/>
+  <dgm:desc val="Use to show sequential steps in a task, process, or workflow, or to emphasize movement or direction. Works best with minimal Level 1 and Level 2 text."/>
+  <dgm:catLst>
+    <dgm:cat type="process" pri="9500"/>
+    <dgm:cat type="officeonline" pri="2000"/>
+  </dgm:catLst>
+  <dgm:sampData useDef="1">
+    <dgm:dataModel>
+      <dgm:ptLst/>
+      <dgm:bg/>
+      <dgm:whole/>
+    </dgm:dataModel>
+  </dgm:sampData>
+  <dgm:styleData>
+    <dgm:dataModel>
+      <dgm:ptLst>
+        <dgm:pt modelId="0" type="doc"/>
+        <dgm:pt modelId="1"/>
+        <dgm:pt modelId="2"/>
+      </dgm:ptLst>
+      <dgm:cxnLst>
+        <dgm:cxn modelId="4" srcId="0" destId="1" srcOrd="0" destOrd="0"/>
+        <dgm:cxn modelId="5" srcId="0" destId="2" srcOrd="1" destOrd="0"/>
+      </dgm:cxnLst>
+      <dgm:bg/>
+      <dgm:whole/>
+    </dgm:dataModel>
+  </dgm:styleData>
+  <dgm:clrData>
+    <dgm:dataModel>
+      <dgm:ptLst>
+        <dgm:pt modelId="0" type="doc"/>
+        <dgm:pt modelId="1"/>
+        <dgm:pt modelId="2"/>
+        <dgm:pt modelId="3"/>
+        <dgm:pt modelId="4"/>
+      </dgm:ptLst>
+      <dgm:cxnLst>
+        <dgm:cxn modelId="5" srcId="0" destId="1" srcOrd="0" destOrd="0"/>
+        <dgm:cxn modelId="6" srcId="0" destId="2" srcOrd="1" destOrd="0"/>
+        <dgm:cxn modelId="7" srcId="0" destId="3" srcOrd="2" destOrd="0"/>
+        <dgm:cxn modelId="8" srcId="0" destId="4" srcOrd="3" destOrd="0"/>
+      </dgm:cxnLst>
+      <dgm:bg/>
+      <dgm:whole/>
+    </dgm:dataModel>
+  </dgm:clrData>
+  <dgm:layoutNode name="Name0">
+    <dgm:varLst>
+      <dgm:dir/>
+      <dgm:resizeHandles val="exact"/>
+    </dgm:varLst>
+    <dgm:choose name="Name1">
+      <dgm:if name="Name2" func="var" arg="dir" op="equ" val="norm">
+        <dgm:alg type="lin"/>
+      </dgm:if>
+      <dgm:else name="Name3">
+        <dgm:alg type="lin">
+          <dgm:param type="linDir" val="fromR"/>
+        </dgm:alg>
+      </dgm:else>
+    </dgm:choose>
+    <dgm:shape xmlns:r="http://schemas.openxmlformats.org/officeDocument/2006/relationships" r:blip="">
+      <dgm:adjLst/>
+    </dgm:shape>
+    <dgm:presOf/>
+    <dgm:constrLst>
+      <dgm:constr type="w" for="ch" forName="composite" refType="w"/>
+      <dgm:constr type="primFontSz" for="des" forName="txNode" op="equ" val="65"/>
+      <dgm:constr type="w" for="ch" forName="compositeSpace" refType="w" refFor="ch" refForName="composite" fact="0.028"/>
+    </dgm:constrLst>
+    <dgm:ruleLst/>
+    <dgm:forEach name="Name4" axis="ch" ptType="node">
+      <dgm:layoutNode name="composite">
+        <dgm:alg type="composite"/>
+        <dgm:shape xmlns:r="http://schemas.openxmlformats.org/officeDocument/2006/relationships" r:blip="">
+          <dgm:adjLst/>
+        </dgm:shape>
+        <dgm:presOf/>
+        <dgm:choose name="Name5">
+          <dgm:if name="Name6" func="var" arg="dir" op="equ" val="norm">
+            <dgm:constrLst>
+              <dgm:constr type="l" for="ch" forName="bgChev"/>
+              <dgm:constr type="w" for="ch" forName="bgChev" refType="w" fact="0.9"/>
+              <dgm:constr type="t" for="ch" forName="bgChev"/>
+              <dgm:constr type="h" for="ch" forName="bgChev" refType="w" refFor="ch" refForName="bgChev" fact="0.386"/>
+              <dgm:constr type="l" for="ch" forName="txNode" refType="w" fact="0.24"/>
+              <dgm:constr type="w" for="ch" forName="txNode" refType="w" fact="0.76"/>
+              <dgm:constr type="t" for="ch" forName="txNode" refType="h" refFor="ch" refForName="bgChev" fact="0.25"/>
+              <dgm:constr type="h" for="ch" forName="txNode" refType="h" refFor="ch" refForName="bgChev"/>
+            </dgm:constrLst>
+          </dgm:if>
+          <dgm:else name="Name7">
+            <dgm:constrLst>
+              <dgm:constr type="l" for="ch" forName="bgChev" refType="w" fact="0.1"/>
+              <dgm:constr type="w" for="ch" forName="bgChev" refType="w" fact="0.9"/>
+              <dgm:constr type="t" for="ch" forName="bgChev"/>
+              <dgm:constr type="h" for="ch" forName="bgChev" refType="w" refFor="ch" refForName="bgChev" fact="0.386"/>
+              <dgm:constr type="l" for="ch" forName="txNode"/>
+              <dgm:constr type="w" for="ch" forName="txNode" refType="w" fact="0.76"/>
+              <dgm:constr type="t" for="ch" forName="txNode" refType="h" refFor="ch" refForName="bgChev" fact="0.25"/>
+              <dgm:constr type="h" for="ch" forName="txNode" refType="h" refFor="ch" refForName="bgChev"/>
+            </dgm:constrLst>
+          </dgm:else>
+        </dgm:choose>
+        <dgm:ruleLst/>
+        <dgm:layoutNode name="bgChev" styleLbl="node1">
+          <dgm:alg type="sp"/>
+          <dgm:choose name="Name8">
+            <dgm:if name="Name9" func="var" arg="dir" op="equ" val="norm">
+              <dgm:shape xmlns:r="http://schemas.openxmlformats.org/officeDocument/2006/relationships" type="chevron" r:blip="">
+                <dgm:adjLst>
+                  <dgm:adj idx="1" val="0.4"/>
+                </dgm:adjLst>
+              </dgm:shape>
+            </dgm:if>
+            <dgm:else name="Name10">
+              <dgm:shape xmlns:r="http://schemas.openxmlformats.org/officeDocument/2006/relationships" rot="180" type="chevron" r:blip="">
+                <dgm:adjLst>
+                  <dgm:adj idx="1" val="0.4"/>
+                </dgm:adjLst>
+              </dgm:shape>
+            </dgm:else>
+          </dgm:choose>
+          <dgm:presOf/>
+          <dgm:constrLst/>
+        </dgm:layoutNode>
+        <dgm:layoutNode name="txNode" styleLbl="fgAcc1">
+          <dgm:varLst>
+            <dgm:bulletEnabled val="1"/>
+          </dgm:varLst>
+          <dgm:alg type="tx"/>
+          <dgm:shape xmlns:r="http://schemas.openxmlformats.org/officeDocument/2006/relationships" type="roundRect" r:blip="">
+            <dgm:adjLst>
+              <dgm:adj idx="1" val="0.1"/>
+            </dgm:adjLst>
+          </dgm:shape>
+          <dgm:presOf axis="desOrSelf" ptType="node"/>
+          <dgm:ruleLst>
+            <dgm:rule type="primFontSz" val="5" fact="NaN" max="NaN"/>
+          </dgm:ruleLst>
+        </dgm:layoutNode>
+      </dgm:layoutNode>
+      <dgm:forEach name="Name11" axis="followSib" ptType="sibTrans" cnt="1">
+        <dgm:layoutNode name="compositeSpace">
+          <dgm:alg type="sp"/>
+          <dgm:shape xmlns:r="http://schemas.openxmlformats.org/officeDocument/2006/relationships" r:blip="">
+            <dgm:adjLst/>
+          </dgm:shape>
+          <dgm:presOf axis="self"/>
+          <dgm:constrLst/>
+          <dgm:ruleLst/>
+        </dgm:layoutNode>
+      </dgm:forEach>
+    </dgm:forEach>
+  </dgm:layoutNode>
+</dgm:layoutDef>
+</file>
+
+<file path=word/diagrams/layout2.xml><?xml version="1.0" encoding="utf-8"?>
 <dgm:layoutDef xmlns:dgm="http://schemas.openxmlformats.org/drawingml/2006/diagram" xmlns:a="http://schemas.openxmlformats.org/drawingml/2006/main" uniqueId="urn:microsoft.com/office/officeart/2005/8/layout/radial1">
   <dgm:title val=""/>
   <dgm:desc val=""/>
@@ -4380,6 +6904,1040 @@
 </file>
 
 <file path=word/diagrams/quickStyle1.xml><?xml version="1.0" encoding="utf-8"?>
+<dgm:styleDef xmlns:dgm="http://schemas.openxmlformats.org/drawingml/2006/diagram" xmlns:a="http://schemas.openxmlformats.org/drawingml/2006/main" uniqueId="urn:microsoft.com/office/officeart/2005/8/quickstyle/simple1">
+  <dgm:title val=""/>
+  <dgm:desc val=""/>
+  <dgm:catLst>
+    <dgm:cat type="simple" pri="10100"/>
+  </dgm:catLst>
+  <dgm:scene3d>
+    <a:camera prst="orthographicFront"/>
+    <a:lightRig rig="threePt" dir="t"/>
+  </dgm:scene3d>
+  <dgm:styleLbl name="node0">
+    <dgm:scene3d>
+      <a:camera prst="orthographicFront"/>
+      <a:lightRig rig="threePt" dir="t"/>
+    </dgm:scene3d>
+    <dgm:sp3d/>
+    <dgm:txPr/>
+    <dgm:style>
+      <a:lnRef idx="2">
+        <a:scrgbClr r="0" g="0" b="0"/>
+      </a:lnRef>
+      <a:fillRef idx="1">
+        <a:scrgbClr r="0" g="0" b="0"/>
+      </a:fillRef>
+      <a:effectRef idx="0">
+        <a:scrgbClr r="0" g="0" b="0"/>
+      </a:effectRef>
+      <a:fontRef idx="minor">
+        <a:schemeClr val="lt1"/>
+      </a:fontRef>
+    </dgm:style>
+  </dgm:styleLbl>
+  <dgm:styleLbl name="lnNode1">
+    <dgm:scene3d>
+      <a:camera prst="orthographicFront"/>
+      <a:lightRig rig="threePt" dir="t"/>
+    </dgm:scene3d>
+    <dgm:sp3d/>
+    <dgm:txPr/>
+    <dgm:style>
+      <a:lnRef idx="2">
+        <a:scrgbClr r="0" g="0" b="0"/>
+      </a:lnRef>
+      <a:fillRef idx="1">
+        <a:scrgbClr r="0" g="0" b="0"/>
+      </a:fillRef>
+      <a:effectRef idx="0">
+        <a:scrgbClr r="0" g="0" b="0"/>
+      </a:effectRef>
+      <a:fontRef idx="minor">
+        <a:schemeClr val="lt1"/>
+      </a:fontRef>
+    </dgm:style>
+  </dgm:styleLbl>
+  <dgm:styleLbl name="vennNode1">
+    <dgm:scene3d>
+      <a:camera prst="orthographicFront"/>
+      <a:lightRig rig="threePt" dir="t"/>
+    </dgm:scene3d>
+    <dgm:sp3d/>
+    <dgm:txPr/>
+    <dgm:style>
+      <a:lnRef idx="2">
+        <a:scrgbClr r="0" g="0" b="0"/>
+      </a:lnRef>
+      <a:fillRef idx="1">
+        <a:scrgbClr r="0" g="0" b="0"/>
+      </a:fillRef>
+      <a:effectRef idx="0">
+        <a:scrgbClr r="0" g="0" b="0"/>
+      </a:effectRef>
+      <a:fontRef idx="minor">
+        <a:schemeClr val="tx1"/>
+      </a:fontRef>
+    </dgm:style>
+  </dgm:styleLbl>
+  <dgm:styleLbl name="alignNode1">
+    <dgm:scene3d>
+      <a:camera prst="orthographicFront"/>
+      <a:lightRig rig="threePt" dir="t"/>
+    </dgm:scene3d>
+    <dgm:sp3d/>
+    <dgm:txPr/>
+    <dgm:style>
+      <a:lnRef idx="2">
+        <a:scrgbClr r="0" g="0" b="0"/>
+      </a:lnRef>
+      <a:fillRef idx="1">
+        <a:scrgbClr r="0" g="0" b="0"/>
+      </a:fillRef>
+      <a:effectRef idx="0">
+        <a:scrgbClr r="0" g="0" b="0"/>
+      </a:effectRef>
+      <a:fontRef idx="minor">
+        <a:schemeClr val="lt1"/>
+      </a:fontRef>
+    </dgm:style>
+  </dgm:styleLbl>
+  <dgm:styleLbl name="node1">
+    <dgm:scene3d>
+      <a:camera prst="orthographicFront"/>
+      <a:lightRig rig="threePt" dir="t"/>
+    </dgm:scene3d>
+    <dgm:sp3d/>
+    <dgm:txPr/>
+    <dgm:style>
+      <a:lnRef idx="2">
+        <a:scrgbClr r="0" g="0" b="0"/>
+      </a:lnRef>
+      <a:fillRef idx="1">
+        <a:scrgbClr r="0" g="0" b="0"/>
+      </a:fillRef>
+      <a:effectRef idx="0">
+        <a:scrgbClr r="0" g="0" b="0"/>
+      </a:effectRef>
+      <a:fontRef idx="minor">
+        <a:schemeClr val="lt1"/>
+      </a:fontRef>
+    </dgm:style>
+  </dgm:styleLbl>
+  <dgm:styleLbl name="node2">
+    <dgm:scene3d>
+      <a:camera prst="orthographicFront"/>
+      <a:lightRig rig="threePt" dir="t"/>
+    </dgm:scene3d>
+    <dgm:sp3d/>
+    <dgm:txPr/>
+    <dgm:style>
+      <a:lnRef idx="2">
+        <a:scrgbClr r="0" g="0" b="0"/>
+      </a:lnRef>
+      <a:fillRef idx="1">
+        <a:scrgbClr r="0" g="0" b="0"/>
+      </a:fillRef>
+      <a:effectRef idx="0">
+        <a:scrgbClr r="0" g="0" b="0"/>
+      </a:effectRef>
+      <a:fontRef idx="minor">
+        <a:schemeClr val="lt1"/>
+      </a:fontRef>
+    </dgm:style>
+  </dgm:styleLbl>
+  <dgm:styleLbl name="node3">
+    <dgm:scene3d>
+      <a:camera prst="orthographicFront"/>
+      <a:lightRig rig="threePt" dir="t"/>
+    </dgm:scene3d>
+    <dgm:sp3d/>
+    <dgm:txPr/>
+    <dgm:style>
+      <a:lnRef idx="2">
+        <a:scrgbClr r="0" g="0" b="0"/>
+      </a:lnRef>
+      <a:fillRef idx="1">
+        <a:scrgbClr r="0" g="0" b="0"/>
+      </a:fillRef>
+      <a:effectRef idx="0">
+        <a:scrgbClr r="0" g="0" b="0"/>
+      </a:effectRef>
+      <a:fontRef idx="minor">
+        <a:schemeClr val="lt1"/>
+      </a:fontRef>
+    </dgm:style>
+  </dgm:styleLbl>
+  <dgm:styleLbl name="node4">
+    <dgm:scene3d>
+      <a:camera prst="orthographicFront"/>
+      <a:lightRig rig="threePt" dir="t"/>
+    </dgm:scene3d>
+    <dgm:sp3d/>
+    <dgm:txPr/>
+    <dgm:style>
+      <a:lnRef idx="2">
+        <a:scrgbClr r="0" g="0" b="0"/>
+      </a:lnRef>
+      <a:fillRef idx="1">
+        <a:scrgbClr r="0" g="0" b="0"/>
+      </a:fillRef>
+      <a:effectRef idx="0">
+        <a:scrgbClr r="0" g="0" b="0"/>
+      </a:effectRef>
+      <a:fontRef idx="minor">
+        <a:schemeClr val="lt1"/>
+      </a:fontRef>
+    </dgm:style>
+  </dgm:styleLbl>
+  <dgm:styleLbl name="fgImgPlace1">
+    <dgm:scene3d>
+      <a:camera prst="orthographicFront"/>
+      <a:lightRig rig="threePt" dir="t"/>
+    </dgm:scene3d>
+    <dgm:sp3d/>
+    <dgm:txPr/>
+    <dgm:style>
+      <a:lnRef idx="2">
+        <a:scrgbClr r="0" g="0" b="0"/>
+      </a:lnRef>
+      <a:fillRef idx="1">
+        <a:scrgbClr r="0" g="0" b="0"/>
+      </a:fillRef>
+      <a:effectRef idx="0">
+        <a:scrgbClr r="0" g="0" b="0"/>
+      </a:effectRef>
+      <a:fontRef idx="minor"/>
+    </dgm:style>
+  </dgm:styleLbl>
+  <dgm:styleLbl name="alignImgPlace1">
+    <dgm:scene3d>
+      <a:camera prst="orthographicFront"/>
+      <a:lightRig rig="threePt" dir="t"/>
+    </dgm:scene3d>
+    <dgm:sp3d/>
+    <dgm:txPr/>
+    <dgm:style>
+      <a:lnRef idx="2">
+        <a:scrgbClr r="0" g="0" b="0"/>
+      </a:lnRef>
+      <a:fillRef idx="1">
+        <a:scrgbClr r="0" g="0" b="0"/>
+      </a:fillRef>
+      <a:effectRef idx="0">
+        <a:scrgbClr r="0" g="0" b="0"/>
+      </a:effectRef>
+      <a:fontRef idx="minor"/>
+    </dgm:style>
+  </dgm:styleLbl>
+  <dgm:styleLbl name="bgImgPlace1">
+    <dgm:scene3d>
+      <a:camera prst="orthographicFront"/>
+      <a:lightRig rig="threePt" dir="t"/>
+    </dgm:scene3d>
+    <dgm:sp3d/>
+    <dgm:txPr/>
+    <dgm:style>
+      <a:lnRef idx="2">
+        <a:scrgbClr r="0" g="0" b="0"/>
+      </a:lnRef>
+      <a:fillRef idx="1">
+        <a:scrgbClr r="0" g="0" b="0"/>
+      </a:fillRef>
+      <a:effectRef idx="0">
+        <a:scrgbClr r="0" g="0" b="0"/>
+      </a:effectRef>
+      <a:fontRef idx="minor"/>
+    </dgm:style>
+  </dgm:styleLbl>
+  <dgm:styleLbl name="sibTrans2D1">
+    <dgm:scene3d>
+      <a:camera prst="orthographicFront"/>
+      <a:lightRig rig="threePt" dir="t"/>
+    </dgm:scene3d>
+    <dgm:sp3d/>
+    <dgm:txPr/>
+    <dgm:style>
+      <a:lnRef idx="0">
+        <a:scrgbClr r="0" g="0" b="0"/>
+      </a:lnRef>
+      <a:fillRef idx="1">
+        <a:scrgbClr r="0" g="0" b="0"/>
+      </a:fillRef>
+      <a:effectRef idx="0">
+        <a:scrgbClr r="0" g="0" b="0"/>
+      </a:effectRef>
+      <a:fontRef idx="minor">
+        <a:schemeClr val="lt1"/>
+      </a:fontRef>
+    </dgm:style>
+  </dgm:styleLbl>
+  <dgm:styleLbl name="fgSibTrans2D1">
+    <dgm:scene3d>
+      <a:camera prst="orthographicFront"/>
+      <a:lightRig rig="threePt" dir="t"/>
+    </dgm:scene3d>
+    <dgm:sp3d/>
+    <dgm:txPr/>
+    <dgm:style>
+      <a:lnRef idx="0">
+        <a:scrgbClr r="0" g="0" b="0"/>
+      </a:lnRef>
+      <a:fillRef idx="1">
+        <a:scrgbClr r="0" g="0" b="0"/>
+      </a:fillRef>
+      <a:effectRef idx="0">
+        <a:scrgbClr r="0" g="0" b="0"/>
+      </a:effectRef>
+      <a:fontRef idx="minor">
+        <a:schemeClr val="lt1"/>
+      </a:fontRef>
+    </dgm:style>
+  </dgm:styleLbl>
+  <dgm:styleLbl name="bgSibTrans2D1">
+    <dgm:scene3d>
+      <a:camera prst="orthographicFront"/>
+      <a:lightRig rig="threePt" dir="t"/>
+    </dgm:scene3d>
+    <dgm:sp3d/>
+    <dgm:txPr/>
+    <dgm:style>
+      <a:lnRef idx="0">
+        <a:scrgbClr r="0" g="0" b="0"/>
+      </a:lnRef>
+      <a:fillRef idx="1">
+        <a:scrgbClr r="0" g="0" b="0"/>
+      </a:fillRef>
+      <a:effectRef idx="0">
+        <a:scrgbClr r="0" g="0" b="0"/>
+      </a:effectRef>
+      <a:fontRef idx="minor">
+        <a:schemeClr val="lt1"/>
+      </a:fontRef>
+    </dgm:style>
+  </dgm:styleLbl>
+  <dgm:styleLbl name="sibTrans1D1">
+    <dgm:scene3d>
+      <a:camera prst="orthographicFront"/>
+      <a:lightRig rig="threePt" dir="t"/>
+    </dgm:scene3d>
+    <dgm:sp3d/>
+    <dgm:txPr/>
+    <dgm:style>
+      <a:lnRef idx="1">
+        <a:scrgbClr r="0" g="0" b="0"/>
+      </a:lnRef>
+      <a:fillRef idx="0">
+        <a:scrgbClr r="0" g="0" b="0"/>
+      </a:fillRef>
+      <a:effectRef idx="0">
+        <a:scrgbClr r="0" g="0" b="0"/>
+      </a:effectRef>
+      <a:fontRef idx="minor"/>
+    </dgm:style>
+  </dgm:styleLbl>
+  <dgm:styleLbl name="callout">
+    <dgm:scene3d>
+      <a:camera prst="orthographicFront"/>
+      <a:lightRig rig="threePt" dir="t"/>
+    </dgm:scene3d>
+    <dgm:sp3d/>
+    <dgm:txPr/>
+    <dgm:style>
+      <a:lnRef idx="2">
+        <a:scrgbClr r="0" g="0" b="0"/>
+      </a:lnRef>
+      <a:fillRef idx="1">
+        <a:scrgbClr r="0" g="0" b="0"/>
+      </a:fillRef>
+      <a:effectRef idx="0">
+        <a:scrgbClr r="0" g="0" b="0"/>
+      </a:effectRef>
+      <a:fontRef idx="minor"/>
+    </dgm:style>
+  </dgm:styleLbl>
+  <dgm:styleLbl name="asst0">
+    <dgm:scene3d>
+      <a:camera prst="orthographicFront"/>
+      <a:lightRig rig="threePt" dir="t"/>
+    </dgm:scene3d>
+    <dgm:sp3d/>
+    <dgm:txPr/>
+    <dgm:style>
+      <a:lnRef idx="2">
+        <a:scrgbClr r="0" g="0" b="0"/>
+      </a:lnRef>
+      <a:fillRef idx="1">
+        <a:scrgbClr r="0" g="0" b="0"/>
+      </a:fillRef>
+      <a:effectRef idx="0">
+        <a:scrgbClr r="0" g="0" b="0"/>
+      </a:effectRef>
+      <a:fontRef idx="minor">
+        <a:schemeClr val="lt1"/>
+      </a:fontRef>
+    </dgm:style>
+  </dgm:styleLbl>
+  <dgm:styleLbl name="asst1">
+    <dgm:scene3d>
+      <a:camera prst="orthographicFront"/>
+      <a:lightRig rig="threePt" dir="t"/>
+    </dgm:scene3d>
+    <dgm:sp3d/>
+    <dgm:txPr/>
+    <dgm:style>
+      <a:lnRef idx="2">
+        <a:scrgbClr r="0" g="0" b="0"/>
+      </a:lnRef>
+      <a:fillRef idx="1">
+        <a:scrgbClr r="0" g="0" b="0"/>
+      </a:fillRef>
+      <a:effectRef idx="0">
+        <a:scrgbClr r="0" g="0" b="0"/>
+      </a:effectRef>
+      <a:fontRef idx="minor">
+        <a:schemeClr val="lt1"/>
+      </a:fontRef>
+    </dgm:style>
+  </dgm:styleLbl>
+  <dgm:styleLbl name="asst2">
+    <dgm:scene3d>
+      <a:camera prst="orthographicFront"/>
+      <a:lightRig rig="threePt" dir="t"/>
+    </dgm:scene3d>
+    <dgm:sp3d/>
+    <dgm:txPr/>
+    <dgm:style>
+      <a:lnRef idx="2">
+        <a:scrgbClr r="0" g="0" b="0"/>
+      </a:lnRef>
+      <a:fillRef idx="1">
+        <a:scrgbClr r="0" g="0" b="0"/>
+      </a:fillRef>
+      <a:effectRef idx="0">
+        <a:scrgbClr r="0" g="0" b="0"/>
+      </a:effectRef>
+      <a:fontRef idx="minor">
+        <a:schemeClr val="lt1"/>
+      </a:fontRef>
+    </dgm:style>
+  </dgm:styleLbl>
+  <dgm:styleLbl name="asst3">
+    <dgm:scene3d>
+      <a:camera prst="orthographicFront"/>
+      <a:lightRig rig="threePt" dir="t"/>
+    </dgm:scene3d>
+    <dgm:sp3d/>
+    <dgm:txPr/>
+    <dgm:style>
+      <a:lnRef idx="2">
+        <a:scrgbClr r="0" g="0" b="0"/>
+      </a:lnRef>
+      <a:fillRef idx="1">
+        <a:scrgbClr r="0" g="0" b="0"/>
+      </a:fillRef>
+      <a:effectRef idx="0">
+        <a:scrgbClr r="0" g="0" b="0"/>
+      </a:effectRef>
+      <a:fontRef idx="minor">
+        <a:schemeClr val="lt1"/>
+      </a:fontRef>
+    </dgm:style>
+  </dgm:styleLbl>
+  <dgm:styleLbl name="asst4">
+    <dgm:scene3d>
+      <a:camera prst="orthographicFront"/>
+      <a:lightRig rig="threePt" dir="t"/>
+    </dgm:scene3d>
+    <dgm:sp3d/>
+    <dgm:txPr/>
+    <dgm:style>
+      <a:lnRef idx="2">
+        <a:scrgbClr r="0" g="0" b="0"/>
+      </a:lnRef>
+      <a:fillRef idx="1">
+        <a:scrgbClr r="0" g="0" b="0"/>
+      </a:fillRef>
+      <a:effectRef idx="0">
+        <a:scrgbClr r="0" g="0" b="0"/>
+      </a:effectRef>
+      <a:fontRef idx="minor">
+        <a:schemeClr val="lt1"/>
+      </a:fontRef>
+    </dgm:style>
+  </dgm:styleLbl>
+  <dgm:styleLbl name="parChTrans2D1">
+    <dgm:scene3d>
+      <a:camera prst="orthographicFront"/>
+      <a:lightRig rig="threePt" dir="t"/>
+    </dgm:scene3d>
+    <dgm:sp3d/>
+    <dgm:txPr/>
+    <dgm:style>
+      <a:lnRef idx="2">
+        <a:scrgbClr r="0" g="0" b="0"/>
+      </a:lnRef>
+      <a:fillRef idx="1">
+        <a:scrgbClr r="0" g="0" b="0"/>
+      </a:fillRef>
+      <a:effectRef idx="0">
+        <a:scrgbClr r="0" g="0" b="0"/>
+      </a:effectRef>
+      <a:fontRef idx="minor">
+        <a:schemeClr val="lt1"/>
+      </a:fontRef>
+    </dgm:style>
+  </dgm:styleLbl>
+  <dgm:styleLbl name="parChTrans2D2">
+    <dgm:scene3d>
+      <a:camera prst="orthographicFront"/>
+      <a:lightRig rig="threePt" dir="t"/>
+    </dgm:scene3d>
+    <dgm:sp3d/>
+    <dgm:txPr/>
+    <dgm:style>
+      <a:lnRef idx="2">
+        <a:scrgbClr r="0" g="0" b="0"/>
+      </a:lnRef>
+      <a:fillRef idx="1">
+        <a:scrgbClr r="0" g="0" b="0"/>
+      </a:fillRef>
+      <a:effectRef idx="0">
+        <a:scrgbClr r="0" g="0" b="0"/>
+      </a:effectRef>
+      <a:fontRef idx="minor">
+        <a:schemeClr val="lt1"/>
+      </a:fontRef>
+    </dgm:style>
+  </dgm:styleLbl>
+  <dgm:styleLbl name="parChTrans2D3">
+    <dgm:scene3d>
+      <a:camera prst="orthographicFront"/>
+      <a:lightRig rig="threePt" dir="t"/>
+    </dgm:scene3d>
+    <dgm:sp3d/>
+    <dgm:txPr/>
+    <dgm:style>
+      <a:lnRef idx="2">
+        <a:scrgbClr r="0" g="0" b="0"/>
+      </a:lnRef>
+      <a:fillRef idx="1">
+        <a:scrgbClr r="0" g="0" b="0"/>
+      </a:fillRef>
+      <a:effectRef idx="0">
+        <a:scrgbClr r="0" g="0" b="0"/>
+      </a:effectRef>
+      <a:fontRef idx="minor">
+        <a:schemeClr val="lt1"/>
+      </a:fontRef>
+    </dgm:style>
+  </dgm:styleLbl>
+  <dgm:styleLbl name="parChTrans2D4">
+    <dgm:scene3d>
+      <a:camera prst="orthographicFront"/>
+      <a:lightRig rig="threePt" dir="t"/>
+    </dgm:scene3d>
+    <dgm:sp3d/>
+    <dgm:txPr/>
+    <dgm:style>
+      <a:lnRef idx="2">
+        <a:scrgbClr r="0" g="0" b="0"/>
+      </a:lnRef>
+      <a:fillRef idx="1">
+        <a:scrgbClr r="0" g="0" b="0"/>
+      </a:fillRef>
+      <a:effectRef idx="0">
+        <a:scrgbClr r="0" g="0" b="0"/>
+      </a:effectRef>
+      <a:fontRef idx="minor">
+        <a:schemeClr val="lt1"/>
+      </a:fontRef>
+    </dgm:style>
+  </dgm:styleLbl>
+  <dgm:styleLbl name="parChTrans1D1">
+    <dgm:scene3d>
+      <a:camera prst="orthographicFront"/>
+      <a:lightRig rig="threePt" dir="t"/>
+    </dgm:scene3d>
+    <dgm:sp3d/>
+    <dgm:txPr/>
+    <dgm:style>
+      <a:lnRef idx="2">
+        <a:scrgbClr r="0" g="0" b="0"/>
+      </a:lnRef>
+      <a:fillRef idx="0">
+        <a:scrgbClr r="0" g="0" b="0"/>
+      </a:fillRef>
+      <a:effectRef idx="0">
+        <a:scrgbClr r="0" g="0" b="0"/>
+      </a:effectRef>
+      <a:fontRef idx="minor"/>
+    </dgm:style>
+  </dgm:styleLbl>
+  <dgm:styleLbl name="parChTrans1D2">
+    <dgm:scene3d>
+      <a:camera prst="orthographicFront"/>
+      <a:lightRig rig="threePt" dir="t"/>
+    </dgm:scene3d>
+    <dgm:sp3d/>
+    <dgm:txPr/>
+    <dgm:style>
+      <a:lnRef idx="2">
+        <a:scrgbClr r="0" g="0" b="0"/>
+      </a:lnRef>
+      <a:fillRef idx="0">
+        <a:scrgbClr r="0" g="0" b="0"/>
+      </a:fillRef>
+      <a:effectRef idx="0">
+        <a:scrgbClr r="0" g="0" b="0"/>
+      </a:effectRef>
+      <a:fontRef idx="minor"/>
+    </dgm:style>
+  </dgm:styleLbl>
+  <dgm:styleLbl name="parChTrans1D3">
+    <dgm:scene3d>
+      <a:camera prst="orthographicFront"/>
+      <a:lightRig rig="threePt" dir="t"/>
+    </dgm:scene3d>
+    <dgm:sp3d/>
+    <dgm:txPr/>
+    <dgm:style>
+      <a:lnRef idx="2">
+        <a:scrgbClr r="0" g="0" b="0"/>
+      </a:lnRef>
+      <a:fillRef idx="0">
+        <a:scrgbClr r="0" g="0" b="0"/>
+      </a:fillRef>
+      <a:effectRef idx="0">
+        <a:scrgbClr r="0" g="0" b="0"/>
+      </a:effectRef>
+      <a:fontRef idx="minor"/>
+    </dgm:style>
+  </dgm:styleLbl>
+  <dgm:styleLbl name="parChTrans1D4">
+    <dgm:scene3d>
+      <a:camera prst="orthographicFront"/>
+      <a:lightRig rig="threePt" dir="t"/>
+    </dgm:scene3d>
+    <dgm:sp3d/>
+    <dgm:txPr/>
+    <dgm:style>
+      <a:lnRef idx="2">
+        <a:scrgbClr r="0" g="0" b="0"/>
+      </a:lnRef>
+      <a:fillRef idx="0">
+        <a:scrgbClr r="0" g="0" b="0"/>
+      </a:fillRef>
+      <a:effectRef idx="0">
+        <a:scrgbClr r="0" g="0" b="0"/>
+      </a:effectRef>
+      <a:fontRef idx="minor"/>
+    </dgm:style>
+  </dgm:styleLbl>
+  <dgm:styleLbl name="fgAcc1">
+    <dgm:scene3d>
+      <a:camera prst="orthographicFront"/>
+      <a:lightRig rig="threePt" dir="t"/>
+    </dgm:scene3d>
+    <dgm:sp3d/>
+    <dgm:txPr/>
+    <dgm:style>
+      <a:lnRef idx="2">
+        <a:scrgbClr r="0" g="0" b="0"/>
+      </a:lnRef>
+      <a:fillRef idx="1">
+        <a:scrgbClr r="0" g="0" b="0"/>
+      </a:fillRef>
+      <a:effectRef idx="0">
+        <a:scrgbClr r="0" g="0" b="0"/>
+      </a:effectRef>
+      <a:fontRef idx="minor"/>
+    </dgm:style>
+  </dgm:styleLbl>
+  <dgm:styleLbl name="conFgAcc1">
+    <dgm:scene3d>
+      <a:camera prst="orthographicFront"/>
+      <a:lightRig rig="threePt" dir="t"/>
+    </dgm:scene3d>
+    <dgm:sp3d/>
+    <dgm:txPr/>
+    <dgm:style>
+      <a:lnRef idx="2">
+        <a:scrgbClr r="0" g="0" b="0"/>
+      </a:lnRef>
+      <a:fillRef idx="1">
+        <a:scrgbClr r="0" g="0" b="0"/>
+      </a:fillRef>
+      <a:effectRef idx="0">
+        <a:scrgbClr r="0" g="0" b="0"/>
+      </a:effectRef>
+      <a:fontRef idx="minor"/>
+    </dgm:style>
+  </dgm:styleLbl>
+  <dgm:styleLbl name="alignAcc1">
+    <dgm:scene3d>
+      <a:camera prst="orthographicFront"/>
+      <a:lightRig rig="threePt" dir="t"/>
+    </dgm:scene3d>
+    <dgm:sp3d/>
+    <dgm:txPr/>
+    <dgm:style>
+      <a:lnRef idx="2">
+        <a:scrgbClr r="0" g="0" b="0"/>
+      </a:lnRef>
+      <a:fillRef idx="1">
+        <a:scrgbClr r="0" g="0" b="0"/>
+      </a:fillRef>
+      <a:effectRef idx="0">
+        <a:scrgbClr r="0" g="0" b="0"/>
+      </a:effectRef>
+      <a:fontRef idx="minor"/>
+    </dgm:style>
+  </dgm:styleLbl>
+  <dgm:styleLbl name="trAlignAcc1">
+    <dgm:scene3d>
+      <a:camera prst="orthographicFront"/>
+      <a:lightRig rig="threePt" dir="t"/>
+    </dgm:scene3d>
+    <dgm:sp3d/>
+    <dgm:txPr/>
+    <dgm:style>
+      <a:lnRef idx="1">
+        <a:scrgbClr r="0" g="0" b="0"/>
+      </a:lnRef>
+      <a:fillRef idx="1">
+        <a:scrgbClr r="0" g="0" b="0"/>
+      </a:fillRef>
+      <a:effectRef idx="0">
+        <a:scrgbClr r="0" g="0" b="0"/>
+      </a:effectRef>
+      <a:fontRef idx="minor"/>
+    </dgm:style>
+  </dgm:styleLbl>
+  <dgm:styleLbl name="bgAcc1">
+    <dgm:scene3d>
+      <a:camera prst="orthographicFront"/>
+      <a:lightRig rig="threePt" dir="t"/>
+    </dgm:scene3d>
+    <dgm:sp3d/>
+    <dgm:txPr/>
+    <dgm:style>
+      <a:lnRef idx="2">
+        <a:scrgbClr r="0" g="0" b="0"/>
+      </a:lnRef>
+      <a:fillRef idx="1">
+        <a:scrgbClr r="0" g="0" b="0"/>
+      </a:fillRef>
+      <a:effectRef idx="0">
+        <a:scrgbClr r="0" g="0" b="0"/>
+      </a:effectRef>
+      <a:fontRef idx="minor"/>
+    </dgm:style>
+  </dgm:styleLbl>
+  <dgm:styleLbl name="solidFgAcc1">
+    <dgm:scene3d>
+      <a:camera prst="orthographicFront"/>
+      <a:lightRig rig="threePt" dir="t"/>
+    </dgm:scene3d>
+    <dgm:sp3d/>
+    <dgm:txPr/>
+    <dgm:style>
+      <a:lnRef idx="2">
+        <a:scrgbClr r="0" g="0" b="0"/>
+      </a:lnRef>
+      <a:fillRef idx="1">
+        <a:scrgbClr r="0" g="0" b="0"/>
+      </a:fillRef>
+      <a:effectRef idx="0">
+        <a:scrgbClr r="0" g="0" b="0"/>
+      </a:effectRef>
+      <a:fontRef idx="minor"/>
+    </dgm:style>
+  </dgm:styleLbl>
+  <dgm:styleLbl name="solidAlignAcc1">
+    <dgm:scene3d>
+      <a:camera prst="orthographicFront"/>
+      <a:lightRig rig="threePt" dir="t"/>
+    </dgm:scene3d>
+    <dgm:sp3d/>
+    <dgm:txPr/>
+    <dgm:style>
+      <a:lnRef idx="2">
+        <a:scrgbClr r="0" g="0" b="0"/>
+      </a:lnRef>
+      <a:fillRef idx="1">
+        <a:scrgbClr r="0" g="0" b="0"/>
+      </a:fillRef>
+      <a:effectRef idx="0">
+        <a:scrgbClr r="0" g="0" b="0"/>
+      </a:effectRef>
+      <a:fontRef idx="minor"/>
+    </dgm:style>
+  </dgm:styleLbl>
+  <dgm:styleLbl name="solidBgAcc1">
+    <dgm:scene3d>
+      <a:camera prst="orthographicFront"/>
+      <a:lightRig rig="threePt" dir="t"/>
+    </dgm:scene3d>
+    <dgm:sp3d/>
+    <dgm:txPr/>
+    <dgm:style>
+      <a:lnRef idx="2">
+        <a:scrgbClr r="0" g="0" b="0"/>
+      </a:lnRef>
+      <a:fillRef idx="1">
+        <a:scrgbClr r="0" g="0" b="0"/>
+      </a:fillRef>
+      <a:effectRef idx="0">
+        <a:scrgbClr r="0" g="0" b="0"/>
+      </a:effectRef>
+      <a:fontRef idx="minor"/>
+    </dgm:style>
+  </dgm:styleLbl>
+  <dgm:styleLbl name="fgAccFollowNode1">
+    <dgm:scene3d>
+      <a:camera prst="orthographicFront"/>
+      <a:lightRig rig="threePt" dir="t"/>
+    </dgm:scene3d>
+    <dgm:sp3d/>
+    <dgm:txPr/>
+    <dgm:style>
+      <a:lnRef idx="2">
+        <a:scrgbClr r="0" g="0" b="0"/>
+      </a:lnRef>
+      <a:fillRef idx="1">
+        <a:scrgbClr r="0" g="0" b="0"/>
+      </a:fillRef>
+      <a:effectRef idx="0">
+        <a:scrgbClr r="0" g="0" b="0"/>
+      </a:effectRef>
+      <a:fontRef idx="minor"/>
+    </dgm:style>
+  </dgm:styleLbl>
+  <dgm:styleLbl name="alignAccFollowNode1">
+    <dgm:scene3d>
+      <a:camera prst="orthographicFront"/>
+      <a:lightRig rig="threePt" dir="t"/>
+    </dgm:scene3d>
+    <dgm:sp3d/>
+    <dgm:txPr/>
+    <dgm:style>
+      <a:lnRef idx="2">
+        <a:scrgbClr r="0" g="0" b="0"/>
+      </a:lnRef>
+      <a:fillRef idx="1">
+        <a:scrgbClr r="0" g="0" b="0"/>
+      </a:fillRef>
+      <a:effectRef idx="0">
+        <a:scrgbClr r="0" g="0" b="0"/>
+      </a:effectRef>
+      <a:fontRef idx="minor"/>
+    </dgm:style>
+  </dgm:styleLbl>
+  <dgm:styleLbl name="bgAccFollowNode1">
+    <dgm:scene3d>
+      <a:camera prst="orthographicFront"/>
+      <a:lightRig rig="threePt" dir="t"/>
+    </dgm:scene3d>
+    <dgm:sp3d/>
+    <dgm:txPr/>
+    <dgm:style>
+      <a:lnRef idx="2">
+        <a:scrgbClr r="0" g="0" b="0"/>
+      </a:lnRef>
+      <a:fillRef idx="1">
+        <a:scrgbClr r="0" g="0" b="0"/>
+      </a:fillRef>
+      <a:effectRef idx="0">
+        <a:scrgbClr r="0" g="0" b="0"/>
+      </a:effectRef>
+      <a:fontRef idx="minor"/>
+    </dgm:style>
+  </dgm:styleLbl>
+  <dgm:styleLbl name="fgAcc0">
+    <dgm:scene3d>
+      <a:camera prst="orthographicFront"/>
+      <a:lightRig rig="threePt" dir="t"/>
+    </dgm:scene3d>
+    <dgm:sp3d/>
+    <dgm:txPr/>
+    <dgm:style>
+      <a:lnRef idx="2">
+        <a:scrgbClr r="0" g="0" b="0"/>
+      </a:lnRef>
+      <a:fillRef idx="1">
+        <a:scrgbClr r="0" g="0" b="0"/>
+      </a:fillRef>
+      <a:effectRef idx="0">
+        <a:scrgbClr r="0" g="0" b="0"/>
+      </a:effectRef>
+      <a:fontRef idx="minor"/>
+    </dgm:style>
+  </dgm:styleLbl>
+  <dgm:styleLbl name="fgAcc2">
+    <dgm:scene3d>
+      <a:camera prst="orthographicFront"/>
+      <a:lightRig rig="threePt" dir="t"/>
+    </dgm:scene3d>
+    <dgm:sp3d/>
+    <dgm:txPr/>
+    <dgm:style>
+      <a:lnRef idx="2">
+        <a:scrgbClr r="0" g="0" b="0"/>
+      </a:lnRef>
+      <a:fillRef idx="1">
+        <a:scrgbClr r="0" g="0" b="0"/>
+      </a:fillRef>
+      <a:effectRef idx="0">
+        <a:scrgbClr r="0" g="0" b="0"/>
+      </a:effectRef>
+      <a:fontRef idx="minor"/>
+    </dgm:style>
+  </dgm:styleLbl>
+  <dgm:styleLbl name="fgAcc3">
+    <dgm:scene3d>
+      <a:camera prst="orthographicFront"/>
+      <a:lightRig rig="threePt" dir="t"/>
+    </dgm:scene3d>
+    <dgm:sp3d/>
+    <dgm:txPr/>
+    <dgm:style>
+      <a:lnRef idx="2">
+        <a:scrgbClr r="0" g="0" b="0"/>
+      </a:lnRef>
+      <a:fillRef idx="1">
+        <a:scrgbClr r="0" g="0" b="0"/>
+      </a:fillRef>
+      <a:effectRef idx="0">
+        <a:scrgbClr r="0" g="0" b="0"/>
+      </a:effectRef>
+      <a:fontRef idx="minor"/>
+    </dgm:style>
+  </dgm:styleLbl>
+  <dgm:styleLbl name="fgAcc4">
+    <dgm:scene3d>
+      <a:camera prst="orthographicFront"/>
+      <a:lightRig rig="threePt" dir="t"/>
+    </dgm:scene3d>
+    <dgm:sp3d/>
+    <dgm:txPr/>
+    <dgm:style>
+      <a:lnRef idx="2">
+        <a:scrgbClr r="0" g="0" b="0"/>
+      </a:lnRef>
+      <a:fillRef idx="1">
+        <a:scrgbClr r="0" g="0" b="0"/>
+      </a:fillRef>
+      <a:effectRef idx="0">
+        <a:scrgbClr r="0" g="0" b="0"/>
+      </a:effectRef>
+      <a:fontRef idx="minor"/>
+    </dgm:style>
+  </dgm:styleLbl>
+  <dgm:styleLbl name="bgShp">
+    <dgm:scene3d>
+      <a:camera prst="orthographicFront"/>
+      <a:lightRig rig="threePt" dir="t"/>
+    </dgm:scene3d>
+    <dgm:sp3d/>
+    <dgm:txPr/>
+    <dgm:style>
+      <a:lnRef idx="0">
+        <a:scrgbClr r="0" g="0" b="0"/>
+      </a:lnRef>
+      <a:fillRef idx="1">
+        <a:scrgbClr r="0" g="0" b="0"/>
+      </a:fillRef>
+      <a:effectRef idx="0">
+        <a:scrgbClr r="0" g="0" b="0"/>
+      </a:effectRef>
+      <a:fontRef idx="minor"/>
+    </dgm:style>
+  </dgm:styleLbl>
+  <dgm:styleLbl name="dkBgShp">
+    <dgm:scene3d>
+      <a:camera prst="orthographicFront"/>
+      <a:lightRig rig="threePt" dir="t"/>
+    </dgm:scene3d>
+    <dgm:sp3d/>
+    <dgm:txPr/>
+    <dgm:style>
+      <a:lnRef idx="0">
+        <a:scrgbClr r="0" g="0" b="0"/>
+      </a:lnRef>
+      <a:fillRef idx="1">
+        <a:scrgbClr r="0" g="0" b="0"/>
+      </a:fillRef>
+      <a:effectRef idx="0">
+        <a:scrgbClr r="0" g="0" b="0"/>
+      </a:effectRef>
+      <a:fontRef idx="minor"/>
+    </dgm:style>
+  </dgm:styleLbl>
+  <dgm:styleLbl name="trBgShp">
+    <dgm:scene3d>
+      <a:camera prst="orthographicFront"/>
+      <a:lightRig rig="threePt" dir="t"/>
+    </dgm:scene3d>
+    <dgm:sp3d/>
+    <dgm:txPr/>
+    <dgm:style>
+      <a:lnRef idx="0">
+        <a:scrgbClr r="0" g="0" b="0"/>
+      </a:lnRef>
+      <a:fillRef idx="1">
+        <a:scrgbClr r="0" g="0" b="0"/>
+      </a:fillRef>
+      <a:effectRef idx="0">
+        <a:scrgbClr r="0" g="0" b="0"/>
+      </a:effectRef>
+      <a:fontRef idx="minor"/>
+    </dgm:style>
+  </dgm:styleLbl>
+  <dgm:styleLbl name="fgShp">
+    <dgm:scene3d>
+      <a:camera prst="orthographicFront"/>
+      <a:lightRig rig="threePt" dir="t"/>
+    </dgm:scene3d>
+    <dgm:sp3d/>
+    <dgm:txPr/>
+    <dgm:style>
+      <a:lnRef idx="2">
+        <a:scrgbClr r="0" g="0" b="0"/>
+      </a:lnRef>
+      <a:fillRef idx="1">
+        <a:scrgbClr r="0" g="0" b="0"/>
+      </a:fillRef>
+      <a:effectRef idx="0">
+        <a:scrgbClr r="0" g="0" b="0"/>
+      </a:effectRef>
+      <a:fontRef idx="minor"/>
+    </dgm:style>
+  </dgm:styleLbl>
+  <dgm:styleLbl name="revTx">
+    <dgm:scene3d>
+      <a:camera prst="orthographicFront"/>
+      <a:lightRig rig="threePt" dir="t"/>
+    </dgm:scene3d>
+    <dgm:sp3d/>
+    <dgm:txPr/>
+    <dgm:style>
+      <a:lnRef idx="0">
+        <a:scrgbClr r="0" g="0" b="0"/>
+      </a:lnRef>
+      <a:fillRef idx="0">
+        <a:scrgbClr r="0" g="0" b="0"/>
+      </a:fillRef>
+      <a:effectRef idx="0">
+        <a:scrgbClr r="0" g="0" b="0"/>
+      </a:effectRef>
+      <a:fontRef idx="minor"/>
+    </dgm:style>
+  </dgm:styleLbl>
+</dgm:styleDef>
+</file>
+
+<file path=word/diagrams/quickStyle2.xml><?xml version="1.0" encoding="utf-8"?>
 <dgm:styleDef xmlns:dgm="http://schemas.openxmlformats.org/drawingml/2006/diagram" xmlns:a="http://schemas.openxmlformats.org/drawingml/2006/main" uniqueId="urn:microsoft.com/office/officeart/2005/8/quickstyle/simple1">
   <dgm:title val=""/>
   <dgm:desc val=""/>

</xml_diff>